<commit_message>
Actualizados los puntos dos y cuatro
</commit_message>
<xml_diff>
--- a/Proyecto.docx
+++ b/Proyecto.docx
@@ -12,15 +12,19 @@
         <w:spacing w:line="360" w:lineRule="auto"/>
         <w:rPr>
           <w:rFonts w:ascii="Arial" w:hAnsi="Arial" w:cs="Arial"/>
-          <w:sz w:val="24"/>
-          <w:szCs w:val="28"/>
-        </w:rPr>
-      </w:pPr>
-      <w:r>
-        <w:rPr>
-          <w:rFonts w:ascii="Arial" w:hAnsi="Arial" w:cs="Arial"/>
-          <w:sz w:val="24"/>
-          <w:szCs w:val="28"/>
+          <w:b/>
+          <w:sz w:val="32"/>
+          <w:szCs w:val="28"/>
+          <w:u w:val="single"/>
+        </w:rPr>
+      </w:pPr>
+      <w:r>
+        <w:rPr>
+          <w:rFonts w:ascii="Arial" w:hAnsi="Arial" w:cs="Arial"/>
+          <w:b/>
+          <w:sz w:val="32"/>
+          <w:szCs w:val="28"/>
+          <w:u w:val="single"/>
         </w:rPr>
         <w:t>Problemática a resolver</w:t>
       </w:r>
@@ -59,8 +63,1075 @@
         </w:rPr>
         <w:t xml:space="preserve"> con el fin de obtener lucro. </w:t>
       </w:r>
+    </w:p>
+    <w:p>
+      <w:pPr>
+        <w:spacing w:line="360" w:lineRule="auto"/>
+        <w:jc w:val="both"/>
+        <w:rPr>
+          <w:rFonts w:ascii="Arial" w:hAnsi="Arial" w:cs="Arial"/>
+          <w:sz w:val="24"/>
+          <w:szCs w:val="28"/>
+        </w:rPr>
+      </w:pPr>
+    </w:p>
+    <w:p>
+      <w:pPr>
+        <w:spacing w:line="360" w:lineRule="auto"/>
+        <w:jc w:val="both"/>
+        <w:rPr>
+          <w:rFonts w:ascii="Arial" w:hAnsi="Arial" w:cs="Arial"/>
+          <w:sz w:val="24"/>
+          <w:szCs w:val="28"/>
+        </w:rPr>
+      </w:pPr>
+    </w:p>
+    <w:p>
+      <w:pPr>
+        <w:spacing w:line="360" w:lineRule="auto"/>
+        <w:jc w:val="both"/>
+        <w:rPr>
+          <w:rFonts w:ascii="Arial" w:hAnsi="Arial" w:cs="Arial"/>
+          <w:sz w:val="24"/>
+          <w:szCs w:val="28"/>
+        </w:rPr>
+      </w:pPr>
+    </w:p>
+    <w:p>
+      <w:pPr>
+        <w:spacing w:line="360" w:lineRule="auto"/>
+        <w:jc w:val="both"/>
+        <w:rPr>
+          <w:rFonts w:ascii="Arial" w:hAnsi="Arial" w:cs="Arial"/>
+          <w:sz w:val="24"/>
+          <w:szCs w:val="28"/>
+        </w:rPr>
+      </w:pPr>
+    </w:p>
+    <w:p>
+      <w:pPr>
+        <w:spacing w:line="360" w:lineRule="auto"/>
+        <w:jc w:val="both"/>
+        <w:rPr>
+          <w:rFonts w:ascii="Arial" w:hAnsi="Arial" w:cs="Arial"/>
+          <w:sz w:val="24"/>
+          <w:szCs w:val="28"/>
+        </w:rPr>
+      </w:pPr>
+    </w:p>
+    <w:p>
+      <w:pPr>
+        <w:spacing w:line="360" w:lineRule="auto"/>
+        <w:jc w:val="both"/>
+        <w:rPr>
+          <w:rFonts w:ascii="Arial" w:hAnsi="Arial" w:cs="Arial"/>
+          <w:sz w:val="24"/>
+          <w:szCs w:val="28"/>
+        </w:rPr>
+      </w:pPr>
+    </w:p>
+    <w:p>
+      <w:pPr>
+        <w:spacing w:line="360" w:lineRule="auto"/>
+        <w:jc w:val="both"/>
+        <w:rPr>
+          <w:rFonts w:ascii="Arial" w:hAnsi="Arial" w:cs="Arial"/>
+          <w:sz w:val="24"/>
+          <w:szCs w:val="28"/>
+        </w:rPr>
+      </w:pPr>
+    </w:p>
+    <w:p>
+      <w:pPr>
+        <w:spacing w:line="360" w:lineRule="auto"/>
+        <w:jc w:val="both"/>
+        <w:rPr>
+          <w:rFonts w:ascii="Arial" w:hAnsi="Arial" w:cs="Arial"/>
+          <w:sz w:val="24"/>
+          <w:szCs w:val="28"/>
+        </w:rPr>
+      </w:pPr>
+    </w:p>
+    <w:p>
+      <w:pPr>
+        <w:spacing w:line="360" w:lineRule="auto"/>
+        <w:jc w:val="both"/>
+        <w:rPr>
+          <w:rFonts w:ascii="Arial" w:hAnsi="Arial" w:cs="Arial"/>
+          <w:sz w:val="24"/>
+          <w:szCs w:val="28"/>
+        </w:rPr>
+      </w:pPr>
+    </w:p>
+    <w:p>
+      <w:pPr>
+        <w:spacing w:line="360" w:lineRule="auto"/>
+        <w:jc w:val="both"/>
+        <w:rPr>
+          <w:rFonts w:ascii="Arial" w:hAnsi="Arial" w:cs="Arial"/>
+          <w:sz w:val="24"/>
+          <w:szCs w:val="28"/>
+        </w:rPr>
+      </w:pPr>
+    </w:p>
+    <w:p>
+      <w:pPr>
+        <w:spacing w:line="360" w:lineRule="auto"/>
+        <w:jc w:val="both"/>
+        <w:rPr>
+          <w:rFonts w:ascii="Arial" w:hAnsi="Arial" w:cs="Arial"/>
+          <w:sz w:val="24"/>
+          <w:szCs w:val="28"/>
+        </w:rPr>
+      </w:pPr>
+    </w:p>
+    <w:p>
+      <w:pPr>
+        <w:spacing w:line="360" w:lineRule="auto"/>
+        <w:jc w:val="both"/>
+        <w:rPr>
+          <w:rFonts w:ascii="Arial" w:hAnsi="Arial" w:cs="Arial"/>
+          <w:sz w:val="24"/>
+          <w:szCs w:val="28"/>
+        </w:rPr>
+      </w:pPr>
+    </w:p>
+    <w:p>
+      <w:pPr>
+        <w:spacing w:line="360" w:lineRule="auto"/>
+        <w:jc w:val="both"/>
+        <w:rPr>
+          <w:rFonts w:ascii="Arial" w:hAnsi="Arial" w:cs="Arial"/>
+          <w:sz w:val="24"/>
+          <w:szCs w:val="28"/>
+        </w:rPr>
+      </w:pPr>
+    </w:p>
+    <w:p>
+      <w:pPr>
+        <w:spacing w:line="360" w:lineRule="auto"/>
+        <w:jc w:val="both"/>
+        <w:rPr>
+          <w:rFonts w:ascii="Arial" w:hAnsi="Arial" w:cs="Arial"/>
+          <w:sz w:val="24"/>
+          <w:szCs w:val="28"/>
+        </w:rPr>
+      </w:pPr>
+    </w:p>
+    <w:p>
+      <w:pPr>
+        <w:spacing w:line="360" w:lineRule="auto"/>
+        <w:jc w:val="both"/>
+        <w:rPr>
+          <w:rFonts w:ascii="Arial" w:hAnsi="Arial" w:cs="Arial"/>
+          <w:sz w:val="24"/>
+          <w:szCs w:val="28"/>
+        </w:rPr>
+      </w:pPr>
+    </w:p>
+    <w:p>
+      <w:pPr>
+        <w:spacing w:line="360" w:lineRule="auto"/>
+        <w:jc w:val="both"/>
+        <w:rPr>
+          <w:rFonts w:ascii="Arial" w:hAnsi="Arial" w:cs="Arial"/>
+          <w:sz w:val="24"/>
+          <w:szCs w:val="28"/>
+        </w:rPr>
+      </w:pPr>
+    </w:p>
+    <w:p>
+      <w:pPr>
+        <w:spacing w:line="360" w:lineRule="auto"/>
+        <w:jc w:val="both"/>
+        <w:rPr>
+          <w:rFonts w:ascii="Arial" w:hAnsi="Arial" w:cs="Arial"/>
+          <w:sz w:val="24"/>
+          <w:szCs w:val="28"/>
+        </w:rPr>
+      </w:pPr>
+    </w:p>
+    <w:p>
+      <w:pPr>
+        <w:pStyle w:val="Prrafodelista"/>
+        <w:numPr>
+          <w:ilvl w:val="0"/>
+          <w:numId w:val="1"/>
+        </w:numPr>
+        <w:spacing w:line="360" w:lineRule="auto"/>
+        <w:jc w:val="both"/>
+        <w:rPr>
+          <w:rFonts w:ascii="Arial" w:hAnsi="Arial" w:cs="Arial"/>
+          <w:sz w:val="24"/>
+          <w:szCs w:val="28"/>
+        </w:rPr>
+      </w:pPr>
+      <w:r>
+        <w:rPr>
+          <w:rFonts w:ascii="Arial" w:hAnsi="Arial" w:cs="Arial"/>
+          <w:sz w:val="24"/>
+          <w:szCs w:val="28"/>
+        </w:rPr>
+        <w:lastRenderedPageBreak/>
+        <w:t>Alcance de la solución</w:t>
+      </w:r>
+    </w:p>
+    <w:p>
+      <w:pPr>
+        <w:spacing w:line="360" w:lineRule="auto"/>
+        <w:jc w:val="both"/>
+        <w:rPr>
+          <w:rFonts w:ascii="Arial" w:hAnsi="Arial" w:cs="Arial"/>
+          <w:sz w:val="24"/>
+          <w:szCs w:val="28"/>
+        </w:rPr>
+      </w:pPr>
+    </w:p>
+    <w:p>
+      <w:pPr>
+        <w:spacing w:line="360" w:lineRule="auto"/>
+        <w:jc w:val="both"/>
+        <w:rPr>
+          <w:rFonts w:ascii="Arial" w:hAnsi="Arial" w:cs="Arial"/>
+          <w:sz w:val="24"/>
+          <w:szCs w:val="28"/>
+        </w:rPr>
+      </w:pPr>
+    </w:p>
+    <w:p>
+      <w:pPr>
+        <w:spacing w:line="360" w:lineRule="auto"/>
+        <w:jc w:val="both"/>
+        <w:rPr>
+          <w:rFonts w:ascii="Arial" w:hAnsi="Arial" w:cs="Arial"/>
+          <w:sz w:val="24"/>
+          <w:szCs w:val="28"/>
+        </w:rPr>
+      </w:pPr>
+    </w:p>
+    <w:p>
+      <w:pPr>
+        <w:spacing w:line="360" w:lineRule="auto"/>
+        <w:jc w:val="both"/>
+        <w:rPr>
+          <w:rFonts w:ascii="Arial" w:hAnsi="Arial" w:cs="Arial"/>
+          <w:sz w:val="24"/>
+          <w:szCs w:val="28"/>
+        </w:rPr>
+      </w:pPr>
+    </w:p>
+    <w:p>
+      <w:pPr>
+        <w:spacing w:line="360" w:lineRule="auto"/>
+        <w:jc w:val="both"/>
+        <w:rPr>
+          <w:rFonts w:ascii="Arial" w:hAnsi="Arial" w:cs="Arial"/>
+          <w:sz w:val="24"/>
+          <w:szCs w:val="28"/>
+        </w:rPr>
+      </w:pPr>
+    </w:p>
+    <w:p>
+      <w:pPr>
+        <w:spacing w:line="360" w:lineRule="auto"/>
+        <w:jc w:val="both"/>
+        <w:rPr>
+          <w:rFonts w:ascii="Arial" w:hAnsi="Arial" w:cs="Arial"/>
+          <w:sz w:val="24"/>
+          <w:szCs w:val="28"/>
+        </w:rPr>
+      </w:pPr>
+    </w:p>
+    <w:p>
+      <w:pPr>
+        <w:spacing w:line="360" w:lineRule="auto"/>
+        <w:jc w:val="both"/>
+        <w:rPr>
+          <w:rFonts w:ascii="Arial" w:hAnsi="Arial" w:cs="Arial"/>
+          <w:sz w:val="24"/>
+          <w:szCs w:val="28"/>
+        </w:rPr>
+      </w:pPr>
+    </w:p>
+    <w:p>
+      <w:pPr>
+        <w:spacing w:line="360" w:lineRule="auto"/>
+        <w:jc w:val="both"/>
+        <w:rPr>
+          <w:rFonts w:ascii="Arial" w:hAnsi="Arial" w:cs="Arial"/>
+          <w:sz w:val="24"/>
+          <w:szCs w:val="28"/>
+        </w:rPr>
+      </w:pPr>
+    </w:p>
+    <w:p>
+      <w:pPr>
+        <w:spacing w:line="360" w:lineRule="auto"/>
+        <w:jc w:val="both"/>
+        <w:rPr>
+          <w:rFonts w:ascii="Arial" w:hAnsi="Arial" w:cs="Arial"/>
+          <w:sz w:val="24"/>
+          <w:szCs w:val="28"/>
+        </w:rPr>
+      </w:pPr>
+    </w:p>
+    <w:p>
+      <w:pPr>
+        <w:spacing w:line="360" w:lineRule="auto"/>
+        <w:jc w:val="both"/>
+        <w:rPr>
+          <w:rFonts w:ascii="Arial" w:hAnsi="Arial" w:cs="Arial"/>
+          <w:sz w:val="24"/>
+          <w:szCs w:val="28"/>
+        </w:rPr>
+      </w:pPr>
+    </w:p>
+    <w:p>
+      <w:pPr>
+        <w:spacing w:line="360" w:lineRule="auto"/>
+        <w:jc w:val="both"/>
+        <w:rPr>
+          <w:rFonts w:ascii="Arial" w:hAnsi="Arial" w:cs="Arial"/>
+          <w:sz w:val="24"/>
+          <w:szCs w:val="28"/>
+        </w:rPr>
+      </w:pPr>
+    </w:p>
+    <w:p>
+      <w:pPr>
+        <w:spacing w:line="360" w:lineRule="auto"/>
+        <w:jc w:val="both"/>
+        <w:rPr>
+          <w:rFonts w:ascii="Arial" w:hAnsi="Arial" w:cs="Arial"/>
+          <w:sz w:val="24"/>
+          <w:szCs w:val="28"/>
+        </w:rPr>
+      </w:pPr>
+    </w:p>
+    <w:p>
+      <w:pPr>
+        <w:spacing w:line="360" w:lineRule="auto"/>
+        <w:jc w:val="both"/>
+        <w:rPr>
+          <w:rFonts w:ascii="Arial" w:hAnsi="Arial" w:cs="Arial"/>
+          <w:sz w:val="24"/>
+          <w:szCs w:val="28"/>
+        </w:rPr>
+      </w:pPr>
+    </w:p>
+    <w:p>
+      <w:pPr>
+        <w:spacing w:line="360" w:lineRule="auto"/>
+        <w:jc w:val="both"/>
+        <w:rPr>
+          <w:rFonts w:ascii="Arial" w:hAnsi="Arial" w:cs="Arial"/>
+          <w:sz w:val="24"/>
+          <w:szCs w:val="28"/>
+        </w:rPr>
+      </w:pPr>
+    </w:p>
+    <w:p>
+      <w:pPr>
+        <w:spacing w:line="360" w:lineRule="auto"/>
+        <w:jc w:val="both"/>
+        <w:rPr>
+          <w:rFonts w:ascii="Arial" w:hAnsi="Arial" w:cs="Arial"/>
+          <w:sz w:val="24"/>
+          <w:szCs w:val="28"/>
+        </w:rPr>
+      </w:pPr>
+    </w:p>
+    <w:p>
+      <w:pPr>
+        <w:spacing w:line="360" w:lineRule="auto"/>
+        <w:jc w:val="both"/>
+        <w:rPr>
+          <w:rFonts w:ascii="Arial" w:hAnsi="Arial" w:cs="Arial"/>
+          <w:sz w:val="24"/>
+          <w:szCs w:val="28"/>
+        </w:rPr>
+      </w:pPr>
+    </w:p>
+    <w:p>
+      <w:pPr>
+        <w:spacing w:line="360" w:lineRule="auto"/>
+        <w:jc w:val="both"/>
+        <w:rPr>
+          <w:rFonts w:ascii="Arial" w:hAnsi="Arial" w:cs="Arial"/>
+          <w:sz w:val="24"/>
+          <w:szCs w:val="28"/>
+        </w:rPr>
+      </w:pPr>
+    </w:p>
+    <w:p>
+      <w:pPr>
+        <w:spacing w:line="360" w:lineRule="auto"/>
+        <w:jc w:val="both"/>
+        <w:rPr>
+          <w:rFonts w:ascii="Arial" w:hAnsi="Arial" w:cs="Arial"/>
+          <w:sz w:val="24"/>
+          <w:szCs w:val="28"/>
+        </w:rPr>
+      </w:pPr>
+    </w:p>
+    <w:p>
+      <w:pPr>
+        <w:spacing w:line="360" w:lineRule="auto"/>
+        <w:jc w:val="both"/>
+        <w:rPr>
+          <w:rFonts w:ascii="Arial" w:hAnsi="Arial" w:cs="Arial"/>
+          <w:sz w:val="24"/>
+          <w:szCs w:val="28"/>
+        </w:rPr>
+      </w:pPr>
+    </w:p>
+    <w:p>
+      <w:pPr>
+        <w:spacing w:line="360" w:lineRule="auto"/>
+        <w:jc w:val="both"/>
+        <w:rPr>
+          <w:rFonts w:ascii="Arial" w:hAnsi="Arial" w:cs="Arial"/>
+          <w:sz w:val="24"/>
+          <w:szCs w:val="28"/>
+        </w:rPr>
+      </w:pPr>
+    </w:p>
+    <w:p>
+      <w:pPr>
+        <w:spacing w:line="360" w:lineRule="auto"/>
+        <w:jc w:val="both"/>
+        <w:rPr>
+          <w:rFonts w:ascii="Arial" w:hAnsi="Arial" w:cs="Arial"/>
+          <w:sz w:val="24"/>
+          <w:szCs w:val="28"/>
+        </w:rPr>
+      </w:pPr>
+    </w:p>
+    <w:p>
+      <w:pPr>
+        <w:spacing w:line="360" w:lineRule="auto"/>
+        <w:jc w:val="both"/>
+        <w:rPr>
+          <w:rFonts w:ascii="Arial" w:hAnsi="Arial" w:cs="Arial"/>
+          <w:sz w:val="24"/>
+          <w:szCs w:val="28"/>
+        </w:rPr>
+      </w:pPr>
+    </w:p>
+    <w:p>
+      <w:pPr>
+        <w:pStyle w:val="Prrafodelista"/>
+        <w:numPr>
+          <w:ilvl w:val="0"/>
+          <w:numId w:val="4"/>
+        </w:numPr>
+        <w:spacing w:line="360" w:lineRule="auto"/>
+        <w:jc w:val="both"/>
+        <w:rPr>
+          <w:rFonts w:ascii="Arial" w:hAnsi="Arial" w:cs="Arial"/>
+          <w:b/>
+          <w:sz w:val="32"/>
+          <w:szCs w:val="28"/>
+          <w:u w:val="single"/>
+        </w:rPr>
+      </w:pPr>
+      <w:r>
+        <w:rPr>
+          <w:rFonts w:ascii="Arial" w:hAnsi="Arial" w:cs="Arial"/>
+          <w:b/>
+          <w:sz w:val="32"/>
+          <w:szCs w:val="28"/>
+          <w:u w:val="single"/>
+        </w:rPr>
+        <w:lastRenderedPageBreak/>
+        <w:t>Objetivos generales y específicos</w:t>
+      </w:r>
+    </w:p>
+    <w:p>
+      <w:pPr>
+        <w:spacing w:line="360" w:lineRule="auto"/>
+        <w:jc w:val="both"/>
+        <w:rPr>
+          <w:rFonts w:ascii="Arial" w:hAnsi="Arial" w:cs="Arial"/>
+          <w:sz w:val="24"/>
+          <w:szCs w:val="28"/>
+        </w:rPr>
+      </w:pPr>
+      <w:r>
+        <w:rPr>
+          <w:rFonts w:ascii="Arial" w:hAnsi="Arial" w:cs="Arial"/>
+          <w:b/>
+          <w:sz w:val="24"/>
+          <w:szCs w:val="28"/>
+        </w:rPr>
+        <w:t>Objetivos generales</w:t>
+      </w:r>
+      <w:r>
+        <w:rPr>
+          <w:rFonts w:ascii="Arial" w:hAnsi="Arial" w:cs="Arial"/>
+          <w:sz w:val="24"/>
+          <w:szCs w:val="28"/>
+        </w:rPr>
+        <w:t>:</w:t>
+      </w:r>
+    </w:p>
+    <w:p>
+      <w:pPr>
+        <w:spacing w:line="360" w:lineRule="auto"/>
+        <w:rPr>
+          <w:rFonts w:ascii="Arial" w:hAnsi="Arial" w:cs="Arial"/>
+          <w:sz w:val="24"/>
+          <w:szCs w:val="28"/>
+        </w:rPr>
+      </w:pPr>
+      <w:r>
+        <w:rPr>
+          <w:rFonts w:ascii="Arial" w:hAnsi="Arial" w:cs="Arial"/>
+          <w:sz w:val="24"/>
+          <w:szCs w:val="28"/>
+        </w:rPr>
+        <w:t>Resolver la problemática de la autenticidad e integridad de las evidencias proporcionadas por el sistema de foto-comparendos.</w:t>
+      </w:r>
+      <w:r>
+        <w:rPr>
+          <w:rFonts w:ascii="Arial" w:hAnsi="Arial" w:cs="Arial"/>
+          <w:sz w:val="24"/>
+          <w:szCs w:val="28"/>
+        </w:rPr>
+        <w:br/>
+      </w:r>
+    </w:p>
+    <w:p>
+      <w:pPr>
+        <w:spacing w:line="360" w:lineRule="auto"/>
+        <w:rPr>
+          <w:rFonts w:ascii="Arial" w:hAnsi="Arial" w:cs="Arial"/>
+          <w:sz w:val="24"/>
+          <w:szCs w:val="28"/>
+        </w:rPr>
+      </w:pPr>
+    </w:p>
+    <w:p>
+      <w:pPr>
+        <w:spacing w:line="360" w:lineRule="auto"/>
+        <w:rPr>
+          <w:rFonts w:ascii="Arial" w:hAnsi="Arial" w:cs="Arial"/>
+          <w:sz w:val="24"/>
+          <w:szCs w:val="28"/>
+        </w:rPr>
+      </w:pPr>
+      <w:r>
+        <w:rPr>
+          <w:rFonts w:ascii="Arial" w:hAnsi="Arial" w:cs="Arial"/>
+          <w:sz w:val="24"/>
+          <w:szCs w:val="28"/>
+        </w:rPr>
+        <w:t>Objetivos específicos</w:t>
+      </w:r>
+    </w:p>
+    <w:p>
+      <w:pPr>
+        <w:pStyle w:val="Prrafodelista"/>
+        <w:numPr>
+          <w:ilvl w:val="0"/>
+          <w:numId w:val="3"/>
+        </w:numPr>
+        <w:spacing w:line="360" w:lineRule="auto"/>
+        <w:rPr>
+          <w:rFonts w:ascii="Arial" w:hAnsi="Arial" w:cs="Arial"/>
+          <w:sz w:val="24"/>
+          <w:szCs w:val="28"/>
+        </w:rPr>
+      </w:pPr>
+      <w:r>
+        <w:rPr>
+          <w:rFonts w:ascii="Arial" w:hAnsi="Arial" w:cs="Arial"/>
+          <w:sz w:val="24"/>
+          <w:szCs w:val="28"/>
+        </w:rPr>
+        <w:t>Construir módulo de generación de Hash para las evidencias generadas.</w:t>
+      </w:r>
+    </w:p>
+    <w:p>
+      <w:pPr>
+        <w:pStyle w:val="Prrafodelista"/>
+        <w:numPr>
+          <w:ilvl w:val="0"/>
+          <w:numId w:val="3"/>
+        </w:numPr>
+        <w:spacing w:line="360" w:lineRule="auto"/>
+        <w:rPr>
+          <w:rFonts w:ascii="Arial" w:hAnsi="Arial" w:cs="Arial"/>
+          <w:sz w:val="24"/>
+          <w:szCs w:val="28"/>
+        </w:rPr>
+      </w:pPr>
+      <w:r>
+        <w:rPr>
+          <w:rFonts w:ascii="Arial" w:hAnsi="Arial" w:cs="Arial"/>
+          <w:sz w:val="24"/>
+          <w:szCs w:val="28"/>
+        </w:rPr>
+        <w:t>Diseñar un sistema de cadena de custodia efectivo para el proceso de autenticidad de las evidencias.</w:t>
+      </w:r>
+    </w:p>
+    <w:p>
+      <w:pPr>
+        <w:spacing w:line="360" w:lineRule="auto"/>
+        <w:rPr>
+          <w:rFonts w:ascii="Arial" w:hAnsi="Arial" w:cs="Arial"/>
+          <w:sz w:val="24"/>
+          <w:szCs w:val="28"/>
+        </w:rPr>
+      </w:pPr>
+    </w:p>
+    <w:p>
+      <w:pPr>
+        <w:spacing w:line="360" w:lineRule="auto"/>
+        <w:rPr>
+          <w:rFonts w:ascii="Arial" w:hAnsi="Arial" w:cs="Arial"/>
+          <w:sz w:val="24"/>
+          <w:szCs w:val="28"/>
+        </w:rPr>
+      </w:pPr>
+    </w:p>
+    <w:p>
+      <w:pPr>
+        <w:spacing w:line="360" w:lineRule="auto"/>
+        <w:rPr>
+          <w:rFonts w:ascii="Arial" w:hAnsi="Arial" w:cs="Arial"/>
+          <w:sz w:val="24"/>
+          <w:szCs w:val="28"/>
+        </w:rPr>
+      </w:pPr>
+    </w:p>
+    <w:p>
+      <w:pPr>
+        <w:spacing w:line="360" w:lineRule="auto"/>
+        <w:rPr>
+          <w:rFonts w:ascii="Arial" w:hAnsi="Arial" w:cs="Arial"/>
+          <w:sz w:val="24"/>
+          <w:szCs w:val="28"/>
+        </w:rPr>
+      </w:pPr>
+    </w:p>
+    <w:p>
+      <w:pPr>
+        <w:spacing w:line="360" w:lineRule="auto"/>
+        <w:rPr>
+          <w:rFonts w:ascii="Arial" w:hAnsi="Arial" w:cs="Arial"/>
+          <w:sz w:val="24"/>
+          <w:szCs w:val="28"/>
+        </w:rPr>
+      </w:pPr>
+    </w:p>
+    <w:p>
+      <w:pPr>
+        <w:spacing w:line="360" w:lineRule="auto"/>
+        <w:rPr>
+          <w:rFonts w:ascii="Arial" w:hAnsi="Arial" w:cs="Arial"/>
+          <w:sz w:val="24"/>
+          <w:szCs w:val="28"/>
+        </w:rPr>
+      </w:pPr>
+    </w:p>
+    <w:p>
+      <w:pPr>
+        <w:spacing w:line="360" w:lineRule="auto"/>
+        <w:rPr>
+          <w:rFonts w:ascii="Arial" w:hAnsi="Arial" w:cs="Arial"/>
+          <w:sz w:val="24"/>
+          <w:szCs w:val="28"/>
+        </w:rPr>
+      </w:pPr>
+    </w:p>
+    <w:p>
+      <w:pPr>
+        <w:spacing w:line="360" w:lineRule="auto"/>
+        <w:rPr>
+          <w:rFonts w:ascii="Arial" w:hAnsi="Arial" w:cs="Arial"/>
+          <w:sz w:val="24"/>
+          <w:szCs w:val="28"/>
+        </w:rPr>
+      </w:pPr>
+    </w:p>
+    <w:p>
+      <w:pPr>
+        <w:spacing w:line="360" w:lineRule="auto"/>
+        <w:rPr>
+          <w:rFonts w:ascii="Arial" w:hAnsi="Arial" w:cs="Arial"/>
+          <w:sz w:val="24"/>
+          <w:szCs w:val="28"/>
+        </w:rPr>
+      </w:pPr>
+    </w:p>
+    <w:p>
+      <w:pPr>
+        <w:spacing w:line="360" w:lineRule="auto"/>
+        <w:rPr>
+          <w:rFonts w:ascii="Arial" w:hAnsi="Arial" w:cs="Arial"/>
+          <w:sz w:val="24"/>
+          <w:szCs w:val="28"/>
+        </w:rPr>
+      </w:pPr>
+    </w:p>
+    <w:p>
+      <w:pPr>
+        <w:spacing w:line="360" w:lineRule="auto"/>
+        <w:rPr>
+          <w:rFonts w:ascii="Arial" w:hAnsi="Arial" w:cs="Arial"/>
+          <w:sz w:val="24"/>
+          <w:szCs w:val="28"/>
+        </w:rPr>
+      </w:pPr>
+    </w:p>
+    <w:p>
+      <w:pPr>
+        <w:spacing w:line="360" w:lineRule="auto"/>
+        <w:rPr>
+          <w:rFonts w:ascii="Arial" w:hAnsi="Arial" w:cs="Arial"/>
+          <w:sz w:val="24"/>
+          <w:szCs w:val="28"/>
+        </w:rPr>
+      </w:pPr>
+    </w:p>
+    <w:p>
+      <w:pPr>
+        <w:spacing w:line="360" w:lineRule="auto"/>
+        <w:rPr>
+          <w:rFonts w:ascii="Arial" w:hAnsi="Arial" w:cs="Arial"/>
+          <w:sz w:val="24"/>
+          <w:szCs w:val="28"/>
+        </w:rPr>
+      </w:pPr>
+    </w:p>
+    <w:p>
+      <w:pPr>
+        <w:pStyle w:val="Prrafodelista"/>
+        <w:numPr>
+          <w:ilvl w:val="0"/>
+          <w:numId w:val="4"/>
+        </w:numPr>
+        <w:spacing w:line="360" w:lineRule="auto"/>
+        <w:rPr>
+          <w:rFonts w:ascii="Arial" w:hAnsi="Arial" w:cs="Arial"/>
+          <w:sz w:val="24"/>
+          <w:szCs w:val="28"/>
+        </w:rPr>
+      </w:pPr>
+      <w:r>
+        <w:rPr>
+          <w:rFonts w:ascii="Arial" w:hAnsi="Arial" w:cs="Arial"/>
+          <w:sz w:val="24"/>
+          <w:szCs w:val="28"/>
+        </w:rPr>
+        <w:lastRenderedPageBreak/>
+        <w:t>Especificación de requerimientos</w:t>
+      </w:r>
+    </w:p>
+    <w:p>
+      <w:pPr>
+        <w:spacing w:line="360" w:lineRule="auto"/>
+        <w:rPr>
+          <w:rFonts w:ascii="Arial" w:hAnsi="Arial" w:cs="Arial"/>
+          <w:sz w:val="24"/>
+          <w:szCs w:val="28"/>
+        </w:rPr>
+      </w:pPr>
+    </w:p>
+    <w:p>
+      <w:pPr>
+        <w:spacing w:line="360" w:lineRule="auto"/>
+        <w:rPr>
+          <w:rFonts w:ascii="Arial" w:hAnsi="Arial" w:cs="Arial"/>
+          <w:sz w:val="24"/>
+          <w:szCs w:val="28"/>
+        </w:rPr>
+      </w:pPr>
+    </w:p>
+    <w:p>
+      <w:pPr>
+        <w:spacing w:line="360" w:lineRule="auto"/>
+        <w:rPr>
+          <w:rFonts w:ascii="Arial" w:hAnsi="Arial" w:cs="Arial"/>
+          <w:sz w:val="24"/>
+          <w:szCs w:val="28"/>
+        </w:rPr>
+      </w:pPr>
+      <w:r>
+        <w:rPr>
+          <w:rFonts w:ascii="Arial" w:hAnsi="Arial" w:cs="Arial"/>
+          <w:sz w:val="24"/>
+          <w:szCs w:val="28"/>
+        </w:rPr>
+        <w:t>Requerimientos funcionales</w:t>
+      </w:r>
+    </w:p>
+    <w:p>
+      <w:pPr>
+        <w:pStyle w:val="Prrafodelista"/>
+        <w:numPr>
+          <w:ilvl w:val="0"/>
+          <w:numId w:val="6"/>
+        </w:numPr>
+        <w:spacing w:line="360" w:lineRule="auto"/>
+        <w:rPr>
+          <w:rFonts w:ascii="Arial" w:hAnsi="Arial" w:cs="Arial"/>
+          <w:sz w:val="24"/>
+          <w:szCs w:val="28"/>
+        </w:rPr>
+      </w:pPr>
+      <w:r>
+        <w:rPr>
+          <w:rFonts w:ascii="Arial" w:hAnsi="Arial" w:cs="Arial"/>
+          <w:sz w:val="24"/>
+          <w:szCs w:val="28"/>
+        </w:rPr>
+        <w:t>El sistema generará un hash MD5 al momento de capturar la fotografía.</w:t>
+      </w:r>
+    </w:p>
+    <w:p>
+      <w:pPr>
+        <w:pStyle w:val="Prrafodelista"/>
+        <w:numPr>
+          <w:ilvl w:val="0"/>
+          <w:numId w:val="6"/>
+        </w:numPr>
+        <w:spacing w:line="360" w:lineRule="auto"/>
+        <w:rPr>
+          <w:rFonts w:ascii="Arial" w:hAnsi="Arial" w:cs="Arial"/>
+          <w:sz w:val="24"/>
+          <w:szCs w:val="28"/>
+        </w:rPr>
+      </w:pPr>
+      <w:r>
+        <w:rPr>
+          <w:rFonts w:ascii="Arial" w:hAnsi="Arial" w:cs="Arial"/>
+          <w:sz w:val="24"/>
+          <w:szCs w:val="28"/>
+        </w:rPr>
+        <w:t>El sistema almacenará en la base de datos el hash generado, relacionándolo con la fotografía capturada.</w:t>
+      </w:r>
+    </w:p>
+    <w:p>
+      <w:pPr>
+        <w:pStyle w:val="Prrafodelista"/>
+        <w:numPr>
+          <w:ilvl w:val="0"/>
+          <w:numId w:val="6"/>
+        </w:numPr>
+        <w:spacing w:line="360" w:lineRule="auto"/>
+        <w:rPr>
+          <w:rFonts w:ascii="Arial" w:hAnsi="Arial" w:cs="Arial"/>
+          <w:sz w:val="24"/>
+          <w:szCs w:val="28"/>
+        </w:rPr>
+      </w:pPr>
       <w:bookmarkStart w:id="0" w:name="_GoBack"/>
       <w:bookmarkEnd w:id="0"/>
+    </w:p>
+    <w:p>
+      <w:pPr>
+        <w:spacing w:line="360" w:lineRule="auto"/>
+        <w:rPr>
+          <w:rFonts w:ascii="Arial" w:hAnsi="Arial" w:cs="Arial"/>
+          <w:sz w:val="24"/>
+          <w:szCs w:val="28"/>
+        </w:rPr>
+      </w:pPr>
+    </w:p>
+    <w:p>
+      <w:pPr>
+        <w:spacing w:line="360" w:lineRule="auto"/>
+        <w:rPr>
+          <w:rFonts w:ascii="Arial" w:hAnsi="Arial" w:cs="Arial"/>
+          <w:sz w:val="24"/>
+          <w:szCs w:val="28"/>
+        </w:rPr>
+      </w:pPr>
+      <w:r>
+        <w:rPr>
+          <w:rFonts w:ascii="Arial" w:hAnsi="Arial" w:cs="Arial"/>
+          <w:sz w:val="24"/>
+          <w:szCs w:val="28"/>
+        </w:rPr>
+        <w:t>Requerimientos no funcionales</w:t>
+      </w:r>
+    </w:p>
+    <w:p>
+      <w:pPr>
+        <w:pStyle w:val="Prrafodelista"/>
+        <w:numPr>
+          <w:ilvl w:val="0"/>
+          <w:numId w:val="5"/>
+        </w:numPr>
+        <w:spacing w:line="360" w:lineRule="auto"/>
+        <w:rPr>
+          <w:rFonts w:ascii="Arial" w:hAnsi="Arial" w:cs="Arial"/>
+          <w:sz w:val="24"/>
+          <w:szCs w:val="28"/>
+        </w:rPr>
+      </w:pPr>
+      <w:r>
+        <w:rPr>
+          <w:rFonts w:ascii="Arial" w:hAnsi="Arial" w:cs="Arial"/>
+          <w:sz w:val="24"/>
+          <w:szCs w:val="28"/>
+        </w:rPr>
+        <w:t xml:space="preserve">La metodología de trabajo será </w:t>
+      </w:r>
+      <w:proofErr w:type="spellStart"/>
+      <w:r>
+        <w:rPr>
+          <w:rFonts w:ascii="Arial" w:hAnsi="Arial" w:cs="Arial"/>
+          <w:sz w:val="24"/>
+          <w:szCs w:val="28"/>
+        </w:rPr>
+        <w:t>Scrum</w:t>
+      </w:r>
+      <w:proofErr w:type="spellEnd"/>
+      <w:r>
+        <w:rPr>
+          <w:rFonts w:ascii="Arial" w:hAnsi="Arial" w:cs="Arial"/>
+          <w:sz w:val="24"/>
+          <w:szCs w:val="28"/>
+        </w:rPr>
+        <w:t>, para cumplir con la realización del proyecto en calidad de tiempo y forma.</w:t>
+      </w:r>
+    </w:p>
+    <w:p>
+      <w:pPr>
+        <w:pStyle w:val="Prrafodelista"/>
+        <w:numPr>
+          <w:ilvl w:val="0"/>
+          <w:numId w:val="5"/>
+        </w:numPr>
+        <w:spacing w:line="360" w:lineRule="auto"/>
+        <w:rPr>
+          <w:rFonts w:ascii="Arial" w:hAnsi="Arial" w:cs="Arial"/>
+          <w:sz w:val="24"/>
+          <w:szCs w:val="28"/>
+        </w:rPr>
+      </w:pPr>
+      <w:r>
+        <w:rPr>
+          <w:rFonts w:ascii="Arial" w:hAnsi="Arial" w:cs="Arial"/>
+          <w:sz w:val="24"/>
+          <w:szCs w:val="28"/>
+        </w:rPr>
+        <w:t>Para gestionar el proceso de desarrollo se usará “</w:t>
+      </w:r>
+      <w:proofErr w:type="spellStart"/>
+      <w:r>
+        <w:rPr>
+          <w:rFonts w:ascii="Arial" w:hAnsi="Arial" w:cs="Arial"/>
+          <w:sz w:val="24"/>
+          <w:szCs w:val="28"/>
+        </w:rPr>
+        <w:t>Asana</w:t>
+      </w:r>
+      <w:proofErr w:type="spellEnd"/>
+      <w:r>
+        <w:rPr>
+          <w:rFonts w:ascii="Arial" w:hAnsi="Arial" w:cs="Arial"/>
+          <w:sz w:val="24"/>
+          <w:szCs w:val="28"/>
+        </w:rPr>
+        <w:t>” para así marcar los avances y los pendientes y asignar los roles.</w:t>
+      </w:r>
+    </w:p>
+    <w:p>
+      <w:pPr>
+        <w:pStyle w:val="Prrafodelista"/>
+        <w:numPr>
+          <w:ilvl w:val="0"/>
+          <w:numId w:val="5"/>
+        </w:numPr>
+        <w:spacing w:line="360" w:lineRule="auto"/>
+        <w:rPr>
+          <w:rFonts w:ascii="Arial" w:hAnsi="Arial" w:cs="Arial"/>
+          <w:sz w:val="24"/>
+          <w:szCs w:val="28"/>
+        </w:rPr>
+      </w:pPr>
+      <w:r>
+        <w:rPr>
+          <w:rFonts w:ascii="Arial" w:hAnsi="Arial" w:cs="Arial"/>
+          <w:sz w:val="24"/>
+          <w:szCs w:val="28"/>
+        </w:rPr>
+        <w:t>Para gestionar las versiones y unificar los módulos, se hará uso de un repositorio privado en GitHub.com.</w:t>
+      </w:r>
+    </w:p>
+    <w:p>
+      <w:pPr>
+        <w:pStyle w:val="Prrafodelista"/>
+        <w:numPr>
+          <w:ilvl w:val="0"/>
+          <w:numId w:val="5"/>
+        </w:numPr>
+        <w:spacing w:line="360" w:lineRule="auto"/>
+        <w:rPr>
+          <w:rFonts w:ascii="Arial" w:hAnsi="Arial" w:cs="Arial"/>
+          <w:sz w:val="24"/>
+          <w:szCs w:val="28"/>
+        </w:rPr>
+      </w:pPr>
+      <w:r>
+        <w:rPr>
+          <w:rFonts w:ascii="Arial" w:hAnsi="Arial" w:cs="Arial"/>
+          <w:sz w:val="24"/>
+          <w:szCs w:val="28"/>
+        </w:rPr>
+        <w:t>Para las pruebas de calidad de software (</w:t>
+      </w:r>
+      <w:proofErr w:type="spellStart"/>
+      <w:r>
+        <w:rPr>
+          <w:rFonts w:ascii="Arial" w:hAnsi="Arial" w:cs="Arial"/>
+          <w:sz w:val="24"/>
+          <w:szCs w:val="28"/>
+        </w:rPr>
+        <w:t>Testing</w:t>
+      </w:r>
+      <w:proofErr w:type="spellEnd"/>
+      <w:r>
+        <w:rPr>
+          <w:rFonts w:ascii="Arial" w:hAnsi="Arial" w:cs="Arial"/>
+          <w:sz w:val="24"/>
+          <w:szCs w:val="28"/>
+        </w:rPr>
+        <w:t xml:space="preserve">) se usará </w:t>
+      </w:r>
+      <w:proofErr w:type="spellStart"/>
+      <w:r>
+        <w:rPr>
+          <w:rFonts w:ascii="Arial" w:hAnsi="Arial" w:cs="Arial"/>
+          <w:sz w:val="24"/>
+          <w:szCs w:val="28"/>
+        </w:rPr>
+        <w:t>Selenium</w:t>
+      </w:r>
+      <w:proofErr w:type="spellEnd"/>
+      <w:r>
+        <w:rPr>
+          <w:rFonts w:ascii="Arial" w:hAnsi="Arial" w:cs="Arial"/>
+          <w:sz w:val="24"/>
+          <w:szCs w:val="28"/>
+        </w:rPr>
+        <w:t>.</w:t>
+      </w:r>
+    </w:p>
+    <w:p>
+      <w:pPr>
+        <w:pStyle w:val="Prrafodelista"/>
+        <w:spacing w:line="360" w:lineRule="auto"/>
+        <w:rPr>
+          <w:rFonts w:ascii="Arial" w:hAnsi="Arial" w:cs="Arial"/>
+          <w:sz w:val="24"/>
+          <w:szCs w:val="28"/>
+        </w:rPr>
+      </w:pPr>
     </w:p>
     <w:sectPr>
       <w:pgSz w:w="12240" w:h="15840"/>
@@ -75,6 +1146,547 @@
 <file path=word/numbering.xml><?xml version="1.0" encoding="utf-8"?>
 <w:numbering xmlns:wpc="http://schemas.microsoft.com/office/word/2010/wordprocessingCanvas" xmlns:mc="http://schemas.openxmlformats.org/markup-compatibility/2006" xmlns:o="urn:schemas-microsoft-com:office:office" xmlns:r="http://schemas.openxmlformats.org/officeDocument/2006/relationships" xmlns:m="http://schemas.openxmlformats.org/officeDocument/2006/math" xmlns:v="urn:schemas-microsoft-com:vml" xmlns:wp14="http://schemas.microsoft.com/office/word/2010/wordprocessingDrawing" xmlns:wp="http://schemas.openxmlformats.org/drawingml/2006/wordprocessingDrawing" xmlns:w10="urn:schemas-microsoft-com:office:word" xmlns:w="http://schemas.openxmlformats.org/wordprocessingml/2006/main" xmlns:w14="http://schemas.microsoft.com/office/word/2010/wordml" xmlns:w15="http://schemas.microsoft.com/office/word/2012/wordml" xmlns:wpg="http://schemas.microsoft.com/office/word/2010/wordprocessingGroup" xmlns:wpi="http://schemas.microsoft.com/office/word/2010/wordprocessingInk" xmlns:wne="http://schemas.microsoft.com/office/word/2006/wordml" xmlns:wps="http://schemas.microsoft.com/office/word/2010/wordprocessingShape" mc:Ignorable="w14 w15 wp14">
   <w:abstractNum w:abstractNumId="0" w15:restartNumberingAfterBreak="0">
+    <w:nsid w:val="085425D9"/>
+    <w:multiLevelType w:val="hybridMultilevel"/>
+    <w:tmpl w:val="5838E77C"/>
+    <w:lvl w:ilvl="0" w:tplc="240A0001">
+      <w:start w:val="1"/>
+      <w:numFmt w:val="bullet"/>
+      <w:lvlText w:val=""/>
+      <w:lvlJc w:val="left"/>
+      <w:pPr>
+        <w:ind w:left="720" w:hanging="360"/>
+      </w:pPr>
+      <w:rPr>
+        <w:rFonts w:ascii="Symbol" w:hAnsi="Symbol" w:hint="default"/>
+      </w:rPr>
+    </w:lvl>
+    <w:lvl w:ilvl="1" w:tplc="240A0003" w:tentative="1">
+      <w:start w:val="1"/>
+      <w:numFmt w:val="bullet"/>
+      <w:lvlText w:val="o"/>
+      <w:lvlJc w:val="left"/>
+      <w:pPr>
+        <w:ind w:left="1440" w:hanging="360"/>
+      </w:pPr>
+      <w:rPr>
+        <w:rFonts w:ascii="Courier New" w:hAnsi="Courier New" w:cs="Courier New" w:hint="default"/>
+      </w:rPr>
+    </w:lvl>
+    <w:lvl w:ilvl="2" w:tplc="240A0005" w:tentative="1">
+      <w:start w:val="1"/>
+      <w:numFmt w:val="bullet"/>
+      <w:lvlText w:val=""/>
+      <w:lvlJc w:val="left"/>
+      <w:pPr>
+        <w:ind w:left="2160" w:hanging="360"/>
+      </w:pPr>
+      <w:rPr>
+        <w:rFonts w:ascii="Wingdings" w:hAnsi="Wingdings" w:hint="default"/>
+      </w:rPr>
+    </w:lvl>
+    <w:lvl w:ilvl="3" w:tplc="240A0001" w:tentative="1">
+      <w:start w:val="1"/>
+      <w:numFmt w:val="bullet"/>
+      <w:lvlText w:val=""/>
+      <w:lvlJc w:val="left"/>
+      <w:pPr>
+        <w:ind w:left="2880" w:hanging="360"/>
+      </w:pPr>
+      <w:rPr>
+        <w:rFonts w:ascii="Symbol" w:hAnsi="Symbol" w:hint="default"/>
+      </w:rPr>
+    </w:lvl>
+    <w:lvl w:ilvl="4" w:tplc="240A0003" w:tentative="1">
+      <w:start w:val="1"/>
+      <w:numFmt w:val="bullet"/>
+      <w:lvlText w:val="o"/>
+      <w:lvlJc w:val="left"/>
+      <w:pPr>
+        <w:ind w:left="3600" w:hanging="360"/>
+      </w:pPr>
+      <w:rPr>
+        <w:rFonts w:ascii="Courier New" w:hAnsi="Courier New" w:cs="Courier New" w:hint="default"/>
+      </w:rPr>
+    </w:lvl>
+    <w:lvl w:ilvl="5" w:tplc="240A0005" w:tentative="1">
+      <w:start w:val="1"/>
+      <w:numFmt w:val="bullet"/>
+      <w:lvlText w:val=""/>
+      <w:lvlJc w:val="left"/>
+      <w:pPr>
+        <w:ind w:left="4320" w:hanging="360"/>
+      </w:pPr>
+      <w:rPr>
+        <w:rFonts w:ascii="Wingdings" w:hAnsi="Wingdings" w:hint="default"/>
+      </w:rPr>
+    </w:lvl>
+    <w:lvl w:ilvl="6" w:tplc="240A0001" w:tentative="1">
+      <w:start w:val="1"/>
+      <w:numFmt w:val="bullet"/>
+      <w:lvlText w:val=""/>
+      <w:lvlJc w:val="left"/>
+      <w:pPr>
+        <w:ind w:left="5040" w:hanging="360"/>
+      </w:pPr>
+      <w:rPr>
+        <w:rFonts w:ascii="Symbol" w:hAnsi="Symbol" w:hint="default"/>
+      </w:rPr>
+    </w:lvl>
+    <w:lvl w:ilvl="7" w:tplc="240A0003" w:tentative="1">
+      <w:start w:val="1"/>
+      <w:numFmt w:val="bullet"/>
+      <w:lvlText w:val="o"/>
+      <w:lvlJc w:val="left"/>
+      <w:pPr>
+        <w:ind w:left="5760" w:hanging="360"/>
+      </w:pPr>
+      <w:rPr>
+        <w:rFonts w:ascii="Courier New" w:hAnsi="Courier New" w:cs="Courier New" w:hint="default"/>
+      </w:rPr>
+    </w:lvl>
+    <w:lvl w:ilvl="8" w:tplc="240A0005" w:tentative="1">
+      <w:start w:val="1"/>
+      <w:numFmt w:val="bullet"/>
+      <w:lvlText w:val=""/>
+      <w:lvlJc w:val="left"/>
+      <w:pPr>
+        <w:ind w:left="6480" w:hanging="360"/>
+      </w:pPr>
+      <w:rPr>
+        <w:rFonts w:ascii="Wingdings" w:hAnsi="Wingdings" w:hint="default"/>
+      </w:rPr>
+    </w:lvl>
+  </w:abstractNum>
+  <w:abstractNum w:abstractNumId="1" w15:restartNumberingAfterBreak="0">
+    <w:nsid w:val="1E5F5651"/>
+    <w:multiLevelType w:val="hybridMultilevel"/>
+    <w:tmpl w:val="38EE9208"/>
+    <w:lvl w:ilvl="0" w:tplc="240A0001">
+      <w:start w:val="1"/>
+      <w:numFmt w:val="bullet"/>
+      <w:lvlText w:val=""/>
+      <w:lvlJc w:val="left"/>
+      <w:pPr>
+        <w:ind w:left="720" w:hanging="360"/>
+      </w:pPr>
+      <w:rPr>
+        <w:rFonts w:ascii="Symbol" w:hAnsi="Symbol" w:hint="default"/>
+      </w:rPr>
+    </w:lvl>
+    <w:lvl w:ilvl="1" w:tplc="240A0003" w:tentative="1">
+      <w:start w:val="1"/>
+      <w:numFmt w:val="bullet"/>
+      <w:lvlText w:val="o"/>
+      <w:lvlJc w:val="left"/>
+      <w:pPr>
+        <w:ind w:left="1440" w:hanging="360"/>
+      </w:pPr>
+      <w:rPr>
+        <w:rFonts w:ascii="Courier New" w:hAnsi="Courier New" w:cs="Courier New" w:hint="default"/>
+      </w:rPr>
+    </w:lvl>
+    <w:lvl w:ilvl="2" w:tplc="240A0005" w:tentative="1">
+      <w:start w:val="1"/>
+      <w:numFmt w:val="bullet"/>
+      <w:lvlText w:val=""/>
+      <w:lvlJc w:val="left"/>
+      <w:pPr>
+        <w:ind w:left="2160" w:hanging="360"/>
+      </w:pPr>
+      <w:rPr>
+        <w:rFonts w:ascii="Wingdings" w:hAnsi="Wingdings" w:hint="default"/>
+      </w:rPr>
+    </w:lvl>
+    <w:lvl w:ilvl="3" w:tplc="240A0001" w:tentative="1">
+      <w:start w:val="1"/>
+      <w:numFmt w:val="bullet"/>
+      <w:lvlText w:val=""/>
+      <w:lvlJc w:val="left"/>
+      <w:pPr>
+        <w:ind w:left="2880" w:hanging="360"/>
+      </w:pPr>
+      <w:rPr>
+        <w:rFonts w:ascii="Symbol" w:hAnsi="Symbol" w:hint="default"/>
+      </w:rPr>
+    </w:lvl>
+    <w:lvl w:ilvl="4" w:tplc="240A0003" w:tentative="1">
+      <w:start w:val="1"/>
+      <w:numFmt w:val="bullet"/>
+      <w:lvlText w:val="o"/>
+      <w:lvlJc w:val="left"/>
+      <w:pPr>
+        <w:ind w:left="3600" w:hanging="360"/>
+      </w:pPr>
+      <w:rPr>
+        <w:rFonts w:ascii="Courier New" w:hAnsi="Courier New" w:cs="Courier New" w:hint="default"/>
+      </w:rPr>
+    </w:lvl>
+    <w:lvl w:ilvl="5" w:tplc="240A0005" w:tentative="1">
+      <w:start w:val="1"/>
+      <w:numFmt w:val="bullet"/>
+      <w:lvlText w:val=""/>
+      <w:lvlJc w:val="left"/>
+      <w:pPr>
+        <w:ind w:left="4320" w:hanging="360"/>
+      </w:pPr>
+      <w:rPr>
+        <w:rFonts w:ascii="Wingdings" w:hAnsi="Wingdings" w:hint="default"/>
+      </w:rPr>
+    </w:lvl>
+    <w:lvl w:ilvl="6" w:tplc="240A0001" w:tentative="1">
+      <w:start w:val="1"/>
+      <w:numFmt w:val="bullet"/>
+      <w:lvlText w:val=""/>
+      <w:lvlJc w:val="left"/>
+      <w:pPr>
+        <w:ind w:left="5040" w:hanging="360"/>
+      </w:pPr>
+      <w:rPr>
+        <w:rFonts w:ascii="Symbol" w:hAnsi="Symbol" w:hint="default"/>
+      </w:rPr>
+    </w:lvl>
+    <w:lvl w:ilvl="7" w:tplc="240A0003" w:tentative="1">
+      <w:start w:val="1"/>
+      <w:numFmt w:val="bullet"/>
+      <w:lvlText w:val="o"/>
+      <w:lvlJc w:val="left"/>
+      <w:pPr>
+        <w:ind w:left="5760" w:hanging="360"/>
+      </w:pPr>
+      <w:rPr>
+        <w:rFonts w:ascii="Courier New" w:hAnsi="Courier New" w:cs="Courier New" w:hint="default"/>
+      </w:rPr>
+    </w:lvl>
+    <w:lvl w:ilvl="8" w:tplc="240A0005" w:tentative="1">
+      <w:start w:val="1"/>
+      <w:numFmt w:val="bullet"/>
+      <w:lvlText w:val=""/>
+      <w:lvlJc w:val="left"/>
+      <w:pPr>
+        <w:ind w:left="6480" w:hanging="360"/>
+      </w:pPr>
+      <w:rPr>
+        <w:rFonts w:ascii="Wingdings" w:hAnsi="Wingdings" w:hint="default"/>
+      </w:rPr>
+    </w:lvl>
+  </w:abstractNum>
+  <w:abstractNum w:abstractNumId="2" w15:restartNumberingAfterBreak="0">
+    <w:nsid w:val="2C381136"/>
+    <w:multiLevelType w:val="hybridMultilevel"/>
+    <w:tmpl w:val="FEEA1344"/>
+    <w:lvl w:ilvl="0" w:tplc="240A0001">
+      <w:start w:val="1"/>
+      <w:numFmt w:val="bullet"/>
+      <w:lvlText w:val=""/>
+      <w:lvlJc w:val="left"/>
+      <w:pPr>
+        <w:ind w:left="720" w:hanging="360"/>
+      </w:pPr>
+      <w:rPr>
+        <w:rFonts w:ascii="Symbol" w:hAnsi="Symbol" w:hint="default"/>
+      </w:rPr>
+    </w:lvl>
+    <w:lvl w:ilvl="1" w:tplc="240A0003" w:tentative="1">
+      <w:start w:val="1"/>
+      <w:numFmt w:val="bullet"/>
+      <w:lvlText w:val="o"/>
+      <w:lvlJc w:val="left"/>
+      <w:pPr>
+        <w:ind w:left="1440" w:hanging="360"/>
+      </w:pPr>
+      <w:rPr>
+        <w:rFonts w:ascii="Courier New" w:hAnsi="Courier New" w:cs="Courier New" w:hint="default"/>
+      </w:rPr>
+    </w:lvl>
+    <w:lvl w:ilvl="2" w:tplc="240A0005" w:tentative="1">
+      <w:start w:val="1"/>
+      <w:numFmt w:val="bullet"/>
+      <w:lvlText w:val=""/>
+      <w:lvlJc w:val="left"/>
+      <w:pPr>
+        <w:ind w:left="2160" w:hanging="360"/>
+      </w:pPr>
+      <w:rPr>
+        <w:rFonts w:ascii="Wingdings" w:hAnsi="Wingdings" w:hint="default"/>
+      </w:rPr>
+    </w:lvl>
+    <w:lvl w:ilvl="3" w:tplc="240A0001" w:tentative="1">
+      <w:start w:val="1"/>
+      <w:numFmt w:val="bullet"/>
+      <w:lvlText w:val=""/>
+      <w:lvlJc w:val="left"/>
+      <w:pPr>
+        <w:ind w:left="2880" w:hanging="360"/>
+      </w:pPr>
+      <w:rPr>
+        <w:rFonts w:ascii="Symbol" w:hAnsi="Symbol" w:hint="default"/>
+      </w:rPr>
+    </w:lvl>
+    <w:lvl w:ilvl="4" w:tplc="240A0003" w:tentative="1">
+      <w:start w:val="1"/>
+      <w:numFmt w:val="bullet"/>
+      <w:lvlText w:val="o"/>
+      <w:lvlJc w:val="left"/>
+      <w:pPr>
+        <w:ind w:left="3600" w:hanging="360"/>
+      </w:pPr>
+      <w:rPr>
+        <w:rFonts w:ascii="Courier New" w:hAnsi="Courier New" w:cs="Courier New" w:hint="default"/>
+      </w:rPr>
+    </w:lvl>
+    <w:lvl w:ilvl="5" w:tplc="240A0005" w:tentative="1">
+      <w:start w:val="1"/>
+      <w:numFmt w:val="bullet"/>
+      <w:lvlText w:val=""/>
+      <w:lvlJc w:val="left"/>
+      <w:pPr>
+        <w:ind w:left="4320" w:hanging="360"/>
+      </w:pPr>
+      <w:rPr>
+        <w:rFonts w:ascii="Wingdings" w:hAnsi="Wingdings" w:hint="default"/>
+      </w:rPr>
+    </w:lvl>
+    <w:lvl w:ilvl="6" w:tplc="240A0001" w:tentative="1">
+      <w:start w:val="1"/>
+      <w:numFmt w:val="bullet"/>
+      <w:lvlText w:val=""/>
+      <w:lvlJc w:val="left"/>
+      <w:pPr>
+        <w:ind w:left="5040" w:hanging="360"/>
+      </w:pPr>
+      <w:rPr>
+        <w:rFonts w:ascii="Symbol" w:hAnsi="Symbol" w:hint="default"/>
+      </w:rPr>
+    </w:lvl>
+    <w:lvl w:ilvl="7" w:tplc="240A0003" w:tentative="1">
+      <w:start w:val="1"/>
+      <w:numFmt w:val="bullet"/>
+      <w:lvlText w:val="o"/>
+      <w:lvlJc w:val="left"/>
+      <w:pPr>
+        <w:ind w:left="5760" w:hanging="360"/>
+      </w:pPr>
+      <w:rPr>
+        <w:rFonts w:ascii="Courier New" w:hAnsi="Courier New" w:cs="Courier New" w:hint="default"/>
+      </w:rPr>
+    </w:lvl>
+    <w:lvl w:ilvl="8" w:tplc="240A0005" w:tentative="1">
+      <w:start w:val="1"/>
+      <w:numFmt w:val="bullet"/>
+      <w:lvlText w:val=""/>
+      <w:lvlJc w:val="left"/>
+      <w:pPr>
+        <w:ind w:left="6480" w:hanging="360"/>
+      </w:pPr>
+      <w:rPr>
+        <w:rFonts w:ascii="Wingdings" w:hAnsi="Wingdings" w:hint="default"/>
+      </w:rPr>
+    </w:lvl>
+  </w:abstractNum>
+  <w:abstractNum w:abstractNumId="3" w15:restartNumberingAfterBreak="0">
+    <w:nsid w:val="40AC40FF"/>
+    <w:multiLevelType w:val="hybridMultilevel"/>
+    <w:tmpl w:val="7FD69A24"/>
+    <w:lvl w:ilvl="0" w:tplc="240A0001">
+      <w:start w:val="1"/>
+      <w:numFmt w:val="bullet"/>
+      <w:lvlText w:val=""/>
+      <w:lvlJc w:val="left"/>
+      <w:pPr>
+        <w:ind w:left="720" w:hanging="360"/>
+      </w:pPr>
+      <w:rPr>
+        <w:rFonts w:ascii="Symbol" w:hAnsi="Symbol" w:hint="default"/>
+      </w:rPr>
+    </w:lvl>
+    <w:lvl w:ilvl="1" w:tplc="240A0003" w:tentative="1">
+      <w:start w:val="1"/>
+      <w:numFmt w:val="bullet"/>
+      <w:lvlText w:val="o"/>
+      <w:lvlJc w:val="left"/>
+      <w:pPr>
+        <w:ind w:left="1440" w:hanging="360"/>
+      </w:pPr>
+      <w:rPr>
+        <w:rFonts w:ascii="Courier New" w:hAnsi="Courier New" w:cs="Courier New" w:hint="default"/>
+      </w:rPr>
+    </w:lvl>
+    <w:lvl w:ilvl="2" w:tplc="240A0005" w:tentative="1">
+      <w:start w:val="1"/>
+      <w:numFmt w:val="bullet"/>
+      <w:lvlText w:val=""/>
+      <w:lvlJc w:val="left"/>
+      <w:pPr>
+        <w:ind w:left="2160" w:hanging="360"/>
+      </w:pPr>
+      <w:rPr>
+        <w:rFonts w:ascii="Wingdings" w:hAnsi="Wingdings" w:hint="default"/>
+      </w:rPr>
+    </w:lvl>
+    <w:lvl w:ilvl="3" w:tplc="240A0001" w:tentative="1">
+      <w:start w:val="1"/>
+      <w:numFmt w:val="bullet"/>
+      <w:lvlText w:val=""/>
+      <w:lvlJc w:val="left"/>
+      <w:pPr>
+        <w:ind w:left="2880" w:hanging="360"/>
+      </w:pPr>
+      <w:rPr>
+        <w:rFonts w:ascii="Symbol" w:hAnsi="Symbol" w:hint="default"/>
+      </w:rPr>
+    </w:lvl>
+    <w:lvl w:ilvl="4" w:tplc="240A0003" w:tentative="1">
+      <w:start w:val="1"/>
+      <w:numFmt w:val="bullet"/>
+      <w:lvlText w:val="o"/>
+      <w:lvlJc w:val="left"/>
+      <w:pPr>
+        <w:ind w:left="3600" w:hanging="360"/>
+      </w:pPr>
+      <w:rPr>
+        <w:rFonts w:ascii="Courier New" w:hAnsi="Courier New" w:cs="Courier New" w:hint="default"/>
+      </w:rPr>
+    </w:lvl>
+    <w:lvl w:ilvl="5" w:tplc="240A0005" w:tentative="1">
+      <w:start w:val="1"/>
+      <w:numFmt w:val="bullet"/>
+      <w:lvlText w:val=""/>
+      <w:lvlJc w:val="left"/>
+      <w:pPr>
+        <w:ind w:left="4320" w:hanging="360"/>
+      </w:pPr>
+      <w:rPr>
+        <w:rFonts w:ascii="Wingdings" w:hAnsi="Wingdings" w:hint="default"/>
+      </w:rPr>
+    </w:lvl>
+    <w:lvl w:ilvl="6" w:tplc="240A0001" w:tentative="1">
+      <w:start w:val="1"/>
+      <w:numFmt w:val="bullet"/>
+      <w:lvlText w:val=""/>
+      <w:lvlJc w:val="left"/>
+      <w:pPr>
+        <w:ind w:left="5040" w:hanging="360"/>
+      </w:pPr>
+      <w:rPr>
+        <w:rFonts w:ascii="Symbol" w:hAnsi="Symbol" w:hint="default"/>
+      </w:rPr>
+    </w:lvl>
+    <w:lvl w:ilvl="7" w:tplc="240A0003" w:tentative="1">
+      <w:start w:val="1"/>
+      <w:numFmt w:val="bullet"/>
+      <w:lvlText w:val="o"/>
+      <w:lvlJc w:val="left"/>
+      <w:pPr>
+        <w:ind w:left="5760" w:hanging="360"/>
+      </w:pPr>
+      <w:rPr>
+        <w:rFonts w:ascii="Courier New" w:hAnsi="Courier New" w:cs="Courier New" w:hint="default"/>
+      </w:rPr>
+    </w:lvl>
+    <w:lvl w:ilvl="8" w:tplc="240A0005" w:tentative="1">
+      <w:start w:val="1"/>
+      <w:numFmt w:val="bullet"/>
+      <w:lvlText w:val=""/>
+      <w:lvlJc w:val="left"/>
+      <w:pPr>
+        <w:ind w:left="6480" w:hanging="360"/>
+      </w:pPr>
+      <w:rPr>
+        <w:rFonts w:ascii="Wingdings" w:hAnsi="Wingdings" w:hint="default"/>
+      </w:rPr>
+    </w:lvl>
+  </w:abstractNum>
+  <w:abstractNum w:abstractNumId="4" w15:restartNumberingAfterBreak="0">
+    <w:nsid w:val="4A735C35"/>
+    <w:multiLevelType w:val="hybridMultilevel"/>
+    <w:tmpl w:val="E6689EF4"/>
+    <w:lvl w:ilvl="0" w:tplc="240A000F">
+      <w:start w:val="3"/>
+      <w:numFmt w:val="decimal"/>
+      <w:lvlText w:val="%1."/>
+      <w:lvlJc w:val="left"/>
+      <w:pPr>
+        <w:ind w:left="360" w:hanging="360"/>
+      </w:pPr>
+      <w:rPr>
+        <w:rFonts w:hint="default"/>
+      </w:rPr>
+    </w:lvl>
+    <w:lvl w:ilvl="1" w:tplc="240A0019" w:tentative="1">
+      <w:start w:val="1"/>
+      <w:numFmt w:val="lowerLetter"/>
+      <w:lvlText w:val="%2."/>
+      <w:lvlJc w:val="left"/>
+      <w:pPr>
+        <w:ind w:left="1080" w:hanging="360"/>
+      </w:pPr>
+    </w:lvl>
+    <w:lvl w:ilvl="2" w:tplc="240A001B" w:tentative="1">
+      <w:start w:val="1"/>
+      <w:numFmt w:val="lowerRoman"/>
+      <w:lvlText w:val="%3."/>
+      <w:lvlJc w:val="right"/>
+      <w:pPr>
+        <w:ind w:left="1800" w:hanging="180"/>
+      </w:pPr>
+    </w:lvl>
+    <w:lvl w:ilvl="3" w:tplc="240A000F" w:tentative="1">
+      <w:start w:val="1"/>
+      <w:numFmt w:val="decimal"/>
+      <w:lvlText w:val="%4."/>
+      <w:lvlJc w:val="left"/>
+      <w:pPr>
+        <w:ind w:left="2520" w:hanging="360"/>
+      </w:pPr>
+    </w:lvl>
+    <w:lvl w:ilvl="4" w:tplc="240A0019" w:tentative="1">
+      <w:start w:val="1"/>
+      <w:numFmt w:val="lowerLetter"/>
+      <w:lvlText w:val="%5."/>
+      <w:lvlJc w:val="left"/>
+      <w:pPr>
+        <w:ind w:left="3240" w:hanging="360"/>
+      </w:pPr>
+    </w:lvl>
+    <w:lvl w:ilvl="5" w:tplc="240A001B" w:tentative="1">
+      <w:start w:val="1"/>
+      <w:numFmt w:val="lowerRoman"/>
+      <w:lvlText w:val="%6."/>
+      <w:lvlJc w:val="right"/>
+      <w:pPr>
+        <w:ind w:left="3960" w:hanging="180"/>
+      </w:pPr>
+    </w:lvl>
+    <w:lvl w:ilvl="6" w:tplc="240A000F" w:tentative="1">
+      <w:start w:val="1"/>
+      <w:numFmt w:val="decimal"/>
+      <w:lvlText w:val="%7."/>
+      <w:lvlJc w:val="left"/>
+      <w:pPr>
+        <w:ind w:left="4680" w:hanging="360"/>
+      </w:pPr>
+    </w:lvl>
+    <w:lvl w:ilvl="7" w:tplc="240A0019" w:tentative="1">
+      <w:start w:val="1"/>
+      <w:numFmt w:val="lowerLetter"/>
+      <w:lvlText w:val="%8."/>
+      <w:lvlJc w:val="left"/>
+      <w:pPr>
+        <w:ind w:left="5400" w:hanging="360"/>
+      </w:pPr>
+    </w:lvl>
+    <w:lvl w:ilvl="8" w:tplc="240A001B" w:tentative="1">
+      <w:start w:val="1"/>
+      <w:numFmt w:val="lowerRoman"/>
+      <w:lvlText w:val="%9."/>
+      <w:lvlJc w:val="right"/>
+      <w:pPr>
+        <w:ind w:left="6120" w:hanging="180"/>
+      </w:pPr>
+    </w:lvl>
+  </w:abstractNum>
+  <w:abstractNum w:abstractNumId="5" w15:restartNumberingAfterBreak="0">
     <w:nsid w:val="77D27E50"/>
     <w:multiLevelType w:val="hybridMultilevel"/>
     <w:tmpl w:val="4E14AA2C"/>
@@ -164,7 +1776,22 @@
     </w:lvl>
   </w:abstractNum>
   <w:num w:numId="1">
+    <w:abstractNumId w:val="5"/>
+  </w:num>
+  <w:num w:numId="2">
+    <w:abstractNumId w:val="1"/>
+  </w:num>
+  <w:num w:numId="3">
     <w:abstractNumId w:val="0"/>
+  </w:num>
+  <w:num w:numId="4">
+    <w:abstractNumId w:val="4"/>
+  </w:num>
+  <w:num w:numId="5">
+    <w:abstractNumId w:val="3"/>
+  </w:num>
+  <w:num w:numId="6">
+    <w:abstractNumId w:val="2"/>
   </w:num>
 </w:numbering>
 </file>

</xml_diff>

<commit_message>
Añadida una parte del punto 6
</commit_message>
<xml_diff>
--- a/Proyecto.docx
+++ b/Proyecto.docx
@@ -616,13 +616,15 @@
         <w:spacing w:line="360" w:lineRule="auto"/>
         <w:rPr>
           <w:rFonts w:ascii="Arial" w:hAnsi="Arial" w:cs="Arial"/>
-          <w:sz w:val="24"/>
-          <w:szCs w:val="28"/>
-        </w:rPr>
-      </w:pPr>
-      <w:r>
-        <w:rPr>
-          <w:rFonts w:ascii="Arial" w:hAnsi="Arial" w:cs="Arial"/>
+          <w:b/>
+          <w:sz w:val="24"/>
+          <w:szCs w:val="28"/>
+        </w:rPr>
+      </w:pPr>
+      <w:r>
+        <w:rPr>
+          <w:rFonts w:ascii="Arial" w:hAnsi="Arial" w:cs="Arial"/>
+          <w:b/>
           <w:sz w:val="24"/>
           <w:szCs w:val="28"/>
         </w:rPr>
@@ -815,15 +817,19 @@
         <w:spacing w:line="360" w:lineRule="auto"/>
         <w:rPr>
           <w:rFonts w:ascii="Arial" w:hAnsi="Arial" w:cs="Arial"/>
-          <w:sz w:val="24"/>
-          <w:szCs w:val="28"/>
-        </w:rPr>
-      </w:pPr>
-      <w:r>
-        <w:rPr>
-          <w:rFonts w:ascii="Arial" w:hAnsi="Arial" w:cs="Arial"/>
-          <w:sz w:val="24"/>
-          <w:szCs w:val="28"/>
+          <w:b/>
+          <w:sz w:val="32"/>
+          <w:szCs w:val="28"/>
+          <w:u w:val="single"/>
+        </w:rPr>
+      </w:pPr>
+      <w:r>
+        <w:rPr>
+          <w:rFonts w:ascii="Arial" w:hAnsi="Arial" w:cs="Arial"/>
+          <w:b/>
+          <w:sz w:val="32"/>
+          <w:szCs w:val="28"/>
+          <w:u w:val="single"/>
         </w:rPr>
         <w:lastRenderedPageBreak/>
         <w:t>Especificación de requerimientos</w:t>
@@ -915,20 +921,14 @@
     </w:p>
     <w:p>
       <w:pPr>
-        <w:pStyle w:val="Prrafodelista"/>
-        <w:numPr>
-          <w:ilvl w:val="0"/>
-          <w:numId w:val="6"/>
-        </w:numPr>
-        <w:spacing w:line="360" w:lineRule="auto"/>
-        <w:rPr>
-          <w:rFonts w:ascii="Arial" w:hAnsi="Arial" w:cs="Arial"/>
-          <w:sz w:val="24"/>
-          <w:szCs w:val="28"/>
-        </w:rPr>
-      </w:pPr>
-      <w:bookmarkStart w:id="0" w:name="_GoBack"/>
-      <w:bookmarkEnd w:id="0"/>
+        <w:spacing w:line="360" w:lineRule="auto"/>
+        <w:ind w:left="360"/>
+        <w:rPr>
+          <w:rFonts w:ascii="Arial" w:hAnsi="Arial" w:cs="Arial"/>
+          <w:sz w:val="24"/>
+          <w:szCs w:val="28"/>
+        </w:rPr>
+      </w:pPr>
     </w:p>
     <w:p>
       <w:pPr>
@@ -980,16 +980,14 @@
         </w:rPr>
         <w:t xml:space="preserve">La metodología de trabajo será </w:t>
       </w:r>
-      <w:proofErr w:type="spellStart"/>
-      <w:r>
-        <w:rPr>
-          <w:rFonts w:ascii="Arial" w:hAnsi="Arial" w:cs="Arial"/>
-          <w:sz w:val="24"/>
-          <w:szCs w:val="28"/>
-        </w:rPr>
-        <w:t>Scrum</w:t>
-      </w:r>
-      <w:proofErr w:type="spellEnd"/>
+      <w:r>
+        <w:rPr>
+          <w:rFonts w:ascii="Arial" w:hAnsi="Arial" w:cs="Arial"/>
+          <w:sz w:val="24"/>
+          <w:szCs w:val="28"/>
+        </w:rPr>
+        <w:t>“Incremental”</w:t>
+      </w:r>
       <w:r>
         <w:rPr>
           <w:rFonts w:ascii="Arial" w:hAnsi="Arial" w:cs="Arial"/>
@@ -1124,14 +1122,617 @@
     </w:p>
     <w:p>
       <w:pPr>
+        <w:spacing w:line="360" w:lineRule="auto"/>
+        <w:rPr>
+          <w:rFonts w:ascii="Arial" w:hAnsi="Arial" w:cs="Arial"/>
+          <w:sz w:val="24"/>
+          <w:szCs w:val="28"/>
+        </w:rPr>
+      </w:pPr>
+    </w:p>
+    <w:p>
+      <w:pPr>
+        <w:spacing w:line="360" w:lineRule="auto"/>
+        <w:rPr>
+          <w:rFonts w:ascii="Arial" w:hAnsi="Arial" w:cs="Arial"/>
+          <w:sz w:val="24"/>
+          <w:szCs w:val="28"/>
+        </w:rPr>
+      </w:pPr>
+    </w:p>
+    <w:p>
+      <w:pPr>
+        <w:spacing w:line="360" w:lineRule="auto"/>
+        <w:rPr>
+          <w:rFonts w:ascii="Arial" w:hAnsi="Arial" w:cs="Arial"/>
+          <w:sz w:val="24"/>
+          <w:szCs w:val="28"/>
+        </w:rPr>
+      </w:pPr>
+    </w:p>
+    <w:p>
+      <w:pPr>
+        <w:spacing w:line="360" w:lineRule="auto"/>
+        <w:rPr>
+          <w:rFonts w:ascii="Arial" w:hAnsi="Arial" w:cs="Arial"/>
+          <w:sz w:val="24"/>
+          <w:szCs w:val="28"/>
+        </w:rPr>
+      </w:pPr>
+    </w:p>
+    <w:p>
+      <w:pPr>
+        <w:spacing w:line="360" w:lineRule="auto"/>
+        <w:rPr>
+          <w:rFonts w:ascii="Arial" w:hAnsi="Arial" w:cs="Arial"/>
+          <w:sz w:val="24"/>
+          <w:szCs w:val="28"/>
+        </w:rPr>
+      </w:pPr>
+    </w:p>
+    <w:p>
+      <w:pPr>
+        <w:spacing w:line="360" w:lineRule="auto"/>
+        <w:rPr>
+          <w:rFonts w:ascii="Arial" w:hAnsi="Arial" w:cs="Arial"/>
+          <w:sz w:val="24"/>
+          <w:szCs w:val="28"/>
+        </w:rPr>
+      </w:pPr>
+    </w:p>
+    <w:p>
+      <w:pPr>
+        <w:spacing w:line="360" w:lineRule="auto"/>
+        <w:rPr>
+          <w:rFonts w:ascii="Arial" w:hAnsi="Arial" w:cs="Arial"/>
+          <w:sz w:val="24"/>
+          <w:szCs w:val="28"/>
+        </w:rPr>
+      </w:pPr>
+    </w:p>
+    <w:p>
+      <w:pPr>
         <w:pStyle w:val="Prrafodelista"/>
-        <w:spacing w:line="360" w:lineRule="auto"/>
-        <w:rPr>
-          <w:rFonts w:ascii="Arial" w:hAnsi="Arial" w:cs="Arial"/>
-          <w:sz w:val="24"/>
-          <w:szCs w:val="28"/>
-        </w:rPr>
-      </w:pPr>
+        <w:numPr>
+          <w:ilvl w:val="0"/>
+          <w:numId w:val="4"/>
+        </w:numPr>
+        <w:spacing w:line="360" w:lineRule="auto"/>
+        <w:rPr>
+          <w:rFonts w:ascii="Arial" w:hAnsi="Arial" w:cs="Arial"/>
+          <w:sz w:val="24"/>
+          <w:szCs w:val="28"/>
+        </w:rPr>
+      </w:pPr>
+      <w:r>
+        <w:rPr>
+          <w:rFonts w:ascii="Arial" w:hAnsi="Arial" w:cs="Arial"/>
+          <w:sz w:val="24"/>
+          <w:szCs w:val="28"/>
+        </w:rPr>
+        <w:lastRenderedPageBreak/>
+        <w:t>Documentación de requerimientos</w:t>
+      </w:r>
+    </w:p>
+    <w:p>
+      <w:pPr>
+        <w:spacing w:line="360" w:lineRule="auto"/>
+        <w:rPr>
+          <w:rFonts w:ascii="Arial" w:hAnsi="Arial" w:cs="Arial"/>
+          <w:sz w:val="24"/>
+          <w:szCs w:val="28"/>
+        </w:rPr>
+      </w:pPr>
+    </w:p>
+    <w:p>
+      <w:pPr>
+        <w:spacing w:line="360" w:lineRule="auto"/>
+        <w:rPr>
+          <w:rFonts w:ascii="Arial" w:hAnsi="Arial" w:cs="Arial"/>
+          <w:sz w:val="24"/>
+          <w:szCs w:val="28"/>
+        </w:rPr>
+      </w:pPr>
+    </w:p>
+    <w:p>
+      <w:pPr>
+        <w:spacing w:line="360" w:lineRule="auto"/>
+        <w:ind w:left="360"/>
+        <w:rPr>
+          <w:rFonts w:ascii="Arial" w:hAnsi="Arial" w:cs="Arial"/>
+          <w:sz w:val="24"/>
+          <w:szCs w:val="28"/>
+        </w:rPr>
+      </w:pPr>
+    </w:p>
+    <w:p>
+      <w:pPr>
+        <w:spacing w:line="360" w:lineRule="auto"/>
+        <w:ind w:left="360"/>
+        <w:rPr>
+          <w:rFonts w:ascii="Arial" w:hAnsi="Arial" w:cs="Arial"/>
+          <w:sz w:val="24"/>
+          <w:szCs w:val="28"/>
+        </w:rPr>
+      </w:pPr>
+    </w:p>
+    <w:p>
+      <w:pPr>
+        <w:spacing w:line="360" w:lineRule="auto"/>
+        <w:ind w:left="360"/>
+        <w:rPr>
+          <w:rFonts w:ascii="Arial" w:hAnsi="Arial" w:cs="Arial"/>
+          <w:sz w:val="24"/>
+          <w:szCs w:val="28"/>
+        </w:rPr>
+      </w:pPr>
+    </w:p>
+    <w:p>
+      <w:pPr>
+        <w:spacing w:line="360" w:lineRule="auto"/>
+        <w:ind w:left="360"/>
+        <w:rPr>
+          <w:rFonts w:ascii="Arial" w:hAnsi="Arial" w:cs="Arial"/>
+          <w:sz w:val="24"/>
+          <w:szCs w:val="28"/>
+        </w:rPr>
+      </w:pPr>
+    </w:p>
+    <w:p>
+      <w:pPr>
+        <w:spacing w:line="360" w:lineRule="auto"/>
+        <w:ind w:left="360"/>
+        <w:rPr>
+          <w:rFonts w:ascii="Arial" w:hAnsi="Arial" w:cs="Arial"/>
+          <w:sz w:val="24"/>
+          <w:szCs w:val="28"/>
+        </w:rPr>
+      </w:pPr>
+    </w:p>
+    <w:p>
+      <w:pPr>
+        <w:spacing w:line="360" w:lineRule="auto"/>
+        <w:ind w:left="360"/>
+        <w:rPr>
+          <w:rFonts w:ascii="Arial" w:hAnsi="Arial" w:cs="Arial"/>
+          <w:sz w:val="24"/>
+          <w:szCs w:val="28"/>
+        </w:rPr>
+      </w:pPr>
+    </w:p>
+    <w:p>
+      <w:pPr>
+        <w:spacing w:line="360" w:lineRule="auto"/>
+        <w:ind w:left="360"/>
+        <w:rPr>
+          <w:rFonts w:ascii="Arial" w:hAnsi="Arial" w:cs="Arial"/>
+          <w:sz w:val="24"/>
+          <w:szCs w:val="28"/>
+        </w:rPr>
+      </w:pPr>
+    </w:p>
+    <w:p>
+      <w:pPr>
+        <w:spacing w:line="360" w:lineRule="auto"/>
+        <w:rPr>
+          <w:rFonts w:ascii="Arial" w:hAnsi="Arial" w:cs="Arial"/>
+          <w:sz w:val="24"/>
+          <w:szCs w:val="28"/>
+        </w:rPr>
+      </w:pPr>
+    </w:p>
+    <w:p>
+      <w:pPr>
+        <w:spacing w:line="360" w:lineRule="auto"/>
+        <w:rPr>
+          <w:rFonts w:ascii="Arial" w:hAnsi="Arial" w:cs="Arial"/>
+          <w:sz w:val="24"/>
+          <w:szCs w:val="28"/>
+        </w:rPr>
+      </w:pPr>
+    </w:p>
+    <w:p>
+      <w:pPr>
+        <w:spacing w:line="360" w:lineRule="auto"/>
+        <w:rPr>
+          <w:rFonts w:ascii="Arial" w:hAnsi="Arial" w:cs="Arial"/>
+          <w:sz w:val="24"/>
+          <w:szCs w:val="28"/>
+        </w:rPr>
+      </w:pPr>
+    </w:p>
+    <w:p>
+      <w:pPr>
+        <w:spacing w:line="360" w:lineRule="auto"/>
+        <w:rPr>
+          <w:rFonts w:ascii="Arial" w:hAnsi="Arial" w:cs="Arial"/>
+          <w:sz w:val="24"/>
+          <w:szCs w:val="28"/>
+        </w:rPr>
+      </w:pPr>
+    </w:p>
+    <w:p>
+      <w:pPr>
+        <w:spacing w:line="360" w:lineRule="auto"/>
+        <w:rPr>
+          <w:rFonts w:ascii="Arial" w:hAnsi="Arial" w:cs="Arial"/>
+          <w:sz w:val="24"/>
+          <w:szCs w:val="28"/>
+        </w:rPr>
+      </w:pPr>
+    </w:p>
+    <w:p>
+      <w:pPr>
+        <w:spacing w:line="360" w:lineRule="auto"/>
+        <w:rPr>
+          <w:rFonts w:ascii="Arial" w:hAnsi="Arial" w:cs="Arial"/>
+          <w:sz w:val="24"/>
+          <w:szCs w:val="28"/>
+        </w:rPr>
+      </w:pPr>
+    </w:p>
+    <w:p>
+      <w:pPr>
+        <w:spacing w:line="360" w:lineRule="auto"/>
+        <w:rPr>
+          <w:rFonts w:ascii="Arial" w:hAnsi="Arial" w:cs="Arial"/>
+          <w:sz w:val="24"/>
+          <w:szCs w:val="28"/>
+        </w:rPr>
+      </w:pPr>
+    </w:p>
+    <w:p>
+      <w:pPr>
+        <w:spacing w:line="360" w:lineRule="auto"/>
+        <w:rPr>
+          <w:rFonts w:ascii="Arial" w:hAnsi="Arial" w:cs="Arial"/>
+          <w:sz w:val="24"/>
+          <w:szCs w:val="28"/>
+        </w:rPr>
+      </w:pPr>
+    </w:p>
+    <w:p>
+      <w:pPr>
+        <w:spacing w:line="360" w:lineRule="auto"/>
+        <w:rPr>
+          <w:rFonts w:ascii="Arial" w:hAnsi="Arial" w:cs="Arial"/>
+          <w:sz w:val="24"/>
+          <w:szCs w:val="28"/>
+        </w:rPr>
+      </w:pPr>
+    </w:p>
+    <w:p>
+      <w:pPr>
+        <w:spacing w:line="360" w:lineRule="auto"/>
+        <w:rPr>
+          <w:rFonts w:ascii="Arial" w:hAnsi="Arial" w:cs="Arial"/>
+          <w:sz w:val="24"/>
+          <w:szCs w:val="28"/>
+        </w:rPr>
+      </w:pPr>
+    </w:p>
+    <w:p>
+      <w:pPr>
+        <w:spacing w:line="360" w:lineRule="auto"/>
+        <w:rPr>
+          <w:rFonts w:ascii="Arial" w:hAnsi="Arial" w:cs="Arial"/>
+          <w:sz w:val="24"/>
+          <w:szCs w:val="28"/>
+        </w:rPr>
+      </w:pPr>
+    </w:p>
+    <w:p>
+      <w:pPr>
+        <w:spacing w:line="360" w:lineRule="auto"/>
+        <w:rPr>
+          <w:rFonts w:ascii="Arial" w:hAnsi="Arial" w:cs="Arial"/>
+          <w:sz w:val="24"/>
+          <w:szCs w:val="28"/>
+        </w:rPr>
+      </w:pPr>
+    </w:p>
+    <w:p>
+      <w:pPr>
+        <w:spacing w:line="360" w:lineRule="auto"/>
+        <w:rPr>
+          <w:rFonts w:ascii="Arial" w:hAnsi="Arial" w:cs="Arial"/>
+          <w:sz w:val="24"/>
+          <w:szCs w:val="28"/>
+        </w:rPr>
+      </w:pPr>
+    </w:p>
+    <w:p>
+      <w:pPr>
+        <w:pStyle w:val="Prrafodelista"/>
+        <w:numPr>
+          <w:ilvl w:val="0"/>
+          <w:numId w:val="4"/>
+        </w:numPr>
+        <w:spacing w:line="360" w:lineRule="auto"/>
+        <w:rPr>
+          <w:rFonts w:ascii="Arial" w:hAnsi="Arial" w:cs="Arial"/>
+          <w:sz w:val="24"/>
+          <w:szCs w:val="28"/>
+        </w:rPr>
+      </w:pPr>
+      <w:r>
+        <w:rPr>
+          <w:rFonts w:ascii="Arial" w:hAnsi="Arial" w:cs="Arial"/>
+          <w:sz w:val="24"/>
+          <w:szCs w:val="28"/>
+        </w:rPr>
+        <w:lastRenderedPageBreak/>
+        <w:t>Ciclo de vida del desarrollo de software</w:t>
+      </w:r>
+    </w:p>
+    <w:p>
+      <w:pPr>
+        <w:pStyle w:val="Prrafodelista"/>
+        <w:numPr>
+          <w:ilvl w:val="0"/>
+          <w:numId w:val="8"/>
+        </w:numPr>
+        <w:spacing w:line="360" w:lineRule="auto"/>
+        <w:rPr>
+          <w:rFonts w:ascii="Arial" w:hAnsi="Arial" w:cs="Arial"/>
+          <w:sz w:val="24"/>
+          <w:szCs w:val="28"/>
+        </w:rPr>
+      </w:pPr>
+      <w:r>
+        <w:rPr>
+          <w:rFonts w:ascii="Arial" w:hAnsi="Arial" w:cs="Arial"/>
+          <w:sz w:val="24"/>
+          <w:szCs w:val="28"/>
+        </w:rPr>
+        <w:t>Etapa de inicialización</w:t>
+      </w:r>
+      <w:bookmarkStart w:id="0" w:name="_GoBack"/>
+      <w:bookmarkEnd w:id="0"/>
+    </w:p>
+    <w:p>
+      <w:pPr>
+        <w:pStyle w:val="Prrafodelista"/>
+        <w:numPr>
+          <w:ilvl w:val="0"/>
+          <w:numId w:val="8"/>
+        </w:numPr>
+        <w:spacing w:line="360" w:lineRule="auto"/>
+        <w:rPr>
+          <w:rFonts w:ascii="Arial" w:hAnsi="Arial" w:cs="Arial"/>
+          <w:sz w:val="24"/>
+          <w:szCs w:val="28"/>
+        </w:rPr>
+      </w:pPr>
+      <w:r>
+        <w:rPr>
+          <w:rFonts w:ascii="Arial" w:hAnsi="Arial" w:cs="Arial"/>
+          <w:sz w:val="24"/>
+          <w:szCs w:val="28"/>
+        </w:rPr>
+        <w:t>Etapa de iteración</w:t>
+      </w:r>
+    </w:p>
+    <w:p>
+      <w:pPr>
+        <w:pStyle w:val="Prrafodelista"/>
+        <w:numPr>
+          <w:ilvl w:val="0"/>
+          <w:numId w:val="8"/>
+        </w:numPr>
+        <w:spacing w:line="360" w:lineRule="auto"/>
+        <w:rPr>
+          <w:rFonts w:ascii="Arial" w:hAnsi="Arial" w:cs="Arial"/>
+          <w:sz w:val="24"/>
+          <w:szCs w:val="28"/>
+        </w:rPr>
+      </w:pPr>
+      <w:r>
+        <w:rPr>
+          <w:rFonts w:ascii="Arial" w:hAnsi="Arial" w:cs="Arial"/>
+          <w:sz w:val="24"/>
+          <w:szCs w:val="28"/>
+        </w:rPr>
+        <w:t>Lista de control del proyecto</w:t>
+      </w:r>
+    </w:p>
+    <w:p>
+      <w:pPr>
+        <w:pStyle w:val="Prrafodelista"/>
+        <w:spacing w:line="360" w:lineRule="auto"/>
+        <w:rPr>
+          <w:rFonts w:ascii="Arial" w:hAnsi="Arial" w:cs="Arial"/>
+          <w:sz w:val="24"/>
+          <w:szCs w:val="28"/>
+        </w:rPr>
+      </w:pPr>
+      <w:r>
+        <w:rPr>
+          <w:rFonts w:ascii="Arial" w:hAnsi="Arial" w:cs="Arial"/>
+          <w:sz w:val="24"/>
+          <w:szCs w:val="28"/>
+        </w:rPr>
+        <w:t>En esta fase se definen los distintos módulos que deberá tener el software:</w:t>
+      </w:r>
+    </w:p>
+    <w:p>
+      <w:pPr>
+        <w:pStyle w:val="Prrafodelista"/>
+        <w:numPr>
+          <w:ilvl w:val="0"/>
+          <w:numId w:val="10"/>
+        </w:numPr>
+        <w:spacing w:line="360" w:lineRule="auto"/>
+        <w:rPr>
+          <w:rFonts w:ascii="Arial" w:hAnsi="Arial" w:cs="Arial"/>
+          <w:sz w:val="24"/>
+          <w:szCs w:val="28"/>
+        </w:rPr>
+      </w:pPr>
+      <w:r>
+        <w:rPr>
+          <w:rFonts w:ascii="Arial" w:hAnsi="Arial" w:cs="Arial"/>
+          <w:sz w:val="24"/>
+          <w:szCs w:val="28"/>
+        </w:rPr>
+        <w:t>Generación de Hash.</w:t>
+      </w:r>
+    </w:p>
+    <w:p>
+      <w:pPr>
+        <w:pStyle w:val="Prrafodelista"/>
+        <w:numPr>
+          <w:ilvl w:val="0"/>
+          <w:numId w:val="10"/>
+        </w:numPr>
+        <w:spacing w:line="360" w:lineRule="auto"/>
+        <w:rPr>
+          <w:rFonts w:ascii="Arial" w:hAnsi="Arial" w:cs="Arial"/>
+          <w:sz w:val="24"/>
+          <w:szCs w:val="28"/>
+        </w:rPr>
+      </w:pPr>
+      <w:r>
+        <w:rPr>
+          <w:rFonts w:ascii="Arial" w:hAnsi="Arial" w:cs="Arial"/>
+          <w:sz w:val="24"/>
+          <w:szCs w:val="28"/>
+        </w:rPr>
+        <w:t>Almacenamiento en la base de datos.</w:t>
+      </w:r>
+    </w:p>
+    <w:p>
+      <w:pPr>
+        <w:spacing w:line="360" w:lineRule="auto"/>
+        <w:rPr>
+          <w:rFonts w:ascii="Arial" w:hAnsi="Arial" w:cs="Arial"/>
+          <w:sz w:val="24"/>
+          <w:szCs w:val="28"/>
+        </w:rPr>
+      </w:pPr>
+    </w:p>
+    <w:p>
+      <w:pPr>
+        <w:pStyle w:val="Prrafodelista"/>
+        <w:numPr>
+          <w:ilvl w:val="0"/>
+          <w:numId w:val="4"/>
+        </w:numPr>
+        <w:spacing w:line="360" w:lineRule="auto"/>
+        <w:rPr>
+          <w:rFonts w:ascii="Arial" w:hAnsi="Arial" w:cs="Arial"/>
+          <w:b/>
+          <w:sz w:val="32"/>
+          <w:szCs w:val="28"/>
+          <w:u w:val="single"/>
+        </w:rPr>
+      </w:pPr>
+      <w:r>
+        <w:rPr>
+          <w:rFonts w:ascii="Arial" w:hAnsi="Arial" w:cs="Arial"/>
+          <w:b/>
+          <w:sz w:val="32"/>
+          <w:szCs w:val="28"/>
+          <w:u w:val="single"/>
+        </w:rPr>
+        <w:t>Modelo</w:t>
+      </w:r>
+      <w:r>
+        <w:rPr>
+          <w:rFonts w:ascii="Arial" w:hAnsi="Arial" w:cs="Arial"/>
+          <w:b/>
+          <w:sz w:val="32"/>
+          <w:szCs w:val="28"/>
+          <w:u w:val="single"/>
+        </w:rPr>
+        <w:t xml:space="preserve"> de desarrollo de software</w:t>
+      </w:r>
+    </w:p>
+    <w:p>
+      <w:pPr>
+        <w:spacing w:line="360" w:lineRule="auto"/>
+        <w:jc w:val="both"/>
+        <w:rPr>
+          <w:rFonts w:ascii="Arial" w:hAnsi="Arial" w:cs="Arial"/>
+          <w:sz w:val="24"/>
+          <w:szCs w:val="28"/>
+        </w:rPr>
+      </w:pPr>
+      <w:r>
+        <w:rPr>
+          <w:rFonts w:ascii="Arial" w:hAnsi="Arial" w:cs="Arial"/>
+          <w:sz w:val="24"/>
+          <w:szCs w:val="28"/>
+        </w:rPr>
+        <w:t>Para llevar a cabo el proyecto, se hará uso del modelo incremental. Esto permitirá mostrar al cliente partes operativas del software mientras se avanza en su desarrollo.</w:t>
+      </w:r>
+    </w:p>
+    <w:p>
+      <w:pPr>
+        <w:spacing w:line="360" w:lineRule="auto"/>
+        <w:rPr>
+          <w:rFonts w:ascii="Arial" w:hAnsi="Arial" w:cs="Arial"/>
+          <w:sz w:val="24"/>
+          <w:szCs w:val="28"/>
+        </w:rPr>
+      </w:pPr>
+      <w:r>
+        <w:rPr>
+          <w:rFonts w:ascii="Arial" w:hAnsi="Arial" w:cs="Arial"/>
+          <w:noProof/>
+          <w:sz w:val="24"/>
+          <w:szCs w:val="28"/>
+          <w:lang w:eastAsia="es-CO"/>
+        </w:rPr>
+        <w:drawing>
+          <wp:inline distT="0" distB="0" distL="0" distR="0">
+            <wp:extent cx="5612130" cy="2191272"/>
+            <wp:effectExtent l="0" t="0" r="7620" b="0"/>
+            <wp:docPr id="1" name="Imagen 1" descr="C:\Users\Fabian\Desktop\imagen.png"/>
+            <wp:cNvGraphicFramePr>
+              <a:graphicFrameLocks xmlns:a="http://schemas.openxmlformats.org/drawingml/2006/main" noChangeAspect="1"/>
+            </wp:cNvGraphicFramePr>
+            <a:graphic xmlns:a="http://schemas.openxmlformats.org/drawingml/2006/main">
+              <a:graphicData uri="http://schemas.openxmlformats.org/drawingml/2006/picture">
+                <pic:pic xmlns:pic="http://schemas.openxmlformats.org/drawingml/2006/picture">
+                  <pic:nvPicPr>
+                    <pic:cNvPr id="0" name="Picture 1" descr="C:\Users\Fabian\Desktop\imagen.png"/>
+                    <pic:cNvPicPr>
+                      <a:picLocks noChangeAspect="1" noChangeArrowheads="1"/>
+                    </pic:cNvPicPr>
+                  </pic:nvPicPr>
+                  <pic:blipFill>
+                    <a:blip r:embed="rId5">
+                      <a:extLst>
+                        <a:ext uri="{28A0092B-C50C-407E-A947-70E740481C1C}">
+                          <a14:useLocalDpi xmlns:a14="http://schemas.microsoft.com/office/drawing/2010/main" val="0"/>
+                        </a:ext>
+                      </a:extLst>
+                    </a:blip>
+                    <a:srcRect/>
+                    <a:stretch>
+                      <a:fillRect/>
+                    </a:stretch>
+                  </pic:blipFill>
+                  <pic:spPr bwMode="auto">
+                    <a:xfrm>
+                      <a:off x="0" y="0"/>
+                      <a:ext cx="5612130" cy="2191272"/>
+                    </a:xfrm>
+                    <a:prstGeom prst="rect">
+                      <a:avLst/>
+                    </a:prstGeom>
+                    <a:noFill/>
+                    <a:ln>
+                      <a:noFill/>
+                    </a:ln>
+                  </pic:spPr>
+                </pic:pic>
+              </a:graphicData>
+            </a:graphic>
+          </wp:inline>
+        </w:drawing>
+      </w:r>
     </w:p>
     <w:sectPr>
       <w:pgSz w:w="12240" w:h="15840"/>
@@ -1146,6 +1747,119 @@
 <file path=word/numbering.xml><?xml version="1.0" encoding="utf-8"?>
 <w:numbering xmlns:wpc="http://schemas.microsoft.com/office/word/2010/wordprocessingCanvas" xmlns:mc="http://schemas.openxmlformats.org/markup-compatibility/2006" xmlns:o="urn:schemas-microsoft-com:office:office" xmlns:r="http://schemas.openxmlformats.org/officeDocument/2006/relationships" xmlns:m="http://schemas.openxmlformats.org/officeDocument/2006/math" xmlns:v="urn:schemas-microsoft-com:vml" xmlns:wp14="http://schemas.microsoft.com/office/word/2010/wordprocessingDrawing" xmlns:wp="http://schemas.openxmlformats.org/drawingml/2006/wordprocessingDrawing" xmlns:w10="urn:schemas-microsoft-com:office:word" xmlns:w="http://schemas.openxmlformats.org/wordprocessingml/2006/main" xmlns:w14="http://schemas.microsoft.com/office/word/2010/wordml" xmlns:w15="http://schemas.microsoft.com/office/word/2012/wordml" xmlns:wpg="http://schemas.microsoft.com/office/word/2010/wordprocessingGroup" xmlns:wpi="http://schemas.microsoft.com/office/word/2010/wordprocessingInk" xmlns:wne="http://schemas.microsoft.com/office/word/2006/wordml" xmlns:wps="http://schemas.microsoft.com/office/word/2010/wordprocessingShape" mc:Ignorable="w14 w15 wp14">
   <w:abstractNum w:abstractNumId="0" w15:restartNumberingAfterBreak="0">
+    <w:nsid w:val="074800FE"/>
+    <w:multiLevelType w:val="hybridMultilevel"/>
+    <w:tmpl w:val="89144732"/>
+    <w:lvl w:ilvl="0" w:tplc="1C86A2A0">
+      <w:start w:val="3"/>
+      <w:numFmt w:val="bullet"/>
+      <w:lvlText w:val="-"/>
+      <w:lvlJc w:val="left"/>
+      <w:pPr>
+        <w:ind w:left="1800" w:hanging="360"/>
+      </w:pPr>
+      <w:rPr>
+        <w:rFonts w:ascii="Arial" w:eastAsiaTheme="minorHAnsi" w:hAnsi="Arial" w:cs="Arial" w:hint="default"/>
+      </w:rPr>
+    </w:lvl>
+    <w:lvl w:ilvl="1" w:tplc="240A0003" w:tentative="1">
+      <w:start w:val="1"/>
+      <w:numFmt w:val="bullet"/>
+      <w:lvlText w:val="o"/>
+      <w:lvlJc w:val="left"/>
+      <w:pPr>
+        <w:ind w:left="2160" w:hanging="360"/>
+      </w:pPr>
+      <w:rPr>
+        <w:rFonts w:ascii="Courier New" w:hAnsi="Courier New" w:cs="Courier New" w:hint="default"/>
+      </w:rPr>
+    </w:lvl>
+    <w:lvl w:ilvl="2" w:tplc="240A0005" w:tentative="1">
+      <w:start w:val="1"/>
+      <w:numFmt w:val="bullet"/>
+      <w:lvlText w:val=""/>
+      <w:lvlJc w:val="left"/>
+      <w:pPr>
+        <w:ind w:left="2880" w:hanging="360"/>
+      </w:pPr>
+      <w:rPr>
+        <w:rFonts w:ascii="Wingdings" w:hAnsi="Wingdings" w:hint="default"/>
+      </w:rPr>
+    </w:lvl>
+    <w:lvl w:ilvl="3" w:tplc="240A0001" w:tentative="1">
+      <w:start w:val="1"/>
+      <w:numFmt w:val="bullet"/>
+      <w:lvlText w:val=""/>
+      <w:lvlJc w:val="left"/>
+      <w:pPr>
+        <w:ind w:left="3600" w:hanging="360"/>
+      </w:pPr>
+      <w:rPr>
+        <w:rFonts w:ascii="Symbol" w:hAnsi="Symbol" w:hint="default"/>
+      </w:rPr>
+    </w:lvl>
+    <w:lvl w:ilvl="4" w:tplc="240A0003" w:tentative="1">
+      <w:start w:val="1"/>
+      <w:numFmt w:val="bullet"/>
+      <w:lvlText w:val="o"/>
+      <w:lvlJc w:val="left"/>
+      <w:pPr>
+        <w:ind w:left="4320" w:hanging="360"/>
+      </w:pPr>
+      <w:rPr>
+        <w:rFonts w:ascii="Courier New" w:hAnsi="Courier New" w:cs="Courier New" w:hint="default"/>
+      </w:rPr>
+    </w:lvl>
+    <w:lvl w:ilvl="5" w:tplc="240A0005" w:tentative="1">
+      <w:start w:val="1"/>
+      <w:numFmt w:val="bullet"/>
+      <w:lvlText w:val=""/>
+      <w:lvlJc w:val="left"/>
+      <w:pPr>
+        <w:ind w:left="5040" w:hanging="360"/>
+      </w:pPr>
+      <w:rPr>
+        <w:rFonts w:ascii="Wingdings" w:hAnsi="Wingdings" w:hint="default"/>
+      </w:rPr>
+    </w:lvl>
+    <w:lvl w:ilvl="6" w:tplc="240A0001" w:tentative="1">
+      <w:start w:val="1"/>
+      <w:numFmt w:val="bullet"/>
+      <w:lvlText w:val=""/>
+      <w:lvlJc w:val="left"/>
+      <w:pPr>
+        <w:ind w:left="5760" w:hanging="360"/>
+      </w:pPr>
+      <w:rPr>
+        <w:rFonts w:ascii="Symbol" w:hAnsi="Symbol" w:hint="default"/>
+      </w:rPr>
+    </w:lvl>
+    <w:lvl w:ilvl="7" w:tplc="240A0003" w:tentative="1">
+      <w:start w:val="1"/>
+      <w:numFmt w:val="bullet"/>
+      <w:lvlText w:val="o"/>
+      <w:lvlJc w:val="left"/>
+      <w:pPr>
+        <w:ind w:left="6480" w:hanging="360"/>
+      </w:pPr>
+      <w:rPr>
+        <w:rFonts w:ascii="Courier New" w:hAnsi="Courier New" w:cs="Courier New" w:hint="default"/>
+      </w:rPr>
+    </w:lvl>
+    <w:lvl w:ilvl="8" w:tplc="240A0005" w:tentative="1">
+      <w:start w:val="1"/>
+      <w:numFmt w:val="bullet"/>
+      <w:lvlText w:val=""/>
+      <w:lvlJc w:val="left"/>
+      <w:pPr>
+        <w:ind w:left="7200" w:hanging="360"/>
+      </w:pPr>
+      <w:rPr>
+        <w:rFonts w:ascii="Wingdings" w:hAnsi="Wingdings" w:hint="default"/>
+      </w:rPr>
+    </w:lvl>
+  </w:abstractNum>
+  <w:abstractNum w:abstractNumId="1" w15:restartNumberingAfterBreak="0">
     <w:nsid w:val="085425D9"/>
     <w:multiLevelType w:val="hybridMultilevel"/>
     <w:tmpl w:val="5838E77C"/>
@@ -1258,7 +1972,96 @@
       </w:rPr>
     </w:lvl>
   </w:abstractNum>
-  <w:abstractNum w:abstractNumId="1" w15:restartNumberingAfterBreak="0">
+  <w:abstractNum w:abstractNumId="2" w15:restartNumberingAfterBreak="0">
+    <w:nsid w:val="112D1B48"/>
+    <w:multiLevelType w:val="hybridMultilevel"/>
+    <w:tmpl w:val="53E62CE6"/>
+    <w:lvl w:ilvl="0" w:tplc="240A000F">
+      <w:start w:val="7"/>
+      <w:numFmt w:val="decimal"/>
+      <w:lvlText w:val="%1."/>
+      <w:lvlJc w:val="left"/>
+      <w:pPr>
+        <w:ind w:left="360" w:hanging="360"/>
+      </w:pPr>
+      <w:rPr>
+        <w:rFonts w:hint="default"/>
+      </w:rPr>
+    </w:lvl>
+    <w:lvl w:ilvl="1" w:tplc="240A0019" w:tentative="1">
+      <w:start w:val="1"/>
+      <w:numFmt w:val="lowerLetter"/>
+      <w:lvlText w:val="%2."/>
+      <w:lvlJc w:val="left"/>
+      <w:pPr>
+        <w:ind w:left="1080" w:hanging="360"/>
+      </w:pPr>
+    </w:lvl>
+    <w:lvl w:ilvl="2" w:tplc="240A001B" w:tentative="1">
+      <w:start w:val="1"/>
+      <w:numFmt w:val="lowerRoman"/>
+      <w:lvlText w:val="%3."/>
+      <w:lvlJc w:val="right"/>
+      <w:pPr>
+        <w:ind w:left="1800" w:hanging="180"/>
+      </w:pPr>
+    </w:lvl>
+    <w:lvl w:ilvl="3" w:tplc="240A000F" w:tentative="1">
+      <w:start w:val="1"/>
+      <w:numFmt w:val="decimal"/>
+      <w:lvlText w:val="%4."/>
+      <w:lvlJc w:val="left"/>
+      <w:pPr>
+        <w:ind w:left="2520" w:hanging="360"/>
+      </w:pPr>
+    </w:lvl>
+    <w:lvl w:ilvl="4" w:tplc="240A0019" w:tentative="1">
+      <w:start w:val="1"/>
+      <w:numFmt w:val="lowerLetter"/>
+      <w:lvlText w:val="%5."/>
+      <w:lvlJc w:val="left"/>
+      <w:pPr>
+        <w:ind w:left="3240" w:hanging="360"/>
+      </w:pPr>
+    </w:lvl>
+    <w:lvl w:ilvl="5" w:tplc="240A001B" w:tentative="1">
+      <w:start w:val="1"/>
+      <w:numFmt w:val="lowerRoman"/>
+      <w:lvlText w:val="%6."/>
+      <w:lvlJc w:val="right"/>
+      <w:pPr>
+        <w:ind w:left="3960" w:hanging="180"/>
+      </w:pPr>
+    </w:lvl>
+    <w:lvl w:ilvl="6" w:tplc="240A000F" w:tentative="1">
+      <w:start w:val="1"/>
+      <w:numFmt w:val="decimal"/>
+      <w:lvlText w:val="%7."/>
+      <w:lvlJc w:val="left"/>
+      <w:pPr>
+        <w:ind w:left="4680" w:hanging="360"/>
+      </w:pPr>
+    </w:lvl>
+    <w:lvl w:ilvl="7" w:tplc="240A0019" w:tentative="1">
+      <w:start w:val="1"/>
+      <w:numFmt w:val="lowerLetter"/>
+      <w:lvlText w:val="%8."/>
+      <w:lvlJc w:val="left"/>
+      <w:pPr>
+        <w:ind w:left="5400" w:hanging="360"/>
+      </w:pPr>
+    </w:lvl>
+    <w:lvl w:ilvl="8" w:tplc="240A001B" w:tentative="1">
+      <w:start w:val="1"/>
+      <w:numFmt w:val="lowerRoman"/>
+      <w:lvlText w:val="%9."/>
+      <w:lvlJc w:val="right"/>
+      <w:pPr>
+        <w:ind w:left="6120" w:hanging="180"/>
+      </w:pPr>
+    </w:lvl>
+  </w:abstractNum>
+  <w:abstractNum w:abstractNumId="3" w15:restartNumberingAfterBreak="0">
     <w:nsid w:val="1E5F5651"/>
     <w:multiLevelType w:val="hybridMultilevel"/>
     <w:tmpl w:val="38EE9208"/>
@@ -1371,7 +2174,7 @@
       </w:rPr>
     </w:lvl>
   </w:abstractNum>
-  <w:abstractNum w:abstractNumId="2" w15:restartNumberingAfterBreak="0">
+  <w:abstractNum w:abstractNumId="4" w15:restartNumberingAfterBreak="0">
     <w:nsid w:val="2C381136"/>
     <w:multiLevelType w:val="hybridMultilevel"/>
     <w:tmpl w:val="FEEA1344"/>
@@ -1484,7 +2287,120 @@
       </w:rPr>
     </w:lvl>
   </w:abstractNum>
-  <w:abstractNum w:abstractNumId="3" w15:restartNumberingAfterBreak="0">
+  <w:abstractNum w:abstractNumId="5" w15:restartNumberingAfterBreak="0">
+    <w:nsid w:val="39D448C6"/>
+    <w:multiLevelType w:val="hybridMultilevel"/>
+    <w:tmpl w:val="8004A9E0"/>
+    <w:lvl w:ilvl="0" w:tplc="1C86A2A0">
+      <w:start w:val="3"/>
+      <w:numFmt w:val="bullet"/>
+      <w:lvlText w:val="-"/>
+      <w:lvlJc w:val="left"/>
+      <w:pPr>
+        <w:ind w:left="1080" w:hanging="360"/>
+      </w:pPr>
+      <w:rPr>
+        <w:rFonts w:ascii="Arial" w:eastAsiaTheme="minorHAnsi" w:hAnsi="Arial" w:cs="Arial" w:hint="default"/>
+      </w:rPr>
+    </w:lvl>
+    <w:lvl w:ilvl="1" w:tplc="240A0003" w:tentative="1">
+      <w:start w:val="1"/>
+      <w:numFmt w:val="bullet"/>
+      <w:lvlText w:val="o"/>
+      <w:lvlJc w:val="left"/>
+      <w:pPr>
+        <w:ind w:left="1800" w:hanging="360"/>
+      </w:pPr>
+      <w:rPr>
+        <w:rFonts w:ascii="Courier New" w:hAnsi="Courier New" w:cs="Courier New" w:hint="default"/>
+      </w:rPr>
+    </w:lvl>
+    <w:lvl w:ilvl="2" w:tplc="240A0005" w:tentative="1">
+      <w:start w:val="1"/>
+      <w:numFmt w:val="bullet"/>
+      <w:lvlText w:val=""/>
+      <w:lvlJc w:val="left"/>
+      <w:pPr>
+        <w:ind w:left="2520" w:hanging="360"/>
+      </w:pPr>
+      <w:rPr>
+        <w:rFonts w:ascii="Wingdings" w:hAnsi="Wingdings" w:hint="default"/>
+      </w:rPr>
+    </w:lvl>
+    <w:lvl w:ilvl="3" w:tplc="240A0001" w:tentative="1">
+      <w:start w:val="1"/>
+      <w:numFmt w:val="bullet"/>
+      <w:lvlText w:val=""/>
+      <w:lvlJc w:val="left"/>
+      <w:pPr>
+        <w:ind w:left="3240" w:hanging="360"/>
+      </w:pPr>
+      <w:rPr>
+        <w:rFonts w:ascii="Symbol" w:hAnsi="Symbol" w:hint="default"/>
+      </w:rPr>
+    </w:lvl>
+    <w:lvl w:ilvl="4" w:tplc="240A0003" w:tentative="1">
+      <w:start w:val="1"/>
+      <w:numFmt w:val="bullet"/>
+      <w:lvlText w:val="o"/>
+      <w:lvlJc w:val="left"/>
+      <w:pPr>
+        <w:ind w:left="3960" w:hanging="360"/>
+      </w:pPr>
+      <w:rPr>
+        <w:rFonts w:ascii="Courier New" w:hAnsi="Courier New" w:cs="Courier New" w:hint="default"/>
+      </w:rPr>
+    </w:lvl>
+    <w:lvl w:ilvl="5" w:tplc="240A0005" w:tentative="1">
+      <w:start w:val="1"/>
+      <w:numFmt w:val="bullet"/>
+      <w:lvlText w:val=""/>
+      <w:lvlJc w:val="left"/>
+      <w:pPr>
+        <w:ind w:left="4680" w:hanging="360"/>
+      </w:pPr>
+      <w:rPr>
+        <w:rFonts w:ascii="Wingdings" w:hAnsi="Wingdings" w:hint="default"/>
+      </w:rPr>
+    </w:lvl>
+    <w:lvl w:ilvl="6" w:tplc="240A0001" w:tentative="1">
+      <w:start w:val="1"/>
+      <w:numFmt w:val="bullet"/>
+      <w:lvlText w:val=""/>
+      <w:lvlJc w:val="left"/>
+      <w:pPr>
+        <w:ind w:left="5400" w:hanging="360"/>
+      </w:pPr>
+      <w:rPr>
+        <w:rFonts w:ascii="Symbol" w:hAnsi="Symbol" w:hint="default"/>
+      </w:rPr>
+    </w:lvl>
+    <w:lvl w:ilvl="7" w:tplc="240A0003" w:tentative="1">
+      <w:start w:val="1"/>
+      <w:numFmt w:val="bullet"/>
+      <w:lvlText w:val="o"/>
+      <w:lvlJc w:val="left"/>
+      <w:pPr>
+        <w:ind w:left="6120" w:hanging="360"/>
+      </w:pPr>
+      <w:rPr>
+        <w:rFonts w:ascii="Courier New" w:hAnsi="Courier New" w:cs="Courier New" w:hint="default"/>
+      </w:rPr>
+    </w:lvl>
+    <w:lvl w:ilvl="8" w:tplc="240A0005" w:tentative="1">
+      <w:start w:val="1"/>
+      <w:numFmt w:val="bullet"/>
+      <w:lvlText w:val=""/>
+      <w:lvlJc w:val="left"/>
+      <w:pPr>
+        <w:ind w:left="6840" w:hanging="360"/>
+      </w:pPr>
+      <w:rPr>
+        <w:rFonts w:ascii="Wingdings" w:hAnsi="Wingdings" w:hint="default"/>
+      </w:rPr>
+    </w:lvl>
+  </w:abstractNum>
+  <w:abstractNum w:abstractNumId="6" w15:restartNumberingAfterBreak="0">
     <w:nsid w:val="40AC40FF"/>
     <w:multiLevelType w:val="hybridMultilevel"/>
     <w:tmpl w:val="7FD69A24"/>
@@ -1597,7 +2513,7 @@
       </w:rPr>
     </w:lvl>
   </w:abstractNum>
-  <w:abstractNum w:abstractNumId="4" w15:restartNumberingAfterBreak="0">
+  <w:abstractNum w:abstractNumId="7" w15:restartNumberingAfterBreak="0">
     <w:nsid w:val="4A735C35"/>
     <w:multiLevelType w:val="hybridMultilevel"/>
     <w:tmpl w:val="E6689EF4"/>
@@ -1686,7 +2602,96 @@
       </w:pPr>
     </w:lvl>
   </w:abstractNum>
-  <w:abstractNum w:abstractNumId="5" w15:restartNumberingAfterBreak="0">
+  <w:abstractNum w:abstractNumId="8" w15:restartNumberingAfterBreak="0">
+    <w:nsid w:val="55DE7FCA"/>
+    <w:multiLevelType w:val="hybridMultilevel"/>
+    <w:tmpl w:val="BAF4ABF8"/>
+    <w:lvl w:ilvl="0" w:tplc="240A0017">
+      <w:start w:val="1"/>
+      <w:numFmt w:val="lowerLetter"/>
+      <w:lvlText w:val="%1)"/>
+      <w:lvlJc w:val="left"/>
+      <w:pPr>
+        <w:ind w:left="720" w:hanging="360"/>
+      </w:pPr>
+      <w:rPr>
+        <w:rFonts w:hint="default"/>
+      </w:rPr>
+    </w:lvl>
+    <w:lvl w:ilvl="1" w:tplc="240A0019" w:tentative="1">
+      <w:start w:val="1"/>
+      <w:numFmt w:val="lowerLetter"/>
+      <w:lvlText w:val="%2."/>
+      <w:lvlJc w:val="left"/>
+      <w:pPr>
+        <w:ind w:left="1440" w:hanging="360"/>
+      </w:pPr>
+    </w:lvl>
+    <w:lvl w:ilvl="2" w:tplc="240A001B" w:tentative="1">
+      <w:start w:val="1"/>
+      <w:numFmt w:val="lowerRoman"/>
+      <w:lvlText w:val="%3."/>
+      <w:lvlJc w:val="right"/>
+      <w:pPr>
+        <w:ind w:left="2160" w:hanging="180"/>
+      </w:pPr>
+    </w:lvl>
+    <w:lvl w:ilvl="3" w:tplc="240A000F" w:tentative="1">
+      <w:start w:val="1"/>
+      <w:numFmt w:val="decimal"/>
+      <w:lvlText w:val="%4."/>
+      <w:lvlJc w:val="left"/>
+      <w:pPr>
+        <w:ind w:left="2880" w:hanging="360"/>
+      </w:pPr>
+    </w:lvl>
+    <w:lvl w:ilvl="4" w:tplc="240A0019" w:tentative="1">
+      <w:start w:val="1"/>
+      <w:numFmt w:val="lowerLetter"/>
+      <w:lvlText w:val="%5."/>
+      <w:lvlJc w:val="left"/>
+      <w:pPr>
+        <w:ind w:left="3600" w:hanging="360"/>
+      </w:pPr>
+    </w:lvl>
+    <w:lvl w:ilvl="5" w:tplc="240A001B" w:tentative="1">
+      <w:start w:val="1"/>
+      <w:numFmt w:val="lowerRoman"/>
+      <w:lvlText w:val="%6."/>
+      <w:lvlJc w:val="right"/>
+      <w:pPr>
+        <w:ind w:left="4320" w:hanging="180"/>
+      </w:pPr>
+    </w:lvl>
+    <w:lvl w:ilvl="6" w:tplc="240A000F" w:tentative="1">
+      <w:start w:val="1"/>
+      <w:numFmt w:val="decimal"/>
+      <w:lvlText w:val="%7."/>
+      <w:lvlJc w:val="left"/>
+      <w:pPr>
+        <w:ind w:left="5040" w:hanging="360"/>
+      </w:pPr>
+    </w:lvl>
+    <w:lvl w:ilvl="7" w:tplc="240A0019" w:tentative="1">
+      <w:start w:val="1"/>
+      <w:numFmt w:val="lowerLetter"/>
+      <w:lvlText w:val="%8."/>
+      <w:lvlJc w:val="left"/>
+      <w:pPr>
+        <w:ind w:left="5760" w:hanging="360"/>
+      </w:pPr>
+    </w:lvl>
+    <w:lvl w:ilvl="8" w:tplc="240A001B" w:tentative="1">
+      <w:start w:val="1"/>
+      <w:numFmt w:val="lowerRoman"/>
+      <w:lvlText w:val="%9."/>
+      <w:lvlJc w:val="right"/>
+      <w:pPr>
+        <w:ind w:left="6480" w:hanging="180"/>
+      </w:pPr>
+    </w:lvl>
+  </w:abstractNum>
+  <w:abstractNum w:abstractNumId="9" w15:restartNumberingAfterBreak="0">
     <w:nsid w:val="77D27E50"/>
     <w:multiLevelType w:val="hybridMultilevel"/>
     <w:tmpl w:val="4E14AA2C"/>
@@ -1776,22 +2781,34 @@
     </w:lvl>
   </w:abstractNum>
   <w:num w:numId="1">
+    <w:abstractNumId w:val="9"/>
+  </w:num>
+  <w:num w:numId="2">
+    <w:abstractNumId w:val="3"/>
+  </w:num>
+  <w:num w:numId="3">
+    <w:abstractNumId w:val="1"/>
+  </w:num>
+  <w:num w:numId="4">
+    <w:abstractNumId w:val="7"/>
+  </w:num>
+  <w:num w:numId="5">
+    <w:abstractNumId w:val="6"/>
+  </w:num>
+  <w:num w:numId="6">
+    <w:abstractNumId w:val="4"/>
+  </w:num>
+  <w:num w:numId="7">
+    <w:abstractNumId w:val="2"/>
+  </w:num>
+  <w:num w:numId="8">
+    <w:abstractNumId w:val="8"/>
+  </w:num>
+  <w:num w:numId="9">
     <w:abstractNumId w:val="5"/>
   </w:num>
-  <w:num w:numId="2">
-    <w:abstractNumId w:val="1"/>
-  </w:num>
-  <w:num w:numId="3">
+  <w:num w:numId="10">
     <w:abstractNumId w:val="0"/>
-  </w:num>
-  <w:num w:numId="4">
-    <w:abstractNumId w:val="4"/>
-  </w:num>
-  <w:num w:numId="5">
-    <w:abstractNumId w:val="3"/>
-  </w:num>
-  <w:num w:numId="6">
-    <w:abstractNumId w:val="2"/>
   </w:num>
 </w:numbering>
 </file>

</xml_diff>

<commit_message>
Se incluye la descripción de funcionalidad y documentación
</commit_message>
<xml_diff>
--- a/Proyecto.docx
+++ b/Proyecto.docx
@@ -262,15 +262,19 @@
         <w:jc w:val="both"/>
         <w:rPr>
           <w:rFonts w:ascii="Arial" w:hAnsi="Arial" w:cs="Arial"/>
-          <w:sz w:val="24"/>
-          <w:szCs w:val="28"/>
-        </w:rPr>
-      </w:pPr>
-      <w:r>
-        <w:rPr>
-          <w:rFonts w:ascii="Arial" w:hAnsi="Arial" w:cs="Arial"/>
-          <w:sz w:val="24"/>
-          <w:szCs w:val="28"/>
+          <w:b/>
+          <w:sz w:val="32"/>
+          <w:szCs w:val="28"/>
+          <w:u w:val="single"/>
+        </w:rPr>
+      </w:pPr>
+      <w:r>
+        <w:rPr>
+          <w:rFonts w:ascii="Arial" w:hAnsi="Arial" w:cs="Arial"/>
+          <w:b/>
+          <w:sz w:val="32"/>
+          <w:szCs w:val="28"/>
+          <w:u w:val="single"/>
         </w:rPr>
         <w:lastRenderedPageBreak/>
         <w:t>Alcance de la solución</w:t>
@@ -286,9 +290,22 @@
           <w:szCs w:val="28"/>
         </w:rPr>
       </w:pPr>
-    </w:p>
-    <w:p>
-      <w:pPr>
+      <w:r>
+        <w:rPr>
+          <w:rFonts w:ascii="Arial" w:hAnsi="Arial" w:cs="Arial"/>
+          <w:sz w:val="24"/>
+          <w:szCs w:val="28"/>
+        </w:rPr>
+        <w:t>Se definen a continuación los límites del proyecto:</w:t>
+      </w:r>
+    </w:p>
+    <w:p>
+      <w:pPr>
+        <w:pStyle w:val="Prrafodelista"/>
+        <w:numPr>
+          <w:ilvl w:val="0"/>
+          <w:numId w:val="13"/>
+        </w:numPr>
         <w:spacing w:line="360" w:lineRule="auto"/>
         <w:jc w:val="both"/>
         <w:rPr>
@@ -297,9 +314,22 @@
           <w:szCs w:val="28"/>
         </w:rPr>
       </w:pPr>
-    </w:p>
-    <w:p>
-      <w:pPr>
+      <w:r>
+        <w:rPr>
+          <w:rFonts w:ascii="Arial" w:hAnsi="Arial" w:cs="Arial"/>
+          <w:sz w:val="24"/>
+          <w:szCs w:val="28"/>
+        </w:rPr>
+        <w:t>El sistema funcionará únicamente bajo el estándar actual de tecnologías que se usan en Colombia para foto-comparendos.</w:t>
+      </w:r>
+    </w:p>
+    <w:p>
+      <w:pPr>
+        <w:pStyle w:val="Prrafodelista"/>
+        <w:numPr>
+          <w:ilvl w:val="0"/>
+          <w:numId w:val="13"/>
+        </w:numPr>
         <w:spacing w:line="360" w:lineRule="auto"/>
         <w:jc w:val="both"/>
         <w:rPr>
@@ -308,28 +338,14 @@
           <w:szCs w:val="28"/>
         </w:rPr>
       </w:pPr>
-    </w:p>
-    <w:p>
-      <w:pPr>
-        <w:spacing w:line="360" w:lineRule="auto"/>
-        <w:jc w:val="both"/>
-        <w:rPr>
-          <w:rFonts w:ascii="Arial" w:hAnsi="Arial" w:cs="Arial"/>
-          <w:sz w:val="24"/>
-          <w:szCs w:val="28"/>
-        </w:rPr>
-      </w:pPr>
-    </w:p>
-    <w:p>
-      <w:pPr>
-        <w:spacing w:line="360" w:lineRule="auto"/>
-        <w:jc w:val="both"/>
-        <w:rPr>
-          <w:rFonts w:ascii="Arial" w:hAnsi="Arial" w:cs="Arial"/>
-          <w:sz w:val="24"/>
-          <w:szCs w:val="28"/>
-        </w:rPr>
-      </w:pPr>
+      <w:r>
+        <w:rPr>
+          <w:rFonts w:ascii="Arial" w:hAnsi="Arial" w:cs="Arial"/>
+          <w:sz w:val="24"/>
+          <w:szCs w:val="28"/>
+        </w:rPr>
+        <w:t>Se construirá únicamente un software que genere un hash de las evidencias y las almacene en una base de datos.</w:t>
+      </w:r>
     </w:p>
     <w:p>
       <w:pPr>
@@ -844,6 +860,114 @@
           <w:szCs w:val="28"/>
         </w:rPr>
       </w:pPr>
+      <w:r>
+        <w:rPr>
+          <w:rFonts w:ascii="Arial" w:hAnsi="Arial" w:cs="Arial"/>
+          <w:sz w:val="24"/>
+          <w:szCs w:val="28"/>
+        </w:rPr>
+        <w:t>Tipos de especificaciones</w:t>
+      </w:r>
+    </w:p>
+    <w:p>
+      <w:pPr>
+        <w:pStyle w:val="Prrafodelista"/>
+        <w:numPr>
+          <w:ilvl w:val="0"/>
+          <w:numId w:val="14"/>
+        </w:numPr>
+        <w:spacing w:line="360" w:lineRule="auto"/>
+        <w:rPr>
+          <w:rFonts w:ascii="Arial" w:hAnsi="Arial" w:cs="Arial"/>
+          <w:sz w:val="24"/>
+          <w:szCs w:val="28"/>
+        </w:rPr>
+      </w:pPr>
+      <w:r>
+        <w:rPr>
+          <w:rFonts w:ascii="Arial" w:hAnsi="Arial" w:cs="Arial"/>
+          <w:sz w:val="24"/>
+          <w:szCs w:val="28"/>
+        </w:rPr>
+        <w:t xml:space="preserve">Ambiente físico: </w:t>
+      </w:r>
+      <w:r>
+        <w:rPr>
+          <w:rFonts w:ascii="Arial" w:hAnsi="Arial" w:cs="Arial"/>
+          <w:sz w:val="24"/>
+          <w:szCs w:val="28"/>
+        </w:rPr>
+        <w:t>El software funcionará bajo la plataforma de foto-comparendos actual.</w:t>
+      </w:r>
+    </w:p>
+    <w:p>
+      <w:pPr>
+        <w:pStyle w:val="Prrafodelista"/>
+        <w:numPr>
+          <w:ilvl w:val="0"/>
+          <w:numId w:val="14"/>
+        </w:numPr>
+        <w:spacing w:line="360" w:lineRule="auto"/>
+        <w:rPr>
+          <w:rFonts w:ascii="Arial" w:hAnsi="Arial" w:cs="Arial"/>
+          <w:sz w:val="24"/>
+          <w:szCs w:val="28"/>
+        </w:rPr>
+      </w:pPr>
+      <w:r>
+        <w:rPr>
+          <w:rFonts w:ascii="Arial" w:hAnsi="Arial" w:cs="Arial"/>
+          <w:sz w:val="24"/>
+          <w:szCs w:val="28"/>
+        </w:rPr>
+        <w:t>Interfaces: La salida de datos de va a producir únicamente dentro del sistema de almacenamiento que ejecute.</w:t>
+      </w:r>
+    </w:p>
+    <w:p>
+      <w:pPr>
+        <w:pStyle w:val="Prrafodelista"/>
+        <w:numPr>
+          <w:ilvl w:val="0"/>
+          <w:numId w:val="14"/>
+        </w:numPr>
+        <w:spacing w:line="360" w:lineRule="auto"/>
+        <w:rPr>
+          <w:rFonts w:ascii="Arial" w:hAnsi="Arial" w:cs="Arial"/>
+          <w:sz w:val="24"/>
+          <w:szCs w:val="28"/>
+        </w:rPr>
+      </w:pPr>
+      <w:r>
+        <w:rPr>
+          <w:rFonts w:ascii="Arial" w:hAnsi="Arial" w:cs="Arial"/>
+          <w:sz w:val="24"/>
+          <w:szCs w:val="28"/>
+        </w:rPr>
+        <w:t>Funcionalidad: El sistema generará un hash para cada evidencia generada por el actual sistema de foto-comparendos. Luego de esto lo almacenará en una base de datos, que posteriormente podrá ser consultado por cualquier persona.</w:t>
+      </w:r>
+    </w:p>
+    <w:p>
+      <w:pPr>
+        <w:pStyle w:val="Prrafodelista"/>
+        <w:numPr>
+          <w:ilvl w:val="0"/>
+          <w:numId w:val="14"/>
+        </w:numPr>
+        <w:spacing w:line="360" w:lineRule="auto"/>
+        <w:rPr>
+          <w:rFonts w:ascii="Arial" w:hAnsi="Arial" w:cs="Arial"/>
+          <w:sz w:val="24"/>
+          <w:szCs w:val="28"/>
+        </w:rPr>
+      </w:pPr>
+      <w:r>
+        <w:rPr>
+          <w:rFonts w:ascii="Arial" w:hAnsi="Arial" w:cs="Arial"/>
+          <w:sz w:val="24"/>
+          <w:szCs w:val="28"/>
+        </w:rPr>
+        <w:t xml:space="preserve">Datos: </w:t>
+      </w:r>
     </w:p>
     <w:p>
       <w:pPr>
@@ -1132,66 +1256,6 @@
     </w:p>
     <w:p>
       <w:pPr>
-        <w:spacing w:line="360" w:lineRule="auto"/>
-        <w:rPr>
-          <w:rFonts w:ascii="Arial" w:hAnsi="Arial" w:cs="Arial"/>
-          <w:sz w:val="24"/>
-          <w:szCs w:val="28"/>
-        </w:rPr>
-      </w:pPr>
-    </w:p>
-    <w:p>
-      <w:pPr>
-        <w:spacing w:line="360" w:lineRule="auto"/>
-        <w:rPr>
-          <w:rFonts w:ascii="Arial" w:hAnsi="Arial" w:cs="Arial"/>
-          <w:sz w:val="24"/>
-          <w:szCs w:val="28"/>
-        </w:rPr>
-      </w:pPr>
-    </w:p>
-    <w:p>
-      <w:pPr>
-        <w:spacing w:line="360" w:lineRule="auto"/>
-        <w:rPr>
-          <w:rFonts w:ascii="Arial" w:hAnsi="Arial" w:cs="Arial"/>
-          <w:sz w:val="24"/>
-          <w:szCs w:val="28"/>
-        </w:rPr>
-      </w:pPr>
-    </w:p>
-    <w:p>
-      <w:pPr>
-        <w:spacing w:line="360" w:lineRule="auto"/>
-        <w:rPr>
-          <w:rFonts w:ascii="Arial" w:hAnsi="Arial" w:cs="Arial"/>
-          <w:sz w:val="24"/>
-          <w:szCs w:val="28"/>
-        </w:rPr>
-      </w:pPr>
-    </w:p>
-    <w:p>
-      <w:pPr>
-        <w:spacing w:line="360" w:lineRule="auto"/>
-        <w:rPr>
-          <w:rFonts w:ascii="Arial" w:hAnsi="Arial" w:cs="Arial"/>
-          <w:sz w:val="24"/>
-          <w:szCs w:val="28"/>
-        </w:rPr>
-      </w:pPr>
-    </w:p>
-    <w:p>
-      <w:pPr>
-        <w:spacing w:line="360" w:lineRule="auto"/>
-        <w:rPr>
-          <w:rFonts w:ascii="Arial" w:hAnsi="Arial" w:cs="Arial"/>
-          <w:sz w:val="24"/>
-          <w:szCs w:val="28"/>
-        </w:rPr>
-      </w:pPr>
-    </w:p>
-    <w:p>
-      <w:pPr>
         <w:pStyle w:val="Prrafodelista"/>
         <w:numPr>
           <w:ilvl w:val="0"/>
@@ -1200,29 +1264,112 @@
         <w:spacing w:line="360" w:lineRule="auto"/>
         <w:rPr>
           <w:rFonts w:ascii="Arial" w:hAnsi="Arial" w:cs="Arial"/>
-          <w:sz w:val="24"/>
-          <w:szCs w:val="28"/>
-        </w:rPr>
-      </w:pPr>
-      <w:r>
-        <w:rPr>
-          <w:rFonts w:ascii="Arial" w:hAnsi="Arial" w:cs="Arial"/>
-          <w:sz w:val="24"/>
-          <w:szCs w:val="28"/>
+          <w:b/>
+          <w:sz w:val="32"/>
+          <w:szCs w:val="28"/>
+          <w:u w:val="single"/>
+        </w:rPr>
+      </w:pPr>
+      <w:bookmarkStart w:id="0" w:name="_GoBack"/>
+      <w:r>
+        <w:rPr>
+          <w:rFonts w:ascii="Arial" w:hAnsi="Arial" w:cs="Arial"/>
+          <w:b/>
+          <w:sz w:val="32"/>
+          <w:szCs w:val="28"/>
+          <w:u w:val="single"/>
         </w:rPr>
         <w:lastRenderedPageBreak/>
         <w:t>Documentación de requerimientos</w:t>
       </w:r>
     </w:p>
-    <w:p>
-      <w:pPr>
-        <w:spacing w:line="360" w:lineRule="auto"/>
-        <w:rPr>
-          <w:rFonts w:ascii="Arial" w:hAnsi="Arial" w:cs="Arial"/>
-          <w:sz w:val="24"/>
-          <w:szCs w:val="28"/>
-        </w:rPr>
-      </w:pPr>
+    <w:bookmarkEnd w:id="0"/>
+    <w:p>
+      <w:pPr>
+        <w:spacing w:line="360" w:lineRule="auto"/>
+        <w:rPr>
+          <w:rFonts w:ascii="Arial" w:hAnsi="Arial" w:cs="Arial"/>
+          <w:sz w:val="24"/>
+          <w:szCs w:val="28"/>
+        </w:rPr>
+      </w:pPr>
+      <w:r>
+        <w:rPr>
+          <w:rFonts w:ascii="Arial" w:hAnsi="Arial" w:cs="Arial"/>
+          <w:sz w:val="24"/>
+          <w:szCs w:val="28"/>
+        </w:rPr>
+        <w:t>Se generará documentación técnica sobre el funcionamiento del sistema. Esta incluirá:</w:t>
+      </w:r>
+    </w:p>
+    <w:p>
+      <w:pPr>
+        <w:pStyle w:val="Prrafodelista"/>
+        <w:numPr>
+          <w:ilvl w:val="0"/>
+          <w:numId w:val="16"/>
+        </w:numPr>
+        <w:spacing w:line="360" w:lineRule="auto"/>
+        <w:rPr>
+          <w:rFonts w:ascii="Arial" w:hAnsi="Arial" w:cs="Arial"/>
+          <w:sz w:val="24"/>
+          <w:szCs w:val="28"/>
+        </w:rPr>
+      </w:pPr>
+      <w:r>
+        <w:rPr>
+          <w:rFonts w:ascii="Arial" w:hAnsi="Arial" w:cs="Arial"/>
+          <w:sz w:val="24"/>
+          <w:szCs w:val="28"/>
+        </w:rPr>
+        <w:t>La forma en que un usuario de cualquier rol, puede consultar un hash.</w:t>
+      </w:r>
+    </w:p>
+    <w:p>
+      <w:pPr>
+        <w:pStyle w:val="Prrafodelista"/>
+        <w:numPr>
+          <w:ilvl w:val="0"/>
+          <w:numId w:val="15"/>
+        </w:numPr>
+        <w:spacing w:line="360" w:lineRule="auto"/>
+        <w:rPr>
+          <w:rFonts w:ascii="Arial" w:hAnsi="Arial" w:cs="Arial"/>
+          <w:sz w:val="24"/>
+          <w:szCs w:val="28"/>
+        </w:rPr>
+      </w:pPr>
+      <w:r>
+        <w:rPr>
+          <w:rFonts w:ascii="Arial" w:hAnsi="Arial" w:cs="Arial"/>
+          <w:sz w:val="24"/>
+          <w:szCs w:val="28"/>
+        </w:rPr>
+        <w:t>La técnica de programación utilizada para generar las hash de cada evidencia.</w:t>
+      </w:r>
+    </w:p>
+    <w:p>
+      <w:pPr>
+        <w:pStyle w:val="Prrafodelista"/>
+        <w:numPr>
+          <w:ilvl w:val="0"/>
+          <w:numId w:val="15"/>
+        </w:numPr>
+        <w:spacing w:line="360" w:lineRule="auto"/>
+        <w:rPr>
+          <w:rFonts w:ascii="Arial" w:hAnsi="Arial" w:cs="Arial"/>
+          <w:sz w:val="24"/>
+          <w:szCs w:val="28"/>
+        </w:rPr>
+      </w:pPr>
+      <w:r>
+        <w:rPr>
+          <w:rFonts w:ascii="Arial" w:hAnsi="Arial" w:cs="Arial"/>
+          <w:sz w:val="24"/>
+          <w:szCs w:val="28"/>
+        </w:rPr>
+        <w:t>Las tablas en la base de datos y la explicación de cada campo</w:t>
+      </w:r>
     </w:p>
     <w:p>
       <w:pPr>
@@ -1451,17 +1598,20 @@
         <w:spacing w:line="360" w:lineRule="auto"/>
         <w:rPr>
           <w:rFonts w:ascii="Arial" w:hAnsi="Arial" w:cs="Arial"/>
-          <w:sz w:val="24"/>
-          <w:szCs w:val="28"/>
-        </w:rPr>
-      </w:pPr>
-      <w:r>
-        <w:rPr>
-          <w:rFonts w:ascii="Arial" w:hAnsi="Arial" w:cs="Arial"/>
-          <w:sz w:val="24"/>
-          <w:szCs w:val="28"/>
-        </w:rPr>
-        <w:lastRenderedPageBreak/>
+          <w:b/>
+          <w:sz w:val="32"/>
+          <w:szCs w:val="28"/>
+          <w:u w:val="single"/>
+        </w:rPr>
+      </w:pPr>
+      <w:r>
+        <w:rPr>
+          <w:rFonts w:ascii="Arial" w:hAnsi="Arial" w:cs="Arial"/>
+          <w:b/>
+          <w:sz w:val="32"/>
+          <w:szCs w:val="28"/>
+          <w:u w:val="single"/>
+        </w:rPr>
         <w:t>Ciclo de vida del desarrollo de software</w:t>
       </w:r>
     </w:p>
@@ -1487,8 +1637,6 @@
         </w:rPr>
         <w:t>Etapa de inicialización</w:t>
       </w:r>
-      <w:bookmarkStart w:id="0" w:name="_GoBack"/>
-      <w:bookmarkEnd w:id="0"/>
     </w:p>
     <w:p>
       <w:pPr>
@@ -1600,6 +1748,166 @@
         </w:rPr>
         <w:t>Almacenamiento en la base de datos.</w:t>
       </w:r>
+    </w:p>
+    <w:p>
+      <w:pPr>
+        <w:spacing w:line="360" w:lineRule="auto"/>
+        <w:rPr>
+          <w:rFonts w:ascii="Arial" w:hAnsi="Arial" w:cs="Arial"/>
+          <w:sz w:val="24"/>
+          <w:szCs w:val="28"/>
+        </w:rPr>
+      </w:pPr>
+    </w:p>
+    <w:p>
+      <w:pPr>
+        <w:spacing w:line="360" w:lineRule="auto"/>
+        <w:rPr>
+          <w:rFonts w:ascii="Arial" w:hAnsi="Arial" w:cs="Arial"/>
+          <w:sz w:val="24"/>
+          <w:szCs w:val="28"/>
+        </w:rPr>
+      </w:pPr>
+    </w:p>
+    <w:p>
+      <w:pPr>
+        <w:spacing w:line="360" w:lineRule="auto"/>
+        <w:rPr>
+          <w:rFonts w:ascii="Arial" w:hAnsi="Arial" w:cs="Arial"/>
+          <w:sz w:val="24"/>
+          <w:szCs w:val="28"/>
+        </w:rPr>
+      </w:pPr>
+    </w:p>
+    <w:p>
+      <w:pPr>
+        <w:spacing w:line="360" w:lineRule="auto"/>
+        <w:rPr>
+          <w:rFonts w:ascii="Arial" w:hAnsi="Arial" w:cs="Arial"/>
+          <w:sz w:val="24"/>
+          <w:szCs w:val="28"/>
+        </w:rPr>
+      </w:pPr>
+    </w:p>
+    <w:p>
+      <w:pPr>
+        <w:spacing w:line="360" w:lineRule="auto"/>
+        <w:rPr>
+          <w:rFonts w:ascii="Arial" w:hAnsi="Arial" w:cs="Arial"/>
+          <w:sz w:val="24"/>
+          <w:szCs w:val="28"/>
+        </w:rPr>
+      </w:pPr>
+    </w:p>
+    <w:p>
+      <w:pPr>
+        <w:spacing w:line="360" w:lineRule="auto"/>
+        <w:rPr>
+          <w:rFonts w:ascii="Arial" w:hAnsi="Arial" w:cs="Arial"/>
+          <w:sz w:val="24"/>
+          <w:szCs w:val="28"/>
+        </w:rPr>
+      </w:pPr>
+    </w:p>
+    <w:p>
+      <w:pPr>
+        <w:spacing w:line="360" w:lineRule="auto"/>
+        <w:rPr>
+          <w:rFonts w:ascii="Arial" w:hAnsi="Arial" w:cs="Arial"/>
+          <w:sz w:val="24"/>
+          <w:szCs w:val="28"/>
+        </w:rPr>
+      </w:pPr>
+    </w:p>
+    <w:p>
+      <w:pPr>
+        <w:spacing w:line="360" w:lineRule="auto"/>
+        <w:rPr>
+          <w:rFonts w:ascii="Arial" w:hAnsi="Arial" w:cs="Arial"/>
+          <w:sz w:val="24"/>
+          <w:szCs w:val="28"/>
+        </w:rPr>
+      </w:pPr>
+    </w:p>
+    <w:p>
+      <w:pPr>
+        <w:spacing w:line="360" w:lineRule="auto"/>
+        <w:rPr>
+          <w:rFonts w:ascii="Arial" w:hAnsi="Arial" w:cs="Arial"/>
+          <w:sz w:val="24"/>
+          <w:szCs w:val="28"/>
+        </w:rPr>
+      </w:pPr>
+    </w:p>
+    <w:p>
+      <w:pPr>
+        <w:spacing w:line="360" w:lineRule="auto"/>
+        <w:rPr>
+          <w:rFonts w:ascii="Arial" w:hAnsi="Arial" w:cs="Arial"/>
+          <w:sz w:val="24"/>
+          <w:szCs w:val="28"/>
+        </w:rPr>
+      </w:pPr>
+    </w:p>
+    <w:p>
+      <w:pPr>
+        <w:spacing w:line="360" w:lineRule="auto"/>
+        <w:rPr>
+          <w:rFonts w:ascii="Arial" w:hAnsi="Arial" w:cs="Arial"/>
+          <w:sz w:val="24"/>
+          <w:szCs w:val="28"/>
+        </w:rPr>
+      </w:pPr>
+    </w:p>
+    <w:p>
+      <w:pPr>
+        <w:spacing w:line="360" w:lineRule="auto"/>
+        <w:rPr>
+          <w:rFonts w:ascii="Arial" w:hAnsi="Arial" w:cs="Arial"/>
+          <w:sz w:val="24"/>
+          <w:szCs w:val="28"/>
+        </w:rPr>
+      </w:pPr>
+    </w:p>
+    <w:p>
+      <w:pPr>
+        <w:spacing w:line="360" w:lineRule="auto"/>
+        <w:rPr>
+          <w:rFonts w:ascii="Arial" w:hAnsi="Arial" w:cs="Arial"/>
+          <w:sz w:val="24"/>
+          <w:szCs w:val="28"/>
+        </w:rPr>
+      </w:pPr>
+    </w:p>
+    <w:p>
+      <w:pPr>
+        <w:spacing w:line="360" w:lineRule="auto"/>
+        <w:rPr>
+          <w:rFonts w:ascii="Arial" w:hAnsi="Arial" w:cs="Arial"/>
+          <w:sz w:val="24"/>
+          <w:szCs w:val="28"/>
+        </w:rPr>
+      </w:pPr>
+    </w:p>
+    <w:p>
+      <w:pPr>
+        <w:spacing w:line="360" w:lineRule="auto"/>
+        <w:rPr>
+          <w:rFonts w:ascii="Arial" w:hAnsi="Arial" w:cs="Arial"/>
+          <w:sz w:val="24"/>
+          <w:szCs w:val="28"/>
+        </w:rPr>
+      </w:pPr>
+    </w:p>
+    <w:p>
+      <w:pPr>
+        <w:spacing w:line="360" w:lineRule="auto"/>
+        <w:rPr>
+          <w:rFonts w:ascii="Arial" w:hAnsi="Arial" w:cs="Arial"/>
+          <w:sz w:val="24"/>
+          <w:szCs w:val="28"/>
+        </w:rPr>
+      </w:pPr>
     </w:p>
     <w:p>
       <w:pPr>
@@ -1734,6 +2042,1221 @@
         </w:drawing>
       </w:r>
     </w:p>
+    <w:p>
+      <w:pPr>
+        <w:spacing w:line="360" w:lineRule="auto"/>
+        <w:rPr>
+          <w:rFonts w:ascii="Arial" w:hAnsi="Arial" w:cs="Arial"/>
+          <w:sz w:val="24"/>
+          <w:szCs w:val="28"/>
+        </w:rPr>
+      </w:pPr>
+    </w:p>
+    <w:p>
+      <w:pPr>
+        <w:spacing w:line="360" w:lineRule="auto"/>
+        <w:rPr>
+          <w:rFonts w:ascii="Arial" w:hAnsi="Arial" w:cs="Arial"/>
+          <w:sz w:val="24"/>
+          <w:szCs w:val="28"/>
+        </w:rPr>
+      </w:pPr>
+    </w:p>
+    <w:p>
+      <w:pPr>
+        <w:spacing w:line="360" w:lineRule="auto"/>
+        <w:rPr>
+          <w:rFonts w:ascii="Arial" w:hAnsi="Arial" w:cs="Arial"/>
+          <w:sz w:val="24"/>
+          <w:szCs w:val="28"/>
+        </w:rPr>
+      </w:pPr>
+    </w:p>
+    <w:p>
+      <w:pPr>
+        <w:spacing w:line="360" w:lineRule="auto"/>
+        <w:rPr>
+          <w:rFonts w:ascii="Arial" w:hAnsi="Arial" w:cs="Arial"/>
+          <w:sz w:val="24"/>
+          <w:szCs w:val="28"/>
+        </w:rPr>
+      </w:pPr>
+    </w:p>
+    <w:p>
+      <w:pPr>
+        <w:spacing w:line="360" w:lineRule="auto"/>
+        <w:rPr>
+          <w:rFonts w:ascii="Arial" w:hAnsi="Arial" w:cs="Arial"/>
+          <w:sz w:val="24"/>
+          <w:szCs w:val="28"/>
+        </w:rPr>
+      </w:pPr>
+    </w:p>
+    <w:p>
+      <w:pPr>
+        <w:spacing w:line="360" w:lineRule="auto"/>
+        <w:rPr>
+          <w:rFonts w:ascii="Arial" w:hAnsi="Arial" w:cs="Arial"/>
+          <w:sz w:val="24"/>
+          <w:szCs w:val="28"/>
+        </w:rPr>
+      </w:pPr>
+    </w:p>
+    <w:p>
+      <w:pPr>
+        <w:spacing w:line="360" w:lineRule="auto"/>
+        <w:rPr>
+          <w:rFonts w:ascii="Arial" w:hAnsi="Arial" w:cs="Arial"/>
+          <w:sz w:val="24"/>
+          <w:szCs w:val="28"/>
+        </w:rPr>
+      </w:pPr>
+    </w:p>
+    <w:p>
+      <w:pPr>
+        <w:spacing w:line="360" w:lineRule="auto"/>
+        <w:rPr>
+          <w:rFonts w:ascii="Arial" w:hAnsi="Arial" w:cs="Arial"/>
+          <w:sz w:val="24"/>
+          <w:szCs w:val="28"/>
+        </w:rPr>
+      </w:pPr>
+    </w:p>
+    <w:p>
+      <w:pPr>
+        <w:spacing w:line="360" w:lineRule="auto"/>
+        <w:rPr>
+          <w:rFonts w:ascii="Arial" w:hAnsi="Arial" w:cs="Arial"/>
+          <w:sz w:val="24"/>
+          <w:szCs w:val="28"/>
+        </w:rPr>
+      </w:pPr>
+    </w:p>
+    <w:p>
+      <w:pPr>
+        <w:spacing w:line="360" w:lineRule="auto"/>
+        <w:rPr>
+          <w:rFonts w:ascii="Arial" w:hAnsi="Arial" w:cs="Arial"/>
+          <w:sz w:val="24"/>
+          <w:szCs w:val="28"/>
+        </w:rPr>
+      </w:pPr>
+    </w:p>
+    <w:p>
+      <w:pPr>
+        <w:spacing w:line="360" w:lineRule="auto"/>
+        <w:rPr>
+          <w:rFonts w:ascii="Arial" w:hAnsi="Arial" w:cs="Arial"/>
+          <w:sz w:val="24"/>
+          <w:szCs w:val="28"/>
+        </w:rPr>
+      </w:pPr>
+    </w:p>
+    <w:p>
+      <w:pPr>
+        <w:spacing w:line="360" w:lineRule="auto"/>
+        <w:rPr>
+          <w:rFonts w:ascii="Arial" w:hAnsi="Arial" w:cs="Arial"/>
+          <w:sz w:val="24"/>
+          <w:szCs w:val="28"/>
+        </w:rPr>
+      </w:pPr>
+    </w:p>
+    <w:p>
+      <w:pPr>
+        <w:pStyle w:val="Prrafodelista"/>
+        <w:numPr>
+          <w:ilvl w:val="0"/>
+          <w:numId w:val="4"/>
+        </w:numPr>
+        <w:spacing w:line="360" w:lineRule="auto"/>
+        <w:rPr>
+          <w:rFonts w:ascii="Arial" w:hAnsi="Arial" w:cs="Arial"/>
+          <w:b/>
+          <w:sz w:val="32"/>
+          <w:szCs w:val="28"/>
+          <w:u w:val="single"/>
+        </w:rPr>
+      </w:pPr>
+      <w:r>
+        <w:rPr>
+          <w:rFonts w:ascii="Arial" w:hAnsi="Arial" w:cs="Arial"/>
+          <w:b/>
+          <w:sz w:val="32"/>
+          <w:szCs w:val="28"/>
+          <w:u w:val="single"/>
+        </w:rPr>
+        <w:t>Dimensiones de los requerimientos</w:t>
+      </w:r>
+    </w:p>
+    <w:p>
+      <w:pPr>
+        <w:spacing w:line="360" w:lineRule="auto"/>
+        <w:rPr>
+          <w:rFonts w:ascii="Arial" w:hAnsi="Arial" w:cs="Arial"/>
+          <w:sz w:val="24"/>
+          <w:szCs w:val="28"/>
+        </w:rPr>
+      </w:pPr>
+      <w:r>
+        <w:rPr>
+          <w:rFonts w:ascii="Arial" w:hAnsi="Arial" w:cs="Arial"/>
+          <w:b/>
+          <w:sz w:val="24"/>
+          <w:szCs w:val="28"/>
+        </w:rPr>
+        <w:t>Ámbito:</w:t>
+      </w:r>
+      <w:r>
+        <w:rPr>
+          <w:rFonts w:ascii="Arial" w:hAnsi="Arial" w:cs="Arial"/>
+          <w:b/>
+          <w:sz w:val="24"/>
+          <w:szCs w:val="28"/>
+        </w:rPr>
+        <w:t xml:space="preserve"> </w:t>
+      </w:r>
+      <w:r>
+        <w:rPr>
+          <w:rFonts w:ascii="Arial" w:hAnsi="Arial" w:cs="Arial"/>
+          <w:sz w:val="24"/>
+          <w:szCs w:val="28"/>
+        </w:rPr>
+        <w:t xml:space="preserve">El sistema de autenticación de evidencias </w:t>
+      </w:r>
+      <w:r>
+        <w:rPr>
+          <w:rFonts w:ascii="Arial" w:hAnsi="Arial" w:cs="Arial"/>
+          <w:sz w:val="24"/>
+          <w:szCs w:val="28"/>
+        </w:rPr>
+        <w:t>deberá  poder ser ejecutado en las distintas plataformas de foto-comparendos que los distritos tengan contratadas en la actualidad.</w:t>
+      </w:r>
+    </w:p>
+    <w:p>
+      <w:pPr>
+        <w:spacing w:line="360" w:lineRule="auto"/>
+        <w:rPr>
+          <w:rFonts w:ascii="Arial" w:hAnsi="Arial" w:cs="Arial"/>
+          <w:sz w:val="24"/>
+          <w:szCs w:val="28"/>
+        </w:rPr>
+      </w:pPr>
+      <w:r>
+        <w:rPr>
+          <w:rFonts w:ascii="Arial" w:hAnsi="Arial" w:cs="Arial"/>
+          <w:sz w:val="24"/>
+          <w:szCs w:val="28"/>
+        </w:rPr>
+        <w:t>Característica:</w:t>
+      </w:r>
+    </w:p>
+    <w:p>
+      <w:pPr>
+        <w:spacing w:line="360" w:lineRule="auto"/>
+        <w:rPr>
+          <w:rFonts w:ascii="Arial" w:hAnsi="Arial" w:cs="Arial"/>
+          <w:sz w:val="24"/>
+          <w:szCs w:val="28"/>
+        </w:rPr>
+      </w:pPr>
+      <w:r>
+        <w:rPr>
+          <w:rFonts w:ascii="Arial" w:hAnsi="Arial" w:cs="Arial"/>
+          <w:b/>
+          <w:sz w:val="24"/>
+          <w:szCs w:val="28"/>
+        </w:rPr>
+        <w:t>Características</w:t>
+      </w:r>
+      <w:r>
+        <w:rPr>
+          <w:rFonts w:ascii="Arial" w:hAnsi="Arial" w:cs="Arial"/>
+          <w:sz w:val="24"/>
+          <w:szCs w:val="28"/>
+        </w:rPr>
+        <w:t>: En el apartado número cuatro (4) de este documento, se definen los requerimientos funcionales y no funcionales.</w:t>
+      </w:r>
+    </w:p>
+    <w:p>
+      <w:pPr>
+        <w:spacing w:line="360" w:lineRule="auto"/>
+        <w:rPr>
+          <w:rFonts w:ascii="Arial" w:hAnsi="Arial" w:cs="Arial"/>
+          <w:sz w:val="24"/>
+          <w:szCs w:val="28"/>
+        </w:rPr>
+      </w:pPr>
+      <w:r>
+        <w:rPr>
+          <w:rFonts w:ascii="Arial" w:hAnsi="Arial" w:cs="Arial"/>
+          <w:b/>
+          <w:sz w:val="24"/>
+          <w:szCs w:val="28"/>
+        </w:rPr>
+        <w:t>Audiencia</w:t>
+      </w:r>
+      <w:r>
+        <w:rPr>
+          <w:rFonts w:ascii="Arial" w:hAnsi="Arial" w:cs="Arial"/>
+          <w:sz w:val="24"/>
+          <w:szCs w:val="28"/>
+        </w:rPr>
+        <w:t xml:space="preserve">: </w:t>
+      </w:r>
+    </w:p>
+    <w:p>
+      <w:pPr>
+        <w:pStyle w:val="Prrafodelista"/>
+        <w:numPr>
+          <w:ilvl w:val="0"/>
+          <w:numId w:val="11"/>
+        </w:numPr>
+        <w:spacing w:line="360" w:lineRule="auto"/>
+        <w:rPr>
+          <w:rFonts w:ascii="Arial" w:hAnsi="Arial" w:cs="Arial"/>
+          <w:sz w:val="24"/>
+          <w:szCs w:val="28"/>
+        </w:rPr>
+      </w:pPr>
+      <w:r>
+        <w:rPr>
+          <w:rFonts w:ascii="Arial" w:hAnsi="Arial" w:cs="Arial"/>
+          <w:sz w:val="24"/>
+          <w:szCs w:val="28"/>
+        </w:rPr>
+        <w:t>El tipo de audiencia se enfoca al cliente principal, que en este caso se enfoca a las empresas prestadoras d</w:t>
+      </w:r>
+      <w:r>
+        <w:rPr>
+          <w:rFonts w:ascii="Arial" w:hAnsi="Arial" w:cs="Arial"/>
+          <w:sz w:val="24"/>
+          <w:szCs w:val="28"/>
+        </w:rPr>
+        <w:t>el servicio de foto-comparendos.</w:t>
+      </w:r>
+    </w:p>
+    <w:p>
+      <w:pPr>
+        <w:spacing w:line="360" w:lineRule="auto"/>
+        <w:rPr>
+          <w:rFonts w:ascii="Arial" w:hAnsi="Arial" w:cs="Arial"/>
+          <w:sz w:val="24"/>
+          <w:szCs w:val="28"/>
+        </w:rPr>
+      </w:pPr>
+    </w:p>
+    <w:p>
+      <w:pPr>
+        <w:spacing w:line="360" w:lineRule="auto"/>
+        <w:rPr>
+          <w:rFonts w:ascii="Arial" w:hAnsi="Arial" w:cs="Arial"/>
+          <w:sz w:val="24"/>
+          <w:szCs w:val="28"/>
+        </w:rPr>
+      </w:pPr>
+    </w:p>
+    <w:p>
+      <w:pPr>
+        <w:spacing w:line="360" w:lineRule="auto"/>
+        <w:rPr>
+          <w:rFonts w:ascii="Arial" w:hAnsi="Arial" w:cs="Arial"/>
+          <w:sz w:val="24"/>
+          <w:szCs w:val="28"/>
+        </w:rPr>
+      </w:pPr>
+    </w:p>
+    <w:p>
+      <w:pPr>
+        <w:spacing w:line="360" w:lineRule="auto"/>
+        <w:rPr>
+          <w:rFonts w:ascii="Arial" w:hAnsi="Arial" w:cs="Arial"/>
+          <w:sz w:val="24"/>
+          <w:szCs w:val="28"/>
+        </w:rPr>
+      </w:pPr>
+    </w:p>
+    <w:p>
+      <w:pPr>
+        <w:spacing w:line="360" w:lineRule="auto"/>
+        <w:rPr>
+          <w:rFonts w:ascii="Arial" w:hAnsi="Arial" w:cs="Arial"/>
+          <w:sz w:val="24"/>
+          <w:szCs w:val="28"/>
+        </w:rPr>
+      </w:pPr>
+    </w:p>
+    <w:p>
+      <w:pPr>
+        <w:spacing w:line="360" w:lineRule="auto"/>
+        <w:rPr>
+          <w:rFonts w:ascii="Arial" w:hAnsi="Arial" w:cs="Arial"/>
+          <w:sz w:val="24"/>
+          <w:szCs w:val="28"/>
+        </w:rPr>
+      </w:pPr>
+    </w:p>
+    <w:p>
+      <w:pPr>
+        <w:spacing w:line="360" w:lineRule="auto"/>
+        <w:rPr>
+          <w:rFonts w:ascii="Arial" w:hAnsi="Arial" w:cs="Arial"/>
+          <w:sz w:val="24"/>
+          <w:szCs w:val="28"/>
+        </w:rPr>
+      </w:pPr>
+    </w:p>
+    <w:p>
+      <w:pPr>
+        <w:spacing w:line="360" w:lineRule="auto"/>
+        <w:rPr>
+          <w:rFonts w:ascii="Arial" w:hAnsi="Arial" w:cs="Arial"/>
+          <w:sz w:val="24"/>
+          <w:szCs w:val="28"/>
+        </w:rPr>
+      </w:pPr>
+    </w:p>
+    <w:p>
+      <w:pPr>
+        <w:spacing w:line="360" w:lineRule="auto"/>
+        <w:rPr>
+          <w:rFonts w:ascii="Arial" w:hAnsi="Arial" w:cs="Arial"/>
+          <w:sz w:val="24"/>
+          <w:szCs w:val="28"/>
+        </w:rPr>
+      </w:pPr>
+    </w:p>
+    <w:p>
+      <w:pPr>
+        <w:spacing w:line="360" w:lineRule="auto"/>
+        <w:rPr>
+          <w:rFonts w:ascii="Arial" w:hAnsi="Arial" w:cs="Arial"/>
+          <w:sz w:val="24"/>
+          <w:szCs w:val="28"/>
+        </w:rPr>
+      </w:pPr>
+    </w:p>
+    <w:p>
+      <w:pPr>
+        <w:spacing w:line="360" w:lineRule="auto"/>
+        <w:rPr>
+          <w:rFonts w:ascii="Arial" w:hAnsi="Arial" w:cs="Arial"/>
+          <w:sz w:val="24"/>
+          <w:szCs w:val="28"/>
+        </w:rPr>
+      </w:pPr>
+    </w:p>
+    <w:p>
+      <w:pPr>
+        <w:spacing w:line="360" w:lineRule="auto"/>
+        <w:rPr>
+          <w:rFonts w:ascii="Arial" w:hAnsi="Arial" w:cs="Arial"/>
+          <w:sz w:val="24"/>
+          <w:szCs w:val="28"/>
+        </w:rPr>
+      </w:pPr>
+    </w:p>
+    <w:p>
+      <w:pPr>
+        <w:spacing w:line="360" w:lineRule="auto"/>
+        <w:rPr>
+          <w:rFonts w:ascii="Arial" w:hAnsi="Arial" w:cs="Arial"/>
+          <w:sz w:val="24"/>
+          <w:szCs w:val="28"/>
+        </w:rPr>
+      </w:pPr>
+    </w:p>
+    <w:p>
+      <w:pPr>
+        <w:spacing w:line="360" w:lineRule="auto"/>
+        <w:rPr>
+          <w:rFonts w:ascii="Arial" w:hAnsi="Arial" w:cs="Arial"/>
+          <w:sz w:val="24"/>
+          <w:szCs w:val="28"/>
+        </w:rPr>
+      </w:pPr>
+    </w:p>
+    <w:p>
+      <w:pPr>
+        <w:spacing w:line="360" w:lineRule="auto"/>
+        <w:rPr>
+          <w:rFonts w:ascii="Arial" w:hAnsi="Arial" w:cs="Arial"/>
+          <w:sz w:val="24"/>
+          <w:szCs w:val="28"/>
+        </w:rPr>
+      </w:pPr>
+    </w:p>
+    <w:p>
+      <w:pPr>
+        <w:pStyle w:val="Prrafodelista"/>
+        <w:numPr>
+          <w:ilvl w:val="0"/>
+          <w:numId w:val="4"/>
+        </w:numPr>
+        <w:spacing w:line="360" w:lineRule="auto"/>
+        <w:rPr>
+          <w:rFonts w:ascii="Arial" w:hAnsi="Arial" w:cs="Arial"/>
+          <w:sz w:val="24"/>
+          <w:szCs w:val="28"/>
+        </w:rPr>
+      </w:pPr>
+      <w:r>
+        <w:rPr>
+          <w:rFonts w:ascii="Arial" w:hAnsi="Arial" w:cs="Arial"/>
+          <w:sz w:val="24"/>
+          <w:szCs w:val="28"/>
+        </w:rPr>
+        <w:t>Proceso de especificación de requerimientos</w:t>
+      </w:r>
+    </w:p>
+    <w:p>
+      <w:pPr>
+        <w:spacing w:line="360" w:lineRule="auto"/>
+        <w:rPr>
+          <w:rFonts w:ascii="Arial" w:hAnsi="Arial" w:cs="Arial"/>
+          <w:sz w:val="24"/>
+          <w:szCs w:val="28"/>
+        </w:rPr>
+      </w:pPr>
+      <w:proofErr w:type="spellStart"/>
+      <w:r>
+        <w:rPr>
+          <w:rFonts w:ascii="Arial" w:hAnsi="Arial" w:cs="Arial"/>
+          <w:sz w:val="24"/>
+          <w:szCs w:val="28"/>
+        </w:rPr>
+        <w:t>Elicitación</w:t>
+      </w:r>
+      <w:proofErr w:type="spellEnd"/>
+      <w:r>
+        <w:rPr>
+          <w:rFonts w:ascii="Arial" w:hAnsi="Arial" w:cs="Arial"/>
+          <w:sz w:val="24"/>
+          <w:szCs w:val="28"/>
+        </w:rPr>
+        <w:t xml:space="preserve"> de requerimientos:</w:t>
+      </w:r>
+    </w:p>
+    <w:p>
+      <w:pPr>
+        <w:spacing w:line="360" w:lineRule="auto"/>
+        <w:rPr>
+          <w:rFonts w:ascii="Arial" w:hAnsi="Arial" w:cs="Arial"/>
+          <w:sz w:val="24"/>
+          <w:szCs w:val="28"/>
+        </w:rPr>
+      </w:pPr>
+    </w:p>
+    <w:p>
+      <w:pPr>
+        <w:spacing w:line="360" w:lineRule="auto"/>
+        <w:rPr>
+          <w:rFonts w:ascii="Arial" w:hAnsi="Arial" w:cs="Arial"/>
+          <w:sz w:val="24"/>
+          <w:szCs w:val="28"/>
+        </w:rPr>
+      </w:pPr>
+    </w:p>
+    <w:p>
+      <w:pPr>
+        <w:spacing w:line="360" w:lineRule="auto"/>
+        <w:rPr>
+          <w:rFonts w:ascii="Arial" w:hAnsi="Arial" w:cs="Arial"/>
+          <w:sz w:val="24"/>
+          <w:szCs w:val="28"/>
+        </w:rPr>
+      </w:pPr>
+    </w:p>
+    <w:p>
+      <w:pPr>
+        <w:spacing w:line="360" w:lineRule="auto"/>
+        <w:rPr>
+          <w:rFonts w:ascii="Arial" w:hAnsi="Arial" w:cs="Arial"/>
+          <w:sz w:val="24"/>
+          <w:szCs w:val="28"/>
+        </w:rPr>
+      </w:pPr>
+    </w:p>
+    <w:p>
+      <w:pPr>
+        <w:spacing w:line="360" w:lineRule="auto"/>
+        <w:rPr>
+          <w:rFonts w:ascii="Arial" w:hAnsi="Arial" w:cs="Arial"/>
+          <w:sz w:val="24"/>
+          <w:szCs w:val="28"/>
+        </w:rPr>
+      </w:pPr>
+    </w:p>
+    <w:p>
+      <w:pPr>
+        <w:spacing w:line="360" w:lineRule="auto"/>
+        <w:rPr>
+          <w:rFonts w:ascii="Arial" w:hAnsi="Arial" w:cs="Arial"/>
+          <w:sz w:val="24"/>
+          <w:szCs w:val="28"/>
+        </w:rPr>
+      </w:pPr>
+    </w:p>
+    <w:p>
+      <w:pPr>
+        <w:spacing w:line="360" w:lineRule="auto"/>
+        <w:rPr>
+          <w:rFonts w:ascii="Arial" w:hAnsi="Arial" w:cs="Arial"/>
+          <w:sz w:val="24"/>
+          <w:szCs w:val="28"/>
+        </w:rPr>
+      </w:pPr>
+    </w:p>
+    <w:p>
+      <w:pPr>
+        <w:spacing w:line="360" w:lineRule="auto"/>
+        <w:rPr>
+          <w:rFonts w:ascii="Arial" w:hAnsi="Arial" w:cs="Arial"/>
+          <w:sz w:val="24"/>
+          <w:szCs w:val="28"/>
+        </w:rPr>
+      </w:pPr>
+    </w:p>
+    <w:p>
+      <w:pPr>
+        <w:spacing w:line="360" w:lineRule="auto"/>
+        <w:rPr>
+          <w:rFonts w:ascii="Arial" w:hAnsi="Arial" w:cs="Arial"/>
+          <w:sz w:val="24"/>
+          <w:szCs w:val="28"/>
+        </w:rPr>
+      </w:pPr>
+    </w:p>
+    <w:p>
+      <w:pPr>
+        <w:spacing w:line="360" w:lineRule="auto"/>
+        <w:rPr>
+          <w:rFonts w:ascii="Arial" w:hAnsi="Arial" w:cs="Arial"/>
+          <w:sz w:val="24"/>
+          <w:szCs w:val="28"/>
+        </w:rPr>
+      </w:pPr>
+    </w:p>
+    <w:p>
+      <w:pPr>
+        <w:spacing w:line="360" w:lineRule="auto"/>
+        <w:rPr>
+          <w:rFonts w:ascii="Arial" w:hAnsi="Arial" w:cs="Arial"/>
+          <w:sz w:val="24"/>
+          <w:szCs w:val="28"/>
+        </w:rPr>
+      </w:pPr>
+    </w:p>
+    <w:p>
+      <w:pPr>
+        <w:spacing w:line="360" w:lineRule="auto"/>
+        <w:rPr>
+          <w:rFonts w:ascii="Arial" w:hAnsi="Arial" w:cs="Arial"/>
+          <w:sz w:val="24"/>
+          <w:szCs w:val="28"/>
+        </w:rPr>
+      </w:pPr>
+    </w:p>
+    <w:p>
+      <w:pPr>
+        <w:spacing w:line="360" w:lineRule="auto"/>
+        <w:rPr>
+          <w:rFonts w:ascii="Arial" w:hAnsi="Arial" w:cs="Arial"/>
+          <w:sz w:val="24"/>
+          <w:szCs w:val="28"/>
+        </w:rPr>
+      </w:pPr>
+    </w:p>
+    <w:p>
+      <w:pPr>
+        <w:spacing w:line="360" w:lineRule="auto"/>
+        <w:rPr>
+          <w:rFonts w:ascii="Arial" w:hAnsi="Arial" w:cs="Arial"/>
+          <w:sz w:val="24"/>
+          <w:szCs w:val="28"/>
+        </w:rPr>
+      </w:pPr>
+    </w:p>
+    <w:p>
+      <w:pPr>
+        <w:spacing w:line="360" w:lineRule="auto"/>
+        <w:rPr>
+          <w:rFonts w:ascii="Arial" w:hAnsi="Arial" w:cs="Arial"/>
+          <w:sz w:val="24"/>
+          <w:szCs w:val="28"/>
+        </w:rPr>
+      </w:pPr>
+    </w:p>
+    <w:p>
+      <w:pPr>
+        <w:spacing w:line="360" w:lineRule="auto"/>
+        <w:rPr>
+          <w:rFonts w:ascii="Arial" w:hAnsi="Arial" w:cs="Arial"/>
+          <w:sz w:val="24"/>
+          <w:szCs w:val="28"/>
+        </w:rPr>
+      </w:pPr>
+    </w:p>
+    <w:p>
+      <w:pPr>
+        <w:spacing w:line="360" w:lineRule="auto"/>
+        <w:rPr>
+          <w:rFonts w:ascii="Arial" w:hAnsi="Arial" w:cs="Arial"/>
+          <w:sz w:val="24"/>
+          <w:szCs w:val="28"/>
+        </w:rPr>
+      </w:pPr>
+    </w:p>
+    <w:p>
+      <w:pPr>
+        <w:spacing w:line="360" w:lineRule="auto"/>
+        <w:rPr>
+          <w:rFonts w:ascii="Arial" w:hAnsi="Arial" w:cs="Arial"/>
+          <w:sz w:val="24"/>
+          <w:szCs w:val="28"/>
+        </w:rPr>
+      </w:pPr>
+    </w:p>
+    <w:p>
+      <w:pPr>
+        <w:spacing w:line="360" w:lineRule="auto"/>
+        <w:rPr>
+          <w:rFonts w:ascii="Arial" w:hAnsi="Arial" w:cs="Arial"/>
+          <w:sz w:val="24"/>
+          <w:szCs w:val="28"/>
+        </w:rPr>
+      </w:pPr>
+    </w:p>
+    <w:p>
+      <w:pPr>
+        <w:spacing w:line="360" w:lineRule="auto"/>
+        <w:rPr>
+          <w:rFonts w:ascii="Arial" w:hAnsi="Arial" w:cs="Arial"/>
+          <w:sz w:val="24"/>
+          <w:szCs w:val="28"/>
+        </w:rPr>
+      </w:pPr>
+    </w:p>
+    <w:p>
+      <w:pPr>
+        <w:pStyle w:val="Prrafodelista"/>
+        <w:numPr>
+          <w:ilvl w:val="0"/>
+          <w:numId w:val="4"/>
+        </w:numPr>
+        <w:spacing w:line="360" w:lineRule="auto"/>
+        <w:rPr>
+          <w:rFonts w:ascii="Arial" w:hAnsi="Arial" w:cs="Arial"/>
+          <w:sz w:val="24"/>
+          <w:szCs w:val="28"/>
+        </w:rPr>
+      </w:pPr>
+      <w:r>
+        <w:rPr>
+          <w:rFonts w:ascii="Arial" w:hAnsi="Arial" w:cs="Arial"/>
+          <w:sz w:val="24"/>
+          <w:szCs w:val="28"/>
+        </w:rPr>
+        <w:t>Instrumentos para lo recolección de requerimientos</w:t>
+      </w:r>
+    </w:p>
+    <w:p>
+      <w:pPr>
+        <w:spacing w:line="360" w:lineRule="auto"/>
+        <w:rPr>
+          <w:rFonts w:ascii="Arial" w:hAnsi="Arial" w:cs="Arial"/>
+          <w:sz w:val="24"/>
+          <w:szCs w:val="28"/>
+        </w:rPr>
+      </w:pPr>
+    </w:p>
+    <w:p>
+      <w:pPr>
+        <w:spacing w:line="360" w:lineRule="auto"/>
+        <w:rPr>
+          <w:rFonts w:ascii="Arial" w:hAnsi="Arial" w:cs="Arial"/>
+          <w:sz w:val="24"/>
+          <w:szCs w:val="28"/>
+        </w:rPr>
+      </w:pPr>
+    </w:p>
+    <w:p>
+      <w:pPr>
+        <w:spacing w:line="360" w:lineRule="auto"/>
+        <w:rPr>
+          <w:rFonts w:ascii="Arial" w:hAnsi="Arial" w:cs="Arial"/>
+          <w:sz w:val="24"/>
+          <w:szCs w:val="28"/>
+        </w:rPr>
+      </w:pPr>
+    </w:p>
+    <w:p>
+      <w:pPr>
+        <w:spacing w:line="360" w:lineRule="auto"/>
+        <w:rPr>
+          <w:rFonts w:ascii="Arial" w:hAnsi="Arial" w:cs="Arial"/>
+          <w:sz w:val="24"/>
+          <w:szCs w:val="28"/>
+        </w:rPr>
+      </w:pPr>
+    </w:p>
+    <w:p>
+      <w:pPr>
+        <w:spacing w:line="360" w:lineRule="auto"/>
+        <w:rPr>
+          <w:rFonts w:ascii="Arial" w:hAnsi="Arial" w:cs="Arial"/>
+          <w:sz w:val="24"/>
+          <w:szCs w:val="28"/>
+        </w:rPr>
+      </w:pPr>
+    </w:p>
+    <w:p>
+      <w:pPr>
+        <w:spacing w:line="360" w:lineRule="auto"/>
+        <w:rPr>
+          <w:rFonts w:ascii="Arial" w:hAnsi="Arial" w:cs="Arial"/>
+          <w:sz w:val="24"/>
+          <w:szCs w:val="28"/>
+        </w:rPr>
+      </w:pPr>
+    </w:p>
+    <w:p>
+      <w:pPr>
+        <w:spacing w:line="360" w:lineRule="auto"/>
+        <w:rPr>
+          <w:rFonts w:ascii="Arial" w:hAnsi="Arial" w:cs="Arial"/>
+          <w:sz w:val="24"/>
+          <w:szCs w:val="28"/>
+        </w:rPr>
+      </w:pPr>
+    </w:p>
+    <w:p>
+      <w:pPr>
+        <w:spacing w:line="360" w:lineRule="auto"/>
+        <w:rPr>
+          <w:rFonts w:ascii="Arial" w:hAnsi="Arial" w:cs="Arial"/>
+          <w:sz w:val="24"/>
+          <w:szCs w:val="28"/>
+        </w:rPr>
+      </w:pPr>
+    </w:p>
+    <w:p>
+      <w:pPr>
+        <w:spacing w:line="360" w:lineRule="auto"/>
+        <w:rPr>
+          <w:rFonts w:ascii="Arial" w:hAnsi="Arial" w:cs="Arial"/>
+          <w:sz w:val="24"/>
+          <w:szCs w:val="28"/>
+        </w:rPr>
+      </w:pPr>
+    </w:p>
+    <w:p>
+      <w:pPr>
+        <w:spacing w:line="360" w:lineRule="auto"/>
+        <w:rPr>
+          <w:rFonts w:ascii="Arial" w:hAnsi="Arial" w:cs="Arial"/>
+          <w:sz w:val="24"/>
+          <w:szCs w:val="28"/>
+        </w:rPr>
+      </w:pPr>
+    </w:p>
+    <w:p>
+      <w:pPr>
+        <w:spacing w:line="360" w:lineRule="auto"/>
+        <w:rPr>
+          <w:rFonts w:ascii="Arial" w:hAnsi="Arial" w:cs="Arial"/>
+          <w:sz w:val="24"/>
+          <w:szCs w:val="28"/>
+        </w:rPr>
+      </w:pPr>
+    </w:p>
+    <w:p>
+      <w:pPr>
+        <w:spacing w:line="360" w:lineRule="auto"/>
+        <w:rPr>
+          <w:rFonts w:ascii="Arial" w:hAnsi="Arial" w:cs="Arial"/>
+          <w:sz w:val="24"/>
+          <w:szCs w:val="28"/>
+        </w:rPr>
+      </w:pPr>
+    </w:p>
+    <w:p>
+      <w:pPr>
+        <w:spacing w:line="360" w:lineRule="auto"/>
+        <w:rPr>
+          <w:rFonts w:ascii="Arial" w:hAnsi="Arial" w:cs="Arial"/>
+          <w:sz w:val="24"/>
+          <w:szCs w:val="28"/>
+        </w:rPr>
+      </w:pPr>
+    </w:p>
+    <w:p>
+      <w:pPr>
+        <w:spacing w:line="360" w:lineRule="auto"/>
+        <w:rPr>
+          <w:rFonts w:ascii="Arial" w:hAnsi="Arial" w:cs="Arial"/>
+          <w:sz w:val="24"/>
+          <w:szCs w:val="28"/>
+        </w:rPr>
+      </w:pPr>
+    </w:p>
+    <w:p>
+      <w:pPr>
+        <w:spacing w:line="360" w:lineRule="auto"/>
+        <w:rPr>
+          <w:rFonts w:ascii="Arial" w:hAnsi="Arial" w:cs="Arial"/>
+          <w:sz w:val="24"/>
+          <w:szCs w:val="28"/>
+        </w:rPr>
+      </w:pPr>
+    </w:p>
+    <w:p>
+      <w:pPr>
+        <w:spacing w:line="360" w:lineRule="auto"/>
+        <w:rPr>
+          <w:rFonts w:ascii="Arial" w:hAnsi="Arial" w:cs="Arial"/>
+          <w:sz w:val="24"/>
+          <w:szCs w:val="28"/>
+        </w:rPr>
+      </w:pPr>
+    </w:p>
+    <w:p>
+      <w:pPr>
+        <w:spacing w:line="360" w:lineRule="auto"/>
+        <w:rPr>
+          <w:rFonts w:ascii="Arial" w:hAnsi="Arial" w:cs="Arial"/>
+          <w:sz w:val="24"/>
+          <w:szCs w:val="28"/>
+        </w:rPr>
+      </w:pPr>
+    </w:p>
+    <w:p>
+      <w:pPr>
+        <w:spacing w:line="360" w:lineRule="auto"/>
+        <w:rPr>
+          <w:rFonts w:ascii="Arial" w:hAnsi="Arial" w:cs="Arial"/>
+          <w:sz w:val="24"/>
+          <w:szCs w:val="28"/>
+        </w:rPr>
+      </w:pPr>
+    </w:p>
+    <w:p>
+      <w:pPr>
+        <w:spacing w:line="360" w:lineRule="auto"/>
+        <w:rPr>
+          <w:rFonts w:ascii="Arial" w:hAnsi="Arial" w:cs="Arial"/>
+          <w:sz w:val="24"/>
+          <w:szCs w:val="28"/>
+        </w:rPr>
+      </w:pPr>
+    </w:p>
+    <w:p>
+      <w:pPr>
+        <w:spacing w:line="360" w:lineRule="auto"/>
+        <w:rPr>
+          <w:rFonts w:ascii="Arial" w:hAnsi="Arial" w:cs="Arial"/>
+          <w:sz w:val="24"/>
+          <w:szCs w:val="28"/>
+        </w:rPr>
+      </w:pPr>
+    </w:p>
+    <w:p>
+      <w:pPr>
+        <w:spacing w:line="360" w:lineRule="auto"/>
+        <w:rPr>
+          <w:rFonts w:ascii="Arial" w:hAnsi="Arial" w:cs="Arial"/>
+          <w:sz w:val="24"/>
+          <w:szCs w:val="28"/>
+        </w:rPr>
+      </w:pPr>
+    </w:p>
+    <w:p>
+      <w:pPr>
+        <w:spacing w:line="360" w:lineRule="auto"/>
+        <w:rPr>
+          <w:rFonts w:ascii="Arial" w:hAnsi="Arial" w:cs="Arial"/>
+          <w:sz w:val="24"/>
+          <w:szCs w:val="28"/>
+        </w:rPr>
+      </w:pPr>
+    </w:p>
+    <w:p>
+      <w:pPr>
+        <w:pStyle w:val="Prrafodelista"/>
+        <w:numPr>
+          <w:ilvl w:val="0"/>
+          <w:numId w:val="4"/>
+        </w:numPr>
+        <w:spacing w:line="360" w:lineRule="auto"/>
+        <w:rPr>
+          <w:rFonts w:ascii="Arial" w:hAnsi="Arial" w:cs="Arial"/>
+          <w:sz w:val="24"/>
+          <w:szCs w:val="28"/>
+        </w:rPr>
+      </w:pPr>
+      <w:r>
+        <w:rPr>
+          <w:rFonts w:ascii="Arial" w:hAnsi="Arial" w:cs="Arial"/>
+          <w:sz w:val="24"/>
+          <w:szCs w:val="28"/>
+        </w:rPr>
+        <w:t>Análisis de requerimientos y proceso de análisis de requerimientos</w:t>
+      </w:r>
+    </w:p>
+    <w:p>
+      <w:pPr>
+        <w:spacing w:line="360" w:lineRule="auto"/>
+        <w:rPr>
+          <w:rFonts w:ascii="Arial" w:hAnsi="Arial" w:cs="Arial"/>
+          <w:sz w:val="24"/>
+          <w:szCs w:val="28"/>
+        </w:rPr>
+      </w:pPr>
+    </w:p>
+    <w:p>
+      <w:pPr>
+        <w:spacing w:line="360" w:lineRule="auto"/>
+        <w:rPr>
+          <w:rFonts w:ascii="Arial" w:hAnsi="Arial" w:cs="Arial"/>
+          <w:sz w:val="24"/>
+          <w:szCs w:val="28"/>
+        </w:rPr>
+      </w:pPr>
+    </w:p>
+    <w:p>
+      <w:pPr>
+        <w:spacing w:line="360" w:lineRule="auto"/>
+        <w:rPr>
+          <w:rFonts w:ascii="Arial" w:hAnsi="Arial" w:cs="Arial"/>
+          <w:sz w:val="24"/>
+          <w:szCs w:val="28"/>
+        </w:rPr>
+      </w:pPr>
+    </w:p>
+    <w:p>
+      <w:pPr>
+        <w:spacing w:line="360" w:lineRule="auto"/>
+        <w:rPr>
+          <w:rFonts w:ascii="Arial" w:hAnsi="Arial" w:cs="Arial"/>
+          <w:sz w:val="24"/>
+          <w:szCs w:val="28"/>
+        </w:rPr>
+      </w:pPr>
+    </w:p>
+    <w:p>
+      <w:pPr>
+        <w:spacing w:line="360" w:lineRule="auto"/>
+        <w:rPr>
+          <w:rFonts w:ascii="Arial" w:hAnsi="Arial" w:cs="Arial"/>
+          <w:sz w:val="24"/>
+          <w:szCs w:val="28"/>
+        </w:rPr>
+      </w:pPr>
+    </w:p>
+    <w:p>
+      <w:pPr>
+        <w:spacing w:line="360" w:lineRule="auto"/>
+        <w:rPr>
+          <w:rFonts w:ascii="Arial" w:hAnsi="Arial" w:cs="Arial"/>
+          <w:sz w:val="24"/>
+          <w:szCs w:val="28"/>
+        </w:rPr>
+      </w:pPr>
+    </w:p>
+    <w:p>
+      <w:pPr>
+        <w:spacing w:line="360" w:lineRule="auto"/>
+        <w:rPr>
+          <w:rFonts w:ascii="Arial" w:hAnsi="Arial" w:cs="Arial"/>
+          <w:sz w:val="24"/>
+          <w:szCs w:val="28"/>
+        </w:rPr>
+      </w:pPr>
+    </w:p>
+    <w:p>
+      <w:pPr>
+        <w:spacing w:line="360" w:lineRule="auto"/>
+        <w:rPr>
+          <w:rFonts w:ascii="Arial" w:hAnsi="Arial" w:cs="Arial"/>
+          <w:sz w:val="24"/>
+          <w:szCs w:val="28"/>
+        </w:rPr>
+      </w:pPr>
+    </w:p>
+    <w:p>
+      <w:pPr>
+        <w:spacing w:line="360" w:lineRule="auto"/>
+        <w:rPr>
+          <w:rFonts w:ascii="Arial" w:hAnsi="Arial" w:cs="Arial"/>
+          <w:sz w:val="24"/>
+          <w:szCs w:val="28"/>
+        </w:rPr>
+      </w:pPr>
+    </w:p>
+    <w:p>
+      <w:pPr>
+        <w:spacing w:line="360" w:lineRule="auto"/>
+        <w:rPr>
+          <w:rFonts w:ascii="Arial" w:hAnsi="Arial" w:cs="Arial"/>
+          <w:sz w:val="24"/>
+          <w:szCs w:val="28"/>
+        </w:rPr>
+      </w:pPr>
+    </w:p>
+    <w:p>
+      <w:pPr>
+        <w:spacing w:line="360" w:lineRule="auto"/>
+        <w:rPr>
+          <w:rFonts w:ascii="Arial" w:hAnsi="Arial" w:cs="Arial"/>
+          <w:sz w:val="24"/>
+          <w:szCs w:val="28"/>
+        </w:rPr>
+      </w:pPr>
+    </w:p>
+    <w:p>
+      <w:pPr>
+        <w:spacing w:line="360" w:lineRule="auto"/>
+        <w:rPr>
+          <w:rFonts w:ascii="Arial" w:hAnsi="Arial" w:cs="Arial"/>
+          <w:sz w:val="24"/>
+          <w:szCs w:val="28"/>
+        </w:rPr>
+      </w:pPr>
+    </w:p>
+    <w:p>
+      <w:pPr>
+        <w:spacing w:line="360" w:lineRule="auto"/>
+        <w:rPr>
+          <w:rFonts w:ascii="Arial" w:hAnsi="Arial" w:cs="Arial"/>
+          <w:sz w:val="24"/>
+          <w:szCs w:val="28"/>
+        </w:rPr>
+      </w:pPr>
+    </w:p>
+    <w:p>
+      <w:pPr>
+        <w:spacing w:line="360" w:lineRule="auto"/>
+        <w:rPr>
+          <w:rFonts w:ascii="Arial" w:hAnsi="Arial" w:cs="Arial"/>
+          <w:sz w:val="24"/>
+          <w:szCs w:val="28"/>
+        </w:rPr>
+      </w:pPr>
+    </w:p>
+    <w:p>
+      <w:pPr>
+        <w:spacing w:line="360" w:lineRule="auto"/>
+        <w:rPr>
+          <w:rFonts w:ascii="Arial" w:hAnsi="Arial" w:cs="Arial"/>
+          <w:sz w:val="24"/>
+          <w:szCs w:val="28"/>
+        </w:rPr>
+      </w:pPr>
+    </w:p>
+    <w:p>
+      <w:pPr>
+        <w:spacing w:line="360" w:lineRule="auto"/>
+        <w:rPr>
+          <w:rFonts w:ascii="Arial" w:hAnsi="Arial" w:cs="Arial"/>
+          <w:sz w:val="24"/>
+          <w:szCs w:val="28"/>
+        </w:rPr>
+      </w:pPr>
+    </w:p>
+    <w:p>
+      <w:pPr>
+        <w:spacing w:line="360" w:lineRule="auto"/>
+        <w:rPr>
+          <w:rFonts w:ascii="Arial" w:hAnsi="Arial" w:cs="Arial"/>
+          <w:sz w:val="24"/>
+          <w:szCs w:val="28"/>
+        </w:rPr>
+      </w:pPr>
+    </w:p>
+    <w:p>
+      <w:pPr>
+        <w:spacing w:line="360" w:lineRule="auto"/>
+        <w:rPr>
+          <w:rFonts w:ascii="Arial" w:hAnsi="Arial" w:cs="Arial"/>
+          <w:sz w:val="24"/>
+          <w:szCs w:val="28"/>
+        </w:rPr>
+      </w:pPr>
+    </w:p>
+    <w:p>
+      <w:pPr>
+        <w:spacing w:line="360" w:lineRule="auto"/>
+        <w:rPr>
+          <w:rFonts w:ascii="Arial" w:hAnsi="Arial" w:cs="Arial"/>
+          <w:sz w:val="24"/>
+          <w:szCs w:val="28"/>
+        </w:rPr>
+      </w:pPr>
+    </w:p>
+    <w:p>
+      <w:pPr>
+        <w:spacing w:line="360" w:lineRule="auto"/>
+        <w:rPr>
+          <w:rFonts w:ascii="Arial" w:hAnsi="Arial" w:cs="Arial"/>
+          <w:sz w:val="24"/>
+          <w:szCs w:val="28"/>
+        </w:rPr>
+      </w:pPr>
+    </w:p>
+    <w:p>
+      <w:pPr>
+        <w:spacing w:line="360" w:lineRule="auto"/>
+        <w:rPr>
+          <w:rFonts w:ascii="Arial" w:hAnsi="Arial" w:cs="Arial"/>
+          <w:sz w:val="24"/>
+          <w:szCs w:val="28"/>
+        </w:rPr>
+      </w:pPr>
+    </w:p>
+    <w:p>
+      <w:pPr>
+        <w:spacing w:line="360" w:lineRule="auto"/>
+        <w:rPr>
+          <w:rFonts w:ascii="Arial" w:hAnsi="Arial" w:cs="Arial"/>
+          <w:sz w:val="24"/>
+          <w:szCs w:val="28"/>
+        </w:rPr>
+      </w:pPr>
+    </w:p>
+    <w:p>
+      <w:pPr>
+        <w:pStyle w:val="Prrafodelista"/>
+        <w:numPr>
+          <w:ilvl w:val="0"/>
+          <w:numId w:val="4"/>
+        </w:numPr>
+        <w:spacing w:line="360" w:lineRule="auto"/>
+        <w:rPr>
+          <w:rFonts w:ascii="Arial" w:hAnsi="Arial" w:cs="Arial"/>
+          <w:sz w:val="24"/>
+          <w:szCs w:val="28"/>
+        </w:rPr>
+      </w:pPr>
+      <w:r>
+        <w:rPr>
+          <w:rFonts w:ascii="Arial" w:hAnsi="Arial" w:cs="Arial"/>
+          <w:sz w:val="24"/>
+          <w:szCs w:val="28"/>
+        </w:rPr>
+        <w:t>Modelo de análisis</w:t>
+      </w:r>
+    </w:p>
+    <w:p>
+      <w:pPr>
+        <w:spacing w:line="360" w:lineRule="auto"/>
+        <w:ind w:left="360"/>
+        <w:rPr>
+          <w:rFonts w:ascii="Arial" w:hAnsi="Arial" w:cs="Arial"/>
+          <w:sz w:val="24"/>
+          <w:szCs w:val="28"/>
+        </w:rPr>
+      </w:pPr>
+    </w:p>
     <w:sectPr>
       <w:pgSz w:w="12240" w:h="15840"/>
       <w:pgMar w:top="1417" w:right="1701" w:bottom="1417" w:left="1701" w:header="708" w:footer="708" w:gutter="0"/>
@@ -1747,6 +3270,95 @@
 <file path=word/numbering.xml><?xml version="1.0" encoding="utf-8"?>
 <w:numbering xmlns:wpc="http://schemas.microsoft.com/office/word/2010/wordprocessingCanvas" xmlns:mc="http://schemas.openxmlformats.org/markup-compatibility/2006" xmlns:o="urn:schemas-microsoft-com:office:office" xmlns:r="http://schemas.openxmlformats.org/officeDocument/2006/relationships" xmlns:m="http://schemas.openxmlformats.org/officeDocument/2006/math" xmlns:v="urn:schemas-microsoft-com:vml" xmlns:wp14="http://schemas.microsoft.com/office/word/2010/wordprocessingDrawing" xmlns:wp="http://schemas.openxmlformats.org/drawingml/2006/wordprocessingDrawing" xmlns:w10="urn:schemas-microsoft-com:office:word" xmlns:w="http://schemas.openxmlformats.org/wordprocessingml/2006/main" xmlns:w14="http://schemas.microsoft.com/office/word/2010/wordml" xmlns:w15="http://schemas.microsoft.com/office/word/2012/wordml" xmlns:wpg="http://schemas.microsoft.com/office/word/2010/wordprocessingGroup" xmlns:wpi="http://schemas.microsoft.com/office/word/2010/wordprocessingInk" xmlns:wne="http://schemas.microsoft.com/office/word/2006/wordml" xmlns:wps="http://schemas.microsoft.com/office/word/2010/wordprocessingShape" mc:Ignorable="w14 w15 wp14">
   <w:abstractNum w:abstractNumId="0" w15:restartNumberingAfterBreak="0">
+    <w:nsid w:val="05BB0DE3"/>
+    <w:multiLevelType w:val="hybridMultilevel"/>
+    <w:tmpl w:val="2B74531E"/>
+    <w:lvl w:ilvl="0" w:tplc="240A0017">
+      <w:start w:val="1"/>
+      <w:numFmt w:val="lowerLetter"/>
+      <w:lvlText w:val="%1)"/>
+      <w:lvlJc w:val="left"/>
+      <w:pPr>
+        <w:ind w:left="720" w:hanging="360"/>
+      </w:pPr>
+      <w:rPr>
+        <w:rFonts w:hint="default"/>
+      </w:rPr>
+    </w:lvl>
+    <w:lvl w:ilvl="1" w:tplc="240A0019" w:tentative="1">
+      <w:start w:val="1"/>
+      <w:numFmt w:val="lowerLetter"/>
+      <w:lvlText w:val="%2."/>
+      <w:lvlJc w:val="left"/>
+      <w:pPr>
+        <w:ind w:left="1440" w:hanging="360"/>
+      </w:pPr>
+    </w:lvl>
+    <w:lvl w:ilvl="2" w:tplc="240A001B" w:tentative="1">
+      <w:start w:val="1"/>
+      <w:numFmt w:val="lowerRoman"/>
+      <w:lvlText w:val="%3."/>
+      <w:lvlJc w:val="right"/>
+      <w:pPr>
+        <w:ind w:left="2160" w:hanging="180"/>
+      </w:pPr>
+    </w:lvl>
+    <w:lvl w:ilvl="3" w:tplc="240A000F" w:tentative="1">
+      <w:start w:val="1"/>
+      <w:numFmt w:val="decimal"/>
+      <w:lvlText w:val="%4."/>
+      <w:lvlJc w:val="left"/>
+      <w:pPr>
+        <w:ind w:left="2880" w:hanging="360"/>
+      </w:pPr>
+    </w:lvl>
+    <w:lvl w:ilvl="4" w:tplc="240A0019" w:tentative="1">
+      <w:start w:val="1"/>
+      <w:numFmt w:val="lowerLetter"/>
+      <w:lvlText w:val="%5."/>
+      <w:lvlJc w:val="left"/>
+      <w:pPr>
+        <w:ind w:left="3600" w:hanging="360"/>
+      </w:pPr>
+    </w:lvl>
+    <w:lvl w:ilvl="5" w:tplc="240A001B" w:tentative="1">
+      <w:start w:val="1"/>
+      <w:numFmt w:val="lowerRoman"/>
+      <w:lvlText w:val="%6."/>
+      <w:lvlJc w:val="right"/>
+      <w:pPr>
+        <w:ind w:left="4320" w:hanging="180"/>
+      </w:pPr>
+    </w:lvl>
+    <w:lvl w:ilvl="6" w:tplc="240A000F" w:tentative="1">
+      <w:start w:val="1"/>
+      <w:numFmt w:val="decimal"/>
+      <w:lvlText w:val="%7."/>
+      <w:lvlJc w:val="left"/>
+      <w:pPr>
+        <w:ind w:left="5040" w:hanging="360"/>
+      </w:pPr>
+    </w:lvl>
+    <w:lvl w:ilvl="7" w:tplc="240A0019" w:tentative="1">
+      <w:start w:val="1"/>
+      <w:numFmt w:val="lowerLetter"/>
+      <w:lvlText w:val="%8."/>
+      <w:lvlJc w:val="left"/>
+      <w:pPr>
+        <w:ind w:left="5760" w:hanging="360"/>
+      </w:pPr>
+    </w:lvl>
+    <w:lvl w:ilvl="8" w:tplc="240A001B" w:tentative="1">
+      <w:start w:val="1"/>
+      <w:numFmt w:val="lowerRoman"/>
+      <w:lvlText w:val="%9."/>
+      <w:lvlJc w:val="right"/>
+      <w:pPr>
+        <w:ind w:left="6480" w:hanging="180"/>
+      </w:pPr>
+    </w:lvl>
+  </w:abstractNum>
+  <w:abstractNum w:abstractNumId="1" w15:restartNumberingAfterBreak="0">
     <w:nsid w:val="074800FE"/>
     <w:multiLevelType w:val="hybridMultilevel"/>
     <w:tmpl w:val="89144732"/>
@@ -1859,7 +3471,7 @@
       </w:rPr>
     </w:lvl>
   </w:abstractNum>
-  <w:abstractNum w:abstractNumId="1" w15:restartNumberingAfterBreak="0">
+  <w:abstractNum w:abstractNumId="2" w15:restartNumberingAfterBreak="0">
     <w:nsid w:val="085425D9"/>
     <w:multiLevelType w:val="hybridMultilevel"/>
     <w:tmpl w:val="5838E77C"/>
@@ -1972,7 +3584,7 @@
       </w:rPr>
     </w:lvl>
   </w:abstractNum>
-  <w:abstractNum w:abstractNumId="2" w15:restartNumberingAfterBreak="0">
+  <w:abstractNum w:abstractNumId="3" w15:restartNumberingAfterBreak="0">
     <w:nsid w:val="112D1B48"/>
     <w:multiLevelType w:val="hybridMultilevel"/>
     <w:tmpl w:val="53E62CE6"/>
@@ -2061,7 +3673,209 @@
       </w:pPr>
     </w:lvl>
   </w:abstractNum>
-  <w:abstractNum w:abstractNumId="3" w15:restartNumberingAfterBreak="0">
+  <w:abstractNum w:abstractNumId="4" w15:restartNumberingAfterBreak="0">
+    <w:nsid w:val="1BF65D8D"/>
+    <w:multiLevelType w:val="hybridMultilevel"/>
+    <w:tmpl w:val="6ACA63C4"/>
+    <w:lvl w:ilvl="0" w:tplc="240A0001">
+      <w:start w:val="1"/>
+      <w:numFmt w:val="bullet"/>
+      <w:lvlText w:val=""/>
+      <w:lvlJc w:val="left"/>
+      <w:pPr>
+        <w:ind w:left="720" w:hanging="360"/>
+      </w:pPr>
+      <w:rPr>
+        <w:rFonts w:ascii="Symbol" w:hAnsi="Symbol" w:hint="default"/>
+      </w:rPr>
+    </w:lvl>
+    <w:lvl w:ilvl="1" w:tplc="240A0003" w:tentative="1">
+      <w:start w:val="1"/>
+      <w:numFmt w:val="bullet"/>
+      <w:lvlText w:val="o"/>
+      <w:lvlJc w:val="left"/>
+      <w:pPr>
+        <w:ind w:left="1440" w:hanging="360"/>
+      </w:pPr>
+      <w:rPr>
+        <w:rFonts w:ascii="Courier New" w:hAnsi="Courier New" w:cs="Courier New" w:hint="default"/>
+      </w:rPr>
+    </w:lvl>
+    <w:lvl w:ilvl="2" w:tplc="240A0005" w:tentative="1">
+      <w:start w:val="1"/>
+      <w:numFmt w:val="bullet"/>
+      <w:lvlText w:val=""/>
+      <w:lvlJc w:val="left"/>
+      <w:pPr>
+        <w:ind w:left="2160" w:hanging="360"/>
+      </w:pPr>
+      <w:rPr>
+        <w:rFonts w:ascii="Wingdings" w:hAnsi="Wingdings" w:hint="default"/>
+      </w:rPr>
+    </w:lvl>
+    <w:lvl w:ilvl="3" w:tplc="240A0001" w:tentative="1">
+      <w:start w:val="1"/>
+      <w:numFmt w:val="bullet"/>
+      <w:lvlText w:val=""/>
+      <w:lvlJc w:val="left"/>
+      <w:pPr>
+        <w:ind w:left="2880" w:hanging="360"/>
+      </w:pPr>
+      <w:rPr>
+        <w:rFonts w:ascii="Symbol" w:hAnsi="Symbol" w:hint="default"/>
+      </w:rPr>
+    </w:lvl>
+    <w:lvl w:ilvl="4" w:tplc="240A0003" w:tentative="1">
+      <w:start w:val="1"/>
+      <w:numFmt w:val="bullet"/>
+      <w:lvlText w:val="o"/>
+      <w:lvlJc w:val="left"/>
+      <w:pPr>
+        <w:ind w:left="3600" w:hanging="360"/>
+      </w:pPr>
+      <w:rPr>
+        <w:rFonts w:ascii="Courier New" w:hAnsi="Courier New" w:cs="Courier New" w:hint="default"/>
+      </w:rPr>
+    </w:lvl>
+    <w:lvl w:ilvl="5" w:tplc="240A0005" w:tentative="1">
+      <w:start w:val="1"/>
+      <w:numFmt w:val="bullet"/>
+      <w:lvlText w:val=""/>
+      <w:lvlJc w:val="left"/>
+      <w:pPr>
+        <w:ind w:left="4320" w:hanging="360"/>
+      </w:pPr>
+      <w:rPr>
+        <w:rFonts w:ascii="Wingdings" w:hAnsi="Wingdings" w:hint="default"/>
+      </w:rPr>
+    </w:lvl>
+    <w:lvl w:ilvl="6" w:tplc="240A0001" w:tentative="1">
+      <w:start w:val="1"/>
+      <w:numFmt w:val="bullet"/>
+      <w:lvlText w:val=""/>
+      <w:lvlJc w:val="left"/>
+      <w:pPr>
+        <w:ind w:left="5040" w:hanging="360"/>
+      </w:pPr>
+      <w:rPr>
+        <w:rFonts w:ascii="Symbol" w:hAnsi="Symbol" w:hint="default"/>
+      </w:rPr>
+    </w:lvl>
+    <w:lvl w:ilvl="7" w:tplc="240A0003" w:tentative="1">
+      <w:start w:val="1"/>
+      <w:numFmt w:val="bullet"/>
+      <w:lvlText w:val="o"/>
+      <w:lvlJc w:val="left"/>
+      <w:pPr>
+        <w:ind w:left="5760" w:hanging="360"/>
+      </w:pPr>
+      <w:rPr>
+        <w:rFonts w:ascii="Courier New" w:hAnsi="Courier New" w:cs="Courier New" w:hint="default"/>
+      </w:rPr>
+    </w:lvl>
+    <w:lvl w:ilvl="8" w:tplc="240A0005" w:tentative="1">
+      <w:start w:val="1"/>
+      <w:numFmt w:val="bullet"/>
+      <w:lvlText w:val=""/>
+      <w:lvlJc w:val="left"/>
+      <w:pPr>
+        <w:ind w:left="6480" w:hanging="360"/>
+      </w:pPr>
+      <w:rPr>
+        <w:rFonts w:ascii="Wingdings" w:hAnsi="Wingdings" w:hint="default"/>
+      </w:rPr>
+    </w:lvl>
+  </w:abstractNum>
+  <w:abstractNum w:abstractNumId="5" w15:restartNumberingAfterBreak="0">
+    <w:nsid w:val="1DBB515F"/>
+    <w:multiLevelType w:val="hybridMultilevel"/>
+    <w:tmpl w:val="203635B4"/>
+    <w:lvl w:ilvl="0" w:tplc="240A0017">
+      <w:start w:val="1"/>
+      <w:numFmt w:val="lowerLetter"/>
+      <w:lvlText w:val="%1)"/>
+      <w:lvlJc w:val="left"/>
+      <w:pPr>
+        <w:ind w:left="720" w:hanging="360"/>
+      </w:pPr>
+      <w:rPr>
+        <w:rFonts w:hint="default"/>
+      </w:rPr>
+    </w:lvl>
+    <w:lvl w:ilvl="1" w:tplc="240A0019" w:tentative="1">
+      <w:start w:val="1"/>
+      <w:numFmt w:val="lowerLetter"/>
+      <w:lvlText w:val="%2."/>
+      <w:lvlJc w:val="left"/>
+      <w:pPr>
+        <w:ind w:left="1440" w:hanging="360"/>
+      </w:pPr>
+    </w:lvl>
+    <w:lvl w:ilvl="2" w:tplc="240A001B" w:tentative="1">
+      <w:start w:val="1"/>
+      <w:numFmt w:val="lowerRoman"/>
+      <w:lvlText w:val="%3."/>
+      <w:lvlJc w:val="right"/>
+      <w:pPr>
+        <w:ind w:left="2160" w:hanging="180"/>
+      </w:pPr>
+    </w:lvl>
+    <w:lvl w:ilvl="3" w:tplc="240A000F" w:tentative="1">
+      <w:start w:val="1"/>
+      <w:numFmt w:val="decimal"/>
+      <w:lvlText w:val="%4."/>
+      <w:lvlJc w:val="left"/>
+      <w:pPr>
+        <w:ind w:left="2880" w:hanging="360"/>
+      </w:pPr>
+    </w:lvl>
+    <w:lvl w:ilvl="4" w:tplc="240A0019" w:tentative="1">
+      <w:start w:val="1"/>
+      <w:numFmt w:val="lowerLetter"/>
+      <w:lvlText w:val="%5."/>
+      <w:lvlJc w:val="left"/>
+      <w:pPr>
+        <w:ind w:left="3600" w:hanging="360"/>
+      </w:pPr>
+    </w:lvl>
+    <w:lvl w:ilvl="5" w:tplc="240A001B" w:tentative="1">
+      <w:start w:val="1"/>
+      <w:numFmt w:val="lowerRoman"/>
+      <w:lvlText w:val="%6."/>
+      <w:lvlJc w:val="right"/>
+      <w:pPr>
+        <w:ind w:left="4320" w:hanging="180"/>
+      </w:pPr>
+    </w:lvl>
+    <w:lvl w:ilvl="6" w:tplc="240A000F" w:tentative="1">
+      <w:start w:val="1"/>
+      <w:numFmt w:val="decimal"/>
+      <w:lvlText w:val="%7."/>
+      <w:lvlJc w:val="left"/>
+      <w:pPr>
+        <w:ind w:left="5040" w:hanging="360"/>
+      </w:pPr>
+    </w:lvl>
+    <w:lvl w:ilvl="7" w:tplc="240A0019" w:tentative="1">
+      <w:start w:val="1"/>
+      <w:numFmt w:val="lowerLetter"/>
+      <w:lvlText w:val="%8."/>
+      <w:lvlJc w:val="left"/>
+      <w:pPr>
+        <w:ind w:left="5760" w:hanging="360"/>
+      </w:pPr>
+    </w:lvl>
+    <w:lvl w:ilvl="8" w:tplc="240A001B" w:tentative="1">
+      <w:start w:val="1"/>
+      <w:numFmt w:val="lowerRoman"/>
+      <w:lvlText w:val="%9."/>
+      <w:lvlJc w:val="right"/>
+      <w:pPr>
+        <w:ind w:left="6480" w:hanging="180"/>
+      </w:pPr>
+    </w:lvl>
+  </w:abstractNum>
+  <w:abstractNum w:abstractNumId="6" w15:restartNumberingAfterBreak="0">
     <w:nsid w:val="1E5F5651"/>
     <w:multiLevelType w:val="hybridMultilevel"/>
     <w:tmpl w:val="38EE9208"/>
@@ -2174,7 +3988,120 @@
       </w:rPr>
     </w:lvl>
   </w:abstractNum>
-  <w:abstractNum w:abstractNumId="4" w15:restartNumberingAfterBreak="0">
+  <w:abstractNum w:abstractNumId="7" w15:restartNumberingAfterBreak="0">
+    <w:nsid w:val="2658487D"/>
+    <w:multiLevelType w:val="hybridMultilevel"/>
+    <w:tmpl w:val="723035A2"/>
+    <w:lvl w:ilvl="0" w:tplc="240A0001">
+      <w:start w:val="1"/>
+      <w:numFmt w:val="bullet"/>
+      <w:lvlText w:val=""/>
+      <w:lvlJc w:val="left"/>
+      <w:pPr>
+        <w:ind w:left="720" w:hanging="360"/>
+      </w:pPr>
+      <w:rPr>
+        <w:rFonts w:ascii="Symbol" w:hAnsi="Symbol" w:hint="default"/>
+      </w:rPr>
+    </w:lvl>
+    <w:lvl w:ilvl="1" w:tplc="240A0003" w:tentative="1">
+      <w:start w:val="1"/>
+      <w:numFmt w:val="bullet"/>
+      <w:lvlText w:val="o"/>
+      <w:lvlJc w:val="left"/>
+      <w:pPr>
+        <w:ind w:left="1440" w:hanging="360"/>
+      </w:pPr>
+      <w:rPr>
+        <w:rFonts w:ascii="Courier New" w:hAnsi="Courier New" w:cs="Courier New" w:hint="default"/>
+      </w:rPr>
+    </w:lvl>
+    <w:lvl w:ilvl="2" w:tplc="240A0005" w:tentative="1">
+      <w:start w:val="1"/>
+      <w:numFmt w:val="bullet"/>
+      <w:lvlText w:val=""/>
+      <w:lvlJc w:val="left"/>
+      <w:pPr>
+        <w:ind w:left="2160" w:hanging="360"/>
+      </w:pPr>
+      <w:rPr>
+        <w:rFonts w:ascii="Wingdings" w:hAnsi="Wingdings" w:hint="default"/>
+      </w:rPr>
+    </w:lvl>
+    <w:lvl w:ilvl="3" w:tplc="240A0001" w:tentative="1">
+      <w:start w:val="1"/>
+      <w:numFmt w:val="bullet"/>
+      <w:lvlText w:val=""/>
+      <w:lvlJc w:val="left"/>
+      <w:pPr>
+        <w:ind w:left="2880" w:hanging="360"/>
+      </w:pPr>
+      <w:rPr>
+        <w:rFonts w:ascii="Symbol" w:hAnsi="Symbol" w:hint="default"/>
+      </w:rPr>
+    </w:lvl>
+    <w:lvl w:ilvl="4" w:tplc="240A0003" w:tentative="1">
+      <w:start w:val="1"/>
+      <w:numFmt w:val="bullet"/>
+      <w:lvlText w:val="o"/>
+      <w:lvlJc w:val="left"/>
+      <w:pPr>
+        <w:ind w:left="3600" w:hanging="360"/>
+      </w:pPr>
+      <w:rPr>
+        <w:rFonts w:ascii="Courier New" w:hAnsi="Courier New" w:cs="Courier New" w:hint="default"/>
+      </w:rPr>
+    </w:lvl>
+    <w:lvl w:ilvl="5" w:tplc="240A0005" w:tentative="1">
+      <w:start w:val="1"/>
+      <w:numFmt w:val="bullet"/>
+      <w:lvlText w:val=""/>
+      <w:lvlJc w:val="left"/>
+      <w:pPr>
+        <w:ind w:left="4320" w:hanging="360"/>
+      </w:pPr>
+      <w:rPr>
+        <w:rFonts w:ascii="Wingdings" w:hAnsi="Wingdings" w:hint="default"/>
+      </w:rPr>
+    </w:lvl>
+    <w:lvl w:ilvl="6" w:tplc="240A0001" w:tentative="1">
+      <w:start w:val="1"/>
+      <w:numFmt w:val="bullet"/>
+      <w:lvlText w:val=""/>
+      <w:lvlJc w:val="left"/>
+      <w:pPr>
+        <w:ind w:left="5040" w:hanging="360"/>
+      </w:pPr>
+      <w:rPr>
+        <w:rFonts w:ascii="Symbol" w:hAnsi="Symbol" w:hint="default"/>
+      </w:rPr>
+    </w:lvl>
+    <w:lvl w:ilvl="7" w:tplc="240A0003" w:tentative="1">
+      <w:start w:val="1"/>
+      <w:numFmt w:val="bullet"/>
+      <w:lvlText w:val="o"/>
+      <w:lvlJc w:val="left"/>
+      <w:pPr>
+        <w:ind w:left="5760" w:hanging="360"/>
+      </w:pPr>
+      <w:rPr>
+        <w:rFonts w:ascii="Courier New" w:hAnsi="Courier New" w:cs="Courier New" w:hint="default"/>
+      </w:rPr>
+    </w:lvl>
+    <w:lvl w:ilvl="8" w:tplc="240A0005" w:tentative="1">
+      <w:start w:val="1"/>
+      <w:numFmt w:val="bullet"/>
+      <w:lvlText w:val=""/>
+      <w:lvlJc w:val="left"/>
+      <w:pPr>
+        <w:ind w:left="6480" w:hanging="360"/>
+      </w:pPr>
+      <w:rPr>
+        <w:rFonts w:ascii="Wingdings" w:hAnsi="Wingdings" w:hint="default"/>
+      </w:rPr>
+    </w:lvl>
+  </w:abstractNum>
+  <w:abstractNum w:abstractNumId="8" w15:restartNumberingAfterBreak="0">
     <w:nsid w:val="2C381136"/>
     <w:multiLevelType w:val="hybridMultilevel"/>
     <w:tmpl w:val="FEEA1344"/>
@@ -2287,7 +4214,7 @@
       </w:rPr>
     </w:lvl>
   </w:abstractNum>
-  <w:abstractNum w:abstractNumId="5" w15:restartNumberingAfterBreak="0">
+  <w:abstractNum w:abstractNumId="9" w15:restartNumberingAfterBreak="0">
     <w:nsid w:val="39D448C6"/>
     <w:multiLevelType w:val="hybridMultilevel"/>
     <w:tmpl w:val="8004A9E0"/>
@@ -2400,7 +4327,7 @@
       </w:rPr>
     </w:lvl>
   </w:abstractNum>
-  <w:abstractNum w:abstractNumId="6" w15:restartNumberingAfterBreak="0">
+  <w:abstractNum w:abstractNumId="10" w15:restartNumberingAfterBreak="0">
     <w:nsid w:val="40AC40FF"/>
     <w:multiLevelType w:val="hybridMultilevel"/>
     <w:tmpl w:val="7FD69A24"/>
@@ -2513,7 +4440,7 @@
       </w:rPr>
     </w:lvl>
   </w:abstractNum>
-  <w:abstractNum w:abstractNumId="7" w15:restartNumberingAfterBreak="0">
+  <w:abstractNum w:abstractNumId="11" w15:restartNumberingAfterBreak="0">
     <w:nsid w:val="4A735C35"/>
     <w:multiLevelType w:val="hybridMultilevel"/>
     <w:tmpl w:val="E6689EF4"/>
@@ -2602,7 +4529,120 @@
       </w:pPr>
     </w:lvl>
   </w:abstractNum>
-  <w:abstractNum w:abstractNumId="8" w15:restartNumberingAfterBreak="0">
+  <w:abstractNum w:abstractNumId="12" w15:restartNumberingAfterBreak="0">
+    <w:nsid w:val="5016263E"/>
+    <w:multiLevelType w:val="hybridMultilevel"/>
+    <w:tmpl w:val="C46ACE20"/>
+    <w:lvl w:ilvl="0" w:tplc="240A0001">
+      <w:start w:val="1"/>
+      <w:numFmt w:val="bullet"/>
+      <w:lvlText w:val=""/>
+      <w:lvlJc w:val="left"/>
+      <w:pPr>
+        <w:ind w:left="720" w:hanging="360"/>
+      </w:pPr>
+      <w:rPr>
+        <w:rFonts w:ascii="Symbol" w:hAnsi="Symbol" w:hint="default"/>
+      </w:rPr>
+    </w:lvl>
+    <w:lvl w:ilvl="1" w:tplc="240A0003" w:tentative="1">
+      <w:start w:val="1"/>
+      <w:numFmt w:val="bullet"/>
+      <w:lvlText w:val="o"/>
+      <w:lvlJc w:val="left"/>
+      <w:pPr>
+        <w:ind w:left="1440" w:hanging="360"/>
+      </w:pPr>
+      <w:rPr>
+        <w:rFonts w:ascii="Courier New" w:hAnsi="Courier New" w:cs="Courier New" w:hint="default"/>
+      </w:rPr>
+    </w:lvl>
+    <w:lvl w:ilvl="2" w:tplc="240A0005" w:tentative="1">
+      <w:start w:val="1"/>
+      <w:numFmt w:val="bullet"/>
+      <w:lvlText w:val=""/>
+      <w:lvlJc w:val="left"/>
+      <w:pPr>
+        <w:ind w:left="2160" w:hanging="360"/>
+      </w:pPr>
+      <w:rPr>
+        <w:rFonts w:ascii="Wingdings" w:hAnsi="Wingdings" w:hint="default"/>
+      </w:rPr>
+    </w:lvl>
+    <w:lvl w:ilvl="3" w:tplc="240A0001" w:tentative="1">
+      <w:start w:val="1"/>
+      <w:numFmt w:val="bullet"/>
+      <w:lvlText w:val=""/>
+      <w:lvlJc w:val="left"/>
+      <w:pPr>
+        <w:ind w:left="2880" w:hanging="360"/>
+      </w:pPr>
+      <w:rPr>
+        <w:rFonts w:ascii="Symbol" w:hAnsi="Symbol" w:hint="default"/>
+      </w:rPr>
+    </w:lvl>
+    <w:lvl w:ilvl="4" w:tplc="240A0003" w:tentative="1">
+      <w:start w:val="1"/>
+      <w:numFmt w:val="bullet"/>
+      <w:lvlText w:val="o"/>
+      <w:lvlJc w:val="left"/>
+      <w:pPr>
+        <w:ind w:left="3600" w:hanging="360"/>
+      </w:pPr>
+      <w:rPr>
+        <w:rFonts w:ascii="Courier New" w:hAnsi="Courier New" w:cs="Courier New" w:hint="default"/>
+      </w:rPr>
+    </w:lvl>
+    <w:lvl w:ilvl="5" w:tplc="240A0005" w:tentative="1">
+      <w:start w:val="1"/>
+      <w:numFmt w:val="bullet"/>
+      <w:lvlText w:val=""/>
+      <w:lvlJc w:val="left"/>
+      <w:pPr>
+        <w:ind w:left="4320" w:hanging="360"/>
+      </w:pPr>
+      <w:rPr>
+        <w:rFonts w:ascii="Wingdings" w:hAnsi="Wingdings" w:hint="default"/>
+      </w:rPr>
+    </w:lvl>
+    <w:lvl w:ilvl="6" w:tplc="240A0001" w:tentative="1">
+      <w:start w:val="1"/>
+      <w:numFmt w:val="bullet"/>
+      <w:lvlText w:val=""/>
+      <w:lvlJc w:val="left"/>
+      <w:pPr>
+        <w:ind w:left="5040" w:hanging="360"/>
+      </w:pPr>
+      <w:rPr>
+        <w:rFonts w:ascii="Symbol" w:hAnsi="Symbol" w:hint="default"/>
+      </w:rPr>
+    </w:lvl>
+    <w:lvl w:ilvl="7" w:tplc="240A0003" w:tentative="1">
+      <w:start w:val="1"/>
+      <w:numFmt w:val="bullet"/>
+      <w:lvlText w:val="o"/>
+      <w:lvlJc w:val="left"/>
+      <w:pPr>
+        <w:ind w:left="5760" w:hanging="360"/>
+      </w:pPr>
+      <w:rPr>
+        <w:rFonts w:ascii="Courier New" w:hAnsi="Courier New" w:cs="Courier New" w:hint="default"/>
+      </w:rPr>
+    </w:lvl>
+    <w:lvl w:ilvl="8" w:tplc="240A0005" w:tentative="1">
+      <w:start w:val="1"/>
+      <w:numFmt w:val="bullet"/>
+      <w:lvlText w:val=""/>
+      <w:lvlJc w:val="left"/>
+      <w:pPr>
+        <w:ind w:left="6480" w:hanging="360"/>
+      </w:pPr>
+      <w:rPr>
+        <w:rFonts w:ascii="Wingdings" w:hAnsi="Wingdings" w:hint="default"/>
+      </w:rPr>
+    </w:lvl>
+  </w:abstractNum>
+  <w:abstractNum w:abstractNumId="13" w15:restartNumberingAfterBreak="0">
     <w:nsid w:val="55DE7FCA"/>
     <w:multiLevelType w:val="hybridMultilevel"/>
     <w:tmpl w:val="BAF4ABF8"/>
@@ -2691,7 +4731,120 @@
       </w:pPr>
     </w:lvl>
   </w:abstractNum>
-  <w:abstractNum w:abstractNumId="9" w15:restartNumberingAfterBreak="0">
+  <w:abstractNum w:abstractNumId="14" w15:restartNumberingAfterBreak="0">
+    <w:nsid w:val="627440F8"/>
+    <w:multiLevelType w:val="hybridMultilevel"/>
+    <w:tmpl w:val="375AF6FE"/>
+    <w:lvl w:ilvl="0" w:tplc="240A0001">
+      <w:start w:val="1"/>
+      <w:numFmt w:val="bullet"/>
+      <w:lvlText w:val=""/>
+      <w:lvlJc w:val="left"/>
+      <w:pPr>
+        <w:ind w:left="720" w:hanging="360"/>
+      </w:pPr>
+      <w:rPr>
+        <w:rFonts w:ascii="Symbol" w:hAnsi="Symbol" w:hint="default"/>
+      </w:rPr>
+    </w:lvl>
+    <w:lvl w:ilvl="1" w:tplc="240A0003" w:tentative="1">
+      <w:start w:val="1"/>
+      <w:numFmt w:val="bullet"/>
+      <w:lvlText w:val="o"/>
+      <w:lvlJc w:val="left"/>
+      <w:pPr>
+        <w:ind w:left="1440" w:hanging="360"/>
+      </w:pPr>
+      <w:rPr>
+        <w:rFonts w:ascii="Courier New" w:hAnsi="Courier New" w:cs="Courier New" w:hint="default"/>
+      </w:rPr>
+    </w:lvl>
+    <w:lvl w:ilvl="2" w:tplc="240A0005" w:tentative="1">
+      <w:start w:val="1"/>
+      <w:numFmt w:val="bullet"/>
+      <w:lvlText w:val=""/>
+      <w:lvlJc w:val="left"/>
+      <w:pPr>
+        <w:ind w:left="2160" w:hanging="360"/>
+      </w:pPr>
+      <w:rPr>
+        <w:rFonts w:ascii="Wingdings" w:hAnsi="Wingdings" w:hint="default"/>
+      </w:rPr>
+    </w:lvl>
+    <w:lvl w:ilvl="3" w:tplc="240A0001" w:tentative="1">
+      <w:start w:val="1"/>
+      <w:numFmt w:val="bullet"/>
+      <w:lvlText w:val=""/>
+      <w:lvlJc w:val="left"/>
+      <w:pPr>
+        <w:ind w:left="2880" w:hanging="360"/>
+      </w:pPr>
+      <w:rPr>
+        <w:rFonts w:ascii="Symbol" w:hAnsi="Symbol" w:hint="default"/>
+      </w:rPr>
+    </w:lvl>
+    <w:lvl w:ilvl="4" w:tplc="240A0003" w:tentative="1">
+      <w:start w:val="1"/>
+      <w:numFmt w:val="bullet"/>
+      <w:lvlText w:val="o"/>
+      <w:lvlJc w:val="left"/>
+      <w:pPr>
+        <w:ind w:left="3600" w:hanging="360"/>
+      </w:pPr>
+      <w:rPr>
+        <w:rFonts w:ascii="Courier New" w:hAnsi="Courier New" w:cs="Courier New" w:hint="default"/>
+      </w:rPr>
+    </w:lvl>
+    <w:lvl w:ilvl="5" w:tplc="240A0005" w:tentative="1">
+      <w:start w:val="1"/>
+      <w:numFmt w:val="bullet"/>
+      <w:lvlText w:val=""/>
+      <w:lvlJc w:val="left"/>
+      <w:pPr>
+        <w:ind w:left="4320" w:hanging="360"/>
+      </w:pPr>
+      <w:rPr>
+        <w:rFonts w:ascii="Wingdings" w:hAnsi="Wingdings" w:hint="default"/>
+      </w:rPr>
+    </w:lvl>
+    <w:lvl w:ilvl="6" w:tplc="240A0001" w:tentative="1">
+      <w:start w:val="1"/>
+      <w:numFmt w:val="bullet"/>
+      <w:lvlText w:val=""/>
+      <w:lvlJc w:val="left"/>
+      <w:pPr>
+        <w:ind w:left="5040" w:hanging="360"/>
+      </w:pPr>
+      <w:rPr>
+        <w:rFonts w:ascii="Symbol" w:hAnsi="Symbol" w:hint="default"/>
+      </w:rPr>
+    </w:lvl>
+    <w:lvl w:ilvl="7" w:tplc="240A0003" w:tentative="1">
+      <w:start w:val="1"/>
+      <w:numFmt w:val="bullet"/>
+      <w:lvlText w:val="o"/>
+      <w:lvlJc w:val="left"/>
+      <w:pPr>
+        <w:ind w:left="5760" w:hanging="360"/>
+      </w:pPr>
+      <w:rPr>
+        <w:rFonts w:ascii="Courier New" w:hAnsi="Courier New" w:cs="Courier New" w:hint="default"/>
+      </w:rPr>
+    </w:lvl>
+    <w:lvl w:ilvl="8" w:tplc="240A0005" w:tentative="1">
+      <w:start w:val="1"/>
+      <w:numFmt w:val="bullet"/>
+      <w:lvlText w:val=""/>
+      <w:lvlJc w:val="left"/>
+      <w:pPr>
+        <w:ind w:left="6480" w:hanging="360"/>
+      </w:pPr>
+      <w:rPr>
+        <w:rFonts w:ascii="Wingdings" w:hAnsi="Wingdings" w:hint="default"/>
+      </w:rPr>
+    </w:lvl>
+  </w:abstractNum>
+  <w:abstractNum w:abstractNumId="15" w15:restartNumberingAfterBreak="0">
     <w:nsid w:val="77D27E50"/>
     <w:multiLevelType w:val="hybridMultilevel"/>
     <w:tmpl w:val="4E14AA2C"/>
@@ -2781,34 +4934,52 @@
     </w:lvl>
   </w:abstractNum>
   <w:num w:numId="1">
+    <w:abstractNumId w:val="15"/>
+  </w:num>
+  <w:num w:numId="2">
+    <w:abstractNumId w:val="6"/>
+  </w:num>
+  <w:num w:numId="3">
+    <w:abstractNumId w:val="2"/>
+  </w:num>
+  <w:num w:numId="4">
+    <w:abstractNumId w:val="11"/>
+  </w:num>
+  <w:num w:numId="5">
+    <w:abstractNumId w:val="10"/>
+  </w:num>
+  <w:num w:numId="6">
+    <w:abstractNumId w:val="8"/>
+  </w:num>
+  <w:num w:numId="7">
+    <w:abstractNumId w:val="3"/>
+  </w:num>
+  <w:num w:numId="8">
+    <w:abstractNumId w:val="13"/>
+  </w:num>
+  <w:num w:numId="9">
     <w:abstractNumId w:val="9"/>
   </w:num>
-  <w:num w:numId="2">
-    <w:abstractNumId w:val="3"/>
-  </w:num>
-  <w:num w:numId="3">
+  <w:num w:numId="10">
     <w:abstractNumId w:val="1"/>
   </w:num>
-  <w:num w:numId="4">
+  <w:num w:numId="11">
+    <w:abstractNumId w:val="0"/>
+  </w:num>
+  <w:num w:numId="12">
+    <w:abstractNumId w:val="5"/>
+  </w:num>
+  <w:num w:numId="13">
+    <w:abstractNumId w:val="12"/>
+  </w:num>
+  <w:num w:numId="14">
     <w:abstractNumId w:val="7"/>
   </w:num>
-  <w:num w:numId="5">
-    <w:abstractNumId w:val="6"/>
+  <w:num w:numId="15">
+    <w:abstractNumId w:val="14"/>
   </w:num>
-  <w:num w:numId="6">
+  <w:num w:numId="16">
     <w:abstractNumId w:val="4"/>
-  </w:num>
-  <w:num w:numId="7">
-    <w:abstractNumId w:val="2"/>
-  </w:num>
-  <w:num w:numId="8">
-    <w:abstractNumId w:val="8"/>
-  </w:num>
-  <w:num w:numId="9">
-    <w:abstractNumId w:val="5"/>
-  </w:num>
-  <w:num w:numId="10">
-    <w:abstractNumId w:val="0"/>
   </w:num>
 </w:numbering>
 </file>

</xml_diff>

<commit_message>
Completados los demás items
</commit_message>
<xml_diff>
--- a/Proyecto.docx
+++ b/Proyecto.docx
@@ -2,6 +2,748 @@
 <file path=word/document.xml><?xml version="1.0" encoding="utf-8"?>
 <w:document xmlns:wpc="http://schemas.microsoft.com/office/word/2010/wordprocessingCanvas" xmlns:mc="http://schemas.openxmlformats.org/markup-compatibility/2006" xmlns:o="urn:schemas-microsoft-com:office:office" xmlns:r="http://schemas.openxmlformats.org/officeDocument/2006/relationships" xmlns:m="http://schemas.openxmlformats.org/officeDocument/2006/math" xmlns:v="urn:schemas-microsoft-com:vml" xmlns:wp14="http://schemas.microsoft.com/office/word/2010/wordprocessingDrawing" xmlns:wp="http://schemas.openxmlformats.org/drawingml/2006/wordprocessingDrawing" xmlns:w10="urn:schemas-microsoft-com:office:word" xmlns:w="http://schemas.openxmlformats.org/wordprocessingml/2006/main" xmlns:w14="http://schemas.microsoft.com/office/word/2010/wordml" xmlns:w15="http://schemas.microsoft.com/office/word/2012/wordml" xmlns:wpg="http://schemas.microsoft.com/office/word/2010/wordprocessingGroup" xmlns:wpi="http://schemas.microsoft.com/office/word/2010/wordprocessingInk" xmlns:wne="http://schemas.microsoft.com/office/word/2006/wordml" xmlns:wps="http://schemas.microsoft.com/office/word/2010/wordprocessingShape" mc:Ignorable="w14 w15 wp14">
   <w:body>
+    <w:p>
+      <w:pPr>
+        <w:spacing w:line="360" w:lineRule="auto"/>
+        <w:jc w:val="center"/>
+        <w:rPr>
+          <w:rFonts w:ascii="Arial" w:hAnsi="Arial" w:cs="Arial"/>
+          <w:sz w:val="28"/>
+          <w:szCs w:val="28"/>
+        </w:rPr>
+      </w:pPr>
+    </w:p>
+    <w:p>
+      <w:pPr>
+        <w:spacing w:line="360" w:lineRule="auto"/>
+        <w:jc w:val="center"/>
+        <w:rPr>
+          <w:rFonts w:ascii="Arial" w:hAnsi="Arial" w:cs="Arial"/>
+          <w:sz w:val="28"/>
+          <w:szCs w:val="28"/>
+        </w:rPr>
+      </w:pPr>
+    </w:p>
+    <w:p>
+      <w:pPr>
+        <w:spacing w:line="360" w:lineRule="auto"/>
+        <w:jc w:val="center"/>
+        <w:rPr>
+          <w:rFonts w:ascii="Arial" w:hAnsi="Arial" w:cs="Arial"/>
+          <w:sz w:val="28"/>
+          <w:szCs w:val="28"/>
+        </w:rPr>
+      </w:pPr>
+      <w:r>
+        <w:rPr>
+          <w:rFonts w:ascii="Arial" w:hAnsi="Arial" w:cs="Arial"/>
+          <w:sz w:val="28"/>
+          <w:szCs w:val="28"/>
+        </w:rPr>
+        <w:t>Proyecto: Sistema de autenticación de evidencias</w:t>
+      </w:r>
+    </w:p>
+    <w:p>
+      <w:pPr>
+        <w:spacing w:line="360" w:lineRule="auto"/>
+        <w:jc w:val="center"/>
+        <w:rPr>
+          <w:rFonts w:ascii="Arial" w:hAnsi="Arial" w:cs="Arial"/>
+          <w:sz w:val="28"/>
+          <w:szCs w:val="28"/>
+        </w:rPr>
+      </w:pPr>
+    </w:p>
+    <w:p>
+      <w:pPr>
+        <w:spacing w:line="360" w:lineRule="auto"/>
+        <w:jc w:val="center"/>
+        <w:rPr>
+          <w:rFonts w:ascii="Arial" w:hAnsi="Arial" w:cs="Arial"/>
+          <w:sz w:val="28"/>
+          <w:szCs w:val="28"/>
+        </w:rPr>
+      </w:pPr>
+    </w:p>
+    <w:p>
+      <w:pPr>
+        <w:spacing w:line="360" w:lineRule="auto"/>
+        <w:jc w:val="center"/>
+        <w:rPr>
+          <w:rFonts w:ascii="Arial" w:hAnsi="Arial" w:cs="Arial"/>
+          <w:sz w:val="28"/>
+          <w:szCs w:val="28"/>
+        </w:rPr>
+      </w:pPr>
+    </w:p>
+    <w:p>
+      <w:pPr>
+        <w:spacing w:line="360" w:lineRule="auto"/>
+        <w:jc w:val="center"/>
+        <w:rPr>
+          <w:rFonts w:ascii="Arial" w:hAnsi="Arial" w:cs="Arial"/>
+          <w:sz w:val="28"/>
+          <w:szCs w:val="28"/>
+        </w:rPr>
+      </w:pPr>
+    </w:p>
+    <w:p>
+      <w:pPr>
+        <w:spacing w:line="360" w:lineRule="auto"/>
+        <w:jc w:val="center"/>
+        <w:rPr>
+          <w:rFonts w:ascii="Arial" w:hAnsi="Arial" w:cs="Arial"/>
+          <w:sz w:val="28"/>
+          <w:szCs w:val="28"/>
+        </w:rPr>
+      </w:pPr>
+    </w:p>
+    <w:p>
+      <w:pPr>
+        <w:spacing w:line="360" w:lineRule="auto"/>
+        <w:jc w:val="center"/>
+        <w:rPr>
+          <w:rFonts w:ascii="Arial" w:hAnsi="Arial" w:cs="Arial"/>
+          <w:sz w:val="28"/>
+          <w:szCs w:val="28"/>
+        </w:rPr>
+      </w:pPr>
+    </w:p>
+    <w:p>
+      <w:pPr>
+        <w:spacing w:line="360" w:lineRule="auto"/>
+        <w:jc w:val="center"/>
+        <w:rPr>
+          <w:rFonts w:ascii="Arial" w:hAnsi="Arial" w:cs="Arial"/>
+          <w:sz w:val="28"/>
+          <w:szCs w:val="28"/>
+        </w:rPr>
+      </w:pPr>
+      <w:r>
+        <w:rPr>
+          <w:rFonts w:ascii="Arial" w:hAnsi="Arial" w:cs="Arial"/>
+          <w:sz w:val="28"/>
+          <w:szCs w:val="28"/>
+        </w:rPr>
+        <w:t xml:space="preserve">Presentado por: </w:t>
+      </w:r>
+      <w:r>
+        <w:rPr>
+          <w:rFonts w:ascii="Arial" w:hAnsi="Arial" w:cs="Arial"/>
+          <w:sz w:val="28"/>
+          <w:szCs w:val="28"/>
+        </w:rPr>
+        <w:br/>
+        <w:t>Nelson Fabián Rodríguez Ortiz</w:t>
+      </w:r>
+    </w:p>
+    <w:p>
+      <w:pPr>
+        <w:spacing w:line="360" w:lineRule="auto"/>
+        <w:jc w:val="center"/>
+        <w:rPr>
+          <w:rFonts w:ascii="Arial" w:hAnsi="Arial" w:cs="Arial"/>
+          <w:sz w:val="28"/>
+          <w:szCs w:val="28"/>
+        </w:rPr>
+      </w:pPr>
+    </w:p>
+    <w:p>
+      <w:pPr>
+        <w:spacing w:line="360" w:lineRule="auto"/>
+        <w:jc w:val="center"/>
+        <w:rPr>
+          <w:rFonts w:ascii="Arial" w:hAnsi="Arial" w:cs="Arial"/>
+          <w:sz w:val="28"/>
+          <w:szCs w:val="28"/>
+        </w:rPr>
+      </w:pPr>
+    </w:p>
+    <w:p>
+      <w:pPr>
+        <w:spacing w:line="360" w:lineRule="auto"/>
+        <w:jc w:val="center"/>
+        <w:rPr>
+          <w:rFonts w:ascii="Arial" w:hAnsi="Arial" w:cs="Arial"/>
+          <w:sz w:val="28"/>
+          <w:szCs w:val="28"/>
+        </w:rPr>
+      </w:pPr>
+    </w:p>
+    <w:p>
+      <w:pPr>
+        <w:spacing w:line="360" w:lineRule="auto"/>
+        <w:jc w:val="center"/>
+        <w:rPr>
+          <w:rFonts w:ascii="Arial" w:hAnsi="Arial" w:cs="Arial"/>
+          <w:sz w:val="28"/>
+          <w:szCs w:val="28"/>
+        </w:rPr>
+      </w:pPr>
+    </w:p>
+    <w:p>
+      <w:pPr>
+        <w:spacing w:line="360" w:lineRule="auto"/>
+        <w:jc w:val="center"/>
+        <w:rPr>
+          <w:rFonts w:ascii="Arial" w:hAnsi="Arial" w:cs="Arial"/>
+          <w:sz w:val="28"/>
+          <w:szCs w:val="28"/>
+        </w:rPr>
+      </w:pPr>
+    </w:p>
+    <w:p>
+      <w:pPr>
+        <w:spacing w:line="360" w:lineRule="auto"/>
+        <w:jc w:val="center"/>
+        <w:rPr>
+          <w:rFonts w:ascii="Arial" w:hAnsi="Arial" w:cs="Arial"/>
+          <w:sz w:val="28"/>
+          <w:szCs w:val="28"/>
+        </w:rPr>
+      </w:pPr>
+    </w:p>
+    <w:p>
+      <w:pPr>
+        <w:spacing w:line="360" w:lineRule="auto"/>
+        <w:jc w:val="center"/>
+        <w:rPr>
+          <w:rFonts w:ascii="Arial" w:hAnsi="Arial" w:cs="Arial"/>
+          <w:sz w:val="28"/>
+          <w:szCs w:val="28"/>
+        </w:rPr>
+      </w:pPr>
+      <w:r>
+        <w:rPr>
+          <w:rFonts w:ascii="Arial" w:hAnsi="Arial" w:cs="Arial"/>
+          <w:sz w:val="28"/>
+          <w:szCs w:val="28"/>
+        </w:rPr>
+        <w:t>Ingeniería de software</w:t>
+      </w:r>
+      <w:r>
+        <w:rPr>
+          <w:rFonts w:ascii="Arial" w:hAnsi="Arial" w:cs="Arial"/>
+          <w:sz w:val="28"/>
+          <w:szCs w:val="28"/>
+        </w:rPr>
+        <w:br/>
+        <w:t>Universidad Manuela Beltrán</w:t>
+      </w:r>
+      <w:r>
+        <w:rPr>
+          <w:rFonts w:ascii="Arial" w:hAnsi="Arial" w:cs="Arial"/>
+          <w:sz w:val="28"/>
+          <w:szCs w:val="28"/>
+        </w:rPr>
+        <w:br/>
+        <w:t>Unidad virtual</w:t>
+      </w:r>
+      <w:r>
+        <w:rPr>
+          <w:rFonts w:ascii="Arial" w:hAnsi="Arial" w:cs="Arial"/>
+          <w:sz w:val="28"/>
+          <w:szCs w:val="28"/>
+        </w:rPr>
+        <w:br/>
+        <w:t>2016</w:t>
+      </w:r>
+    </w:p>
+    <w:p>
+      <w:pPr>
+        <w:pStyle w:val="Prrafodelista"/>
+        <w:spacing w:line="360" w:lineRule="auto"/>
+        <w:ind w:left="360"/>
+        <w:jc w:val="center"/>
+        <w:rPr>
+          <w:rFonts w:ascii="Arial" w:hAnsi="Arial" w:cs="Arial"/>
+          <w:b/>
+          <w:sz w:val="32"/>
+          <w:szCs w:val="28"/>
+          <w:u w:val="single"/>
+        </w:rPr>
+      </w:pPr>
+      <w:r>
+        <w:rPr>
+          <w:rFonts w:ascii="Arial" w:hAnsi="Arial" w:cs="Arial"/>
+          <w:b/>
+          <w:sz w:val="32"/>
+          <w:szCs w:val="28"/>
+          <w:u w:val="single"/>
+        </w:rPr>
+        <w:lastRenderedPageBreak/>
+        <w:t>ÍNDICE</w:t>
+      </w:r>
+    </w:p>
+    <w:p>
+      <w:pPr>
+        <w:pStyle w:val="Prrafodelista"/>
+        <w:spacing w:line="360" w:lineRule="auto"/>
+        <w:ind w:left="360"/>
+        <w:rPr>
+          <w:rFonts w:ascii="Arial" w:hAnsi="Arial" w:cs="Arial"/>
+          <w:sz w:val="24"/>
+          <w:szCs w:val="28"/>
+        </w:rPr>
+      </w:pPr>
+    </w:p>
+    <w:p>
+      <w:pPr>
+        <w:spacing w:line="360" w:lineRule="auto"/>
+        <w:rPr>
+          <w:rFonts w:ascii="Arial" w:hAnsi="Arial" w:cs="Arial"/>
+          <w:sz w:val="24"/>
+          <w:szCs w:val="28"/>
+        </w:rPr>
+      </w:pPr>
+      <w:r>
+        <w:rPr>
+          <w:rFonts w:ascii="Arial" w:hAnsi="Arial" w:cs="Arial"/>
+          <w:sz w:val="24"/>
+          <w:szCs w:val="28"/>
+        </w:rPr>
+        <w:t>1. Problemática a resolver</w:t>
+      </w:r>
+      <w:r>
+        <w:rPr>
+          <w:rFonts w:ascii="Arial" w:hAnsi="Arial" w:cs="Arial"/>
+          <w:sz w:val="24"/>
+          <w:szCs w:val="28"/>
+        </w:rPr>
+        <w:t>………………………………………………………………  3</w:t>
+      </w:r>
+      <w:r>
+        <w:rPr>
+          <w:rFonts w:ascii="Arial" w:hAnsi="Arial" w:cs="Arial"/>
+          <w:sz w:val="24"/>
+          <w:szCs w:val="28"/>
+        </w:rPr>
+        <w:br/>
+        <w:t>2. alcance de la solución</w:t>
+      </w:r>
+      <w:r>
+        <w:rPr>
+          <w:rFonts w:ascii="Arial" w:hAnsi="Arial" w:cs="Arial"/>
+          <w:sz w:val="24"/>
+          <w:szCs w:val="28"/>
+        </w:rPr>
+        <w:t xml:space="preserve"> ……………………………………………………………….  4</w:t>
+      </w:r>
+      <w:r>
+        <w:rPr>
+          <w:rFonts w:ascii="Arial" w:hAnsi="Arial" w:cs="Arial"/>
+          <w:sz w:val="24"/>
+          <w:szCs w:val="28"/>
+        </w:rPr>
+        <w:br/>
+        <w:t xml:space="preserve">3. Objetivos Generales y </w:t>
+      </w:r>
+      <w:proofErr w:type="gramStart"/>
+      <w:r>
+        <w:rPr>
+          <w:rFonts w:ascii="Arial" w:hAnsi="Arial" w:cs="Arial"/>
+          <w:sz w:val="24"/>
+          <w:szCs w:val="28"/>
+        </w:rPr>
+        <w:t>específicos</w:t>
+      </w:r>
+      <w:r>
+        <w:rPr>
+          <w:rFonts w:ascii="Arial" w:hAnsi="Arial" w:cs="Arial"/>
+          <w:sz w:val="24"/>
+          <w:szCs w:val="28"/>
+        </w:rPr>
+        <w:t xml:space="preserve">  …</w:t>
+      </w:r>
+      <w:proofErr w:type="gramEnd"/>
+      <w:r>
+        <w:rPr>
+          <w:rFonts w:ascii="Arial" w:hAnsi="Arial" w:cs="Arial"/>
+          <w:sz w:val="24"/>
+          <w:szCs w:val="28"/>
+        </w:rPr>
+        <w:t>……………………………………………..  5</w:t>
+      </w:r>
+      <w:r>
+        <w:rPr>
+          <w:rFonts w:ascii="Arial" w:hAnsi="Arial" w:cs="Arial"/>
+          <w:sz w:val="24"/>
+          <w:szCs w:val="28"/>
+        </w:rPr>
+        <w:br/>
+        <w:t>4. Especificación de requerimientos</w:t>
+      </w:r>
+      <w:r>
+        <w:rPr>
+          <w:rFonts w:ascii="Arial" w:hAnsi="Arial" w:cs="Arial"/>
+          <w:sz w:val="24"/>
+          <w:szCs w:val="28"/>
+        </w:rPr>
+        <w:t>…………………………………………………..  6</w:t>
+      </w:r>
+      <w:r>
+        <w:rPr>
+          <w:rFonts w:ascii="Arial" w:hAnsi="Arial" w:cs="Arial"/>
+          <w:sz w:val="24"/>
+          <w:szCs w:val="28"/>
+        </w:rPr>
+        <w:br/>
+        <w:t>    a. Tipos de especificaciones</w:t>
+      </w:r>
+      <w:r>
+        <w:rPr>
+          <w:rFonts w:ascii="Arial" w:hAnsi="Arial" w:cs="Arial"/>
+          <w:sz w:val="24"/>
+          <w:szCs w:val="28"/>
+        </w:rPr>
+        <w:t>………………………………………………………..  6</w:t>
+      </w:r>
+      <w:r>
+        <w:rPr>
+          <w:rFonts w:ascii="Arial" w:hAnsi="Arial" w:cs="Arial"/>
+          <w:sz w:val="24"/>
+          <w:szCs w:val="28"/>
+        </w:rPr>
+        <w:br/>
+        <w:t xml:space="preserve">    b. Principios de </w:t>
+      </w:r>
+      <w:proofErr w:type="gramStart"/>
+      <w:r>
+        <w:rPr>
+          <w:rFonts w:ascii="Arial" w:hAnsi="Arial" w:cs="Arial"/>
+          <w:sz w:val="24"/>
+          <w:szCs w:val="28"/>
+        </w:rPr>
+        <w:t>Especificación</w:t>
+      </w:r>
+      <w:r>
+        <w:rPr>
+          <w:rFonts w:ascii="Arial" w:hAnsi="Arial" w:cs="Arial"/>
+          <w:sz w:val="24"/>
+          <w:szCs w:val="28"/>
+        </w:rPr>
+        <w:t xml:space="preserve"> …</w:t>
+      </w:r>
+      <w:proofErr w:type="gramEnd"/>
+      <w:r>
+        <w:rPr>
+          <w:rFonts w:ascii="Arial" w:hAnsi="Arial" w:cs="Arial"/>
+          <w:sz w:val="24"/>
+          <w:szCs w:val="28"/>
+        </w:rPr>
+        <w:t>………………………………………………….  6</w:t>
+      </w:r>
+      <w:r>
+        <w:rPr>
+          <w:rFonts w:ascii="Arial" w:hAnsi="Arial" w:cs="Arial"/>
+          <w:sz w:val="24"/>
+          <w:szCs w:val="28"/>
+        </w:rPr>
+        <w:br/>
+        <w:t>    c. Requerimientos funcionales</w:t>
+      </w:r>
+      <w:r>
+        <w:rPr>
+          <w:rFonts w:ascii="Arial" w:hAnsi="Arial" w:cs="Arial"/>
+          <w:sz w:val="24"/>
+          <w:szCs w:val="28"/>
+        </w:rPr>
+        <w:t xml:space="preserve"> ……………………………………………………... 6</w:t>
+      </w:r>
+      <w:r>
+        <w:rPr>
+          <w:rFonts w:ascii="Arial" w:hAnsi="Arial" w:cs="Arial"/>
+          <w:sz w:val="24"/>
+          <w:szCs w:val="28"/>
+        </w:rPr>
+        <w:br/>
+        <w:t>    d. Requerimientos no funcionales.</w:t>
+      </w:r>
+      <w:r>
+        <w:rPr>
+          <w:rFonts w:ascii="Arial" w:hAnsi="Arial" w:cs="Arial"/>
+          <w:sz w:val="24"/>
+          <w:szCs w:val="28"/>
+        </w:rPr>
+        <w:t xml:space="preserve"> ………………………………………………… 6</w:t>
+      </w:r>
+      <w:r>
+        <w:rPr>
+          <w:rFonts w:ascii="Arial" w:hAnsi="Arial" w:cs="Arial"/>
+          <w:sz w:val="24"/>
+          <w:szCs w:val="28"/>
+        </w:rPr>
+        <w:br/>
+        <w:t xml:space="preserve">5. Documentación de </w:t>
+      </w:r>
+      <w:proofErr w:type="gramStart"/>
+      <w:r>
+        <w:rPr>
+          <w:rFonts w:ascii="Arial" w:hAnsi="Arial" w:cs="Arial"/>
+          <w:sz w:val="24"/>
+          <w:szCs w:val="28"/>
+        </w:rPr>
+        <w:t>requerimientos</w:t>
+      </w:r>
+      <w:r>
+        <w:rPr>
+          <w:rFonts w:ascii="Arial" w:hAnsi="Arial" w:cs="Arial"/>
+          <w:sz w:val="24"/>
+          <w:szCs w:val="28"/>
+        </w:rPr>
+        <w:t xml:space="preserve"> …</w:t>
+      </w:r>
+      <w:proofErr w:type="gramEnd"/>
+      <w:r>
+        <w:rPr>
+          <w:rFonts w:ascii="Arial" w:hAnsi="Arial" w:cs="Arial"/>
+          <w:sz w:val="24"/>
+          <w:szCs w:val="28"/>
+        </w:rPr>
+        <w:t>………………………………………………  7</w:t>
+      </w:r>
+      <w:r>
+        <w:rPr>
+          <w:rFonts w:ascii="Arial" w:hAnsi="Arial" w:cs="Arial"/>
+          <w:sz w:val="24"/>
+          <w:szCs w:val="28"/>
+        </w:rPr>
+        <w:br/>
+        <w:t>6. Ciclo de vida del desarrollo de Software</w:t>
+      </w:r>
+      <w:r>
+        <w:rPr>
+          <w:rFonts w:ascii="Arial" w:hAnsi="Arial" w:cs="Arial"/>
+          <w:sz w:val="24"/>
+          <w:szCs w:val="28"/>
+        </w:rPr>
+        <w:t xml:space="preserve"> …………………………………………    8</w:t>
+      </w:r>
+      <w:r>
+        <w:rPr>
+          <w:rFonts w:ascii="Arial" w:hAnsi="Arial" w:cs="Arial"/>
+          <w:sz w:val="24"/>
+          <w:szCs w:val="28"/>
+        </w:rPr>
+        <w:br/>
+        <w:t>7. Modelo de desarrollo de software.</w:t>
+      </w:r>
+      <w:r>
+        <w:rPr>
+          <w:rFonts w:ascii="Arial" w:hAnsi="Arial" w:cs="Arial"/>
+          <w:sz w:val="24"/>
+          <w:szCs w:val="28"/>
+        </w:rPr>
+        <w:t xml:space="preserve"> ……………………………………………….     9</w:t>
+      </w:r>
+      <w:r>
+        <w:rPr>
+          <w:rFonts w:ascii="Arial" w:hAnsi="Arial" w:cs="Arial"/>
+          <w:sz w:val="24"/>
+          <w:szCs w:val="28"/>
+        </w:rPr>
+        <w:br/>
+        <w:t>8. Dimensiones de los requerimientos.</w:t>
+      </w:r>
+      <w:r>
+        <w:rPr>
+          <w:rFonts w:ascii="Arial" w:hAnsi="Arial" w:cs="Arial"/>
+          <w:sz w:val="24"/>
+          <w:szCs w:val="28"/>
+        </w:rPr>
+        <w:t xml:space="preserve"> ……………………………………………     10</w:t>
+      </w:r>
+      <w:r>
+        <w:rPr>
+          <w:rFonts w:ascii="Arial" w:hAnsi="Arial" w:cs="Arial"/>
+          <w:sz w:val="24"/>
+          <w:szCs w:val="28"/>
+        </w:rPr>
+        <w:br/>
+        <w:t>9. Proceso de Especificación de requerimientos</w:t>
+      </w:r>
+      <w:r>
+        <w:rPr>
+          <w:rFonts w:ascii="Arial" w:hAnsi="Arial" w:cs="Arial"/>
+          <w:sz w:val="24"/>
+          <w:szCs w:val="28"/>
+        </w:rPr>
+        <w:t xml:space="preserve">  ………………………………..     11</w:t>
+      </w:r>
+      <w:r>
+        <w:rPr>
+          <w:rFonts w:ascii="Arial" w:hAnsi="Arial" w:cs="Arial"/>
+          <w:sz w:val="24"/>
+          <w:szCs w:val="28"/>
+        </w:rPr>
+        <w:br/>
+        <w:t>10. Instrumentos para la recolección de los requerimientos.</w:t>
+      </w:r>
+      <w:r>
+        <w:rPr>
+          <w:rFonts w:ascii="Arial" w:hAnsi="Arial" w:cs="Arial"/>
+          <w:sz w:val="24"/>
+          <w:szCs w:val="28"/>
+        </w:rPr>
+        <w:t xml:space="preserve"> …………………...    12</w:t>
+      </w:r>
+      <w:bookmarkStart w:id="0" w:name="_GoBack"/>
+      <w:bookmarkEnd w:id="0"/>
+    </w:p>
+    <w:p>
+      <w:pPr>
+        <w:pStyle w:val="Prrafodelista"/>
+        <w:spacing w:line="360" w:lineRule="auto"/>
+        <w:ind w:left="360"/>
+        <w:rPr>
+          <w:rFonts w:ascii="Arial" w:hAnsi="Arial" w:cs="Arial"/>
+          <w:b/>
+          <w:sz w:val="32"/>
+          <w:szCs w:val="28"/>
+          <w:u w:val="single"/>
+        </w:rPr>
+      </w:pPr>
+    </w:p>
+    <w:p>
+      <w:pPr>
+        <w:pStyle w:val="Prrafodelista"/>
+        <w:spacing w:line="360" w:lineRule="auto"/>
+        <w:ind w:left="360"/>
+        <w:rPr>
+          <w:rFonts w:ascii="Arial" w:hAnsi="Arial" w:cs="Arial"/>
+          <w:b/>
+          <w:sz w:val="32"/>
+          <w:szCs w:val="28"/>
+          <w:u w:val="single"/>
+        </w:rPr>
+      </w:pPr>
+    </w:p>
+    <w:p>
+      <w:pPr>
+        <w:pStyle w:val="Prrafodelista"/>
+        <w:spacing w:line="360" w:lineRule="auto"/>
+        <w:ind w:left="360"/>
+        <w:rPr>
+          <w:rFonts w:ascii="Arial" w:hAnsi="Arial" w:cs="Arial"/>
+          <w:b/>
+          <w:sz w:val="32"/>
+          <w:szCs w:val="28"/>
+          <w:u w:val="single"/>
+        </w:rPr>
+      </w:pPr>
+    </w:p>
+    <w:p>
+      <w:pPr>
+        <w:pStyle w:val="Prrafodelista"/>
+        <w:spacing w:line="360" w:lineRule="auto"/>
+        <w:ind w:left="360"/>
+        <w:rPr>
+          <w:rFonts w:ascii="Arial" w:hAnsi="Arial" w:cs="Arial"/>
+          <w:b/>
+          <w:sz w:val="32"/>
+          <w:szCs w:val="28"/>
+          <w:u w:val="single"/>
+        </w:rPr>
+      </w:pPr>
+    </w:p>
+    <w:p>
+      <w:pPr>
+        <w:pStyle w:val="Prrafodelista"/>
+        <w:spacing w:line="360" w:lineRule="auto"/>
+        <w:ind w:left="360"/>
+        <w:rPr>
+          <w:rFonts w:ascii="Arial" w:hAnsi="Arial" w:cs="Arial"/>
+          <w:b/>
+          <w:sz w:val="32"/>
+          <w:szCs w:val="28"/>
+          <w:u w:val="single"/>
+        </w:rPr>
+      </w:pPr>
+    </w:p>
+    <w:p>
+      <w:pPr>
+        <w:pStyle w:val="Prrafodelista"/>
+        <w:spacing w:line="360" w:lineRule="auto"/>
+        <w:ind w:left="360"/>
+        <w:rPr>
+          <w:rFonts w:ascii="Arial" w:hAnsi="Arial" w:cs="Arial"/>
+          <w:b/>
+          <w:sz w:val="32"/>
+          <w:szCs w:val="28"/>
+          <w:u w:val="single"/>
+        </w:rPr>
+      </w:pPr>
+    </w:p>
+    <w:p>
+      <w:pPr>
+        <w:pStyle w:val="Prrafodelista"/>
+        <w:spacing w:line="360" w:lineRule="auto"/>
+        <w:ind w:left="360"/>
+        <w:rPr>
+          <w:rFonts w:ascii="Arial" w:hAnsi="Arial" w:cs="Arial"/>
+          <w:b/>
+          <w:sz w:val="32"/>
+          <w:szCs w:val="28"/>
+          <w:u w:val="single"/>
+        </w:rPr>
+      </w:pPr>
+    </w:p>
+    <w:p>
+      <w:pPr>
+        <w:pStyle w:val="Prrafodelista"/>
+        <w:spacing w:line="360" w:lineRule="auto"/>
+        <w:ind w:left="360"/>
+        <w:rPr>
+          <w:rFonts w:ascii="Arial" w:hAnsi="Arial" w:cs="Arial"/>
+          <w:b/>
+          <w:sz w:val="32"/>
+          <w:szCs w:val="28"/>
+          <w:u w:val="single"/>
+        </w:rPr>
+      </w:pPr>
+    </w:p>
+    <w:p>
+      <w:pPr>
+        <w:pStyle w:val="Prrafodelista"/>
+        <w:spacing w:line="360" w:lineRule="auto"/>
+        <w:ind w:left="360"/>
+        <w:rPr>
+          <w:rFonts w:ascii="Arial" w:hAnsi="Arial" w:cs="Arial"/>
+          <w:b/>
+          <w:sz w:val="32"/>
+          <w:szCs w:val="28"/>
+          <w:u w:val="single"/>
+        </w:rPr>
+      </w:pPr>
+    </w:p>
+    <w:p>
+      <w:pPr>
+        <w:pStyle w:val="Prrafodelista"/>
+        <w:spacing w:line="360" w:lineRule="auto"/>
+        <w:ind w:left="360"/>
+        <w:rPr>
+          <w:rFonts w:ascii="Arial" w:hAnsi="Arial" w:cs="Arial"/>
+          <w:b/>
+          <w:sz w:val="32"/>
+          <w:szCs w:val="28"/>
+          <w:u w:val="single"/>
+        </w:rPr>
+      </w:pPr>
+    </w:p>
+    <w:p>
+      <w:pPr>
+        <w:pStyle w:val="Prrafodelista"/>
+        <w:spacing w:line="360" w:lineRule="auto"/>
+        <w:ind w:left="360"/>
+        <w:rPr>
+          <w:rFonts w:ascii="Arial" w:hAnsi="Arial" w:cs="Arial"/>
+          <w:b/>
+          <w:sz w:val="32"/>
+          <w:szCs w:val="28"/>
+          <w:u w:val="single"/>
+        </w:rPr>
+      </w:pPr>
+    </w:p>
     <w:p>
       <w:pPr>
         <w:pStyle w:val="Prrafodelista"/>
@@ -26,6 +768,7 @@
           <w:szCs w:val="28"/>
           <w:u w:val="single"/>
         </w:rPr>
+        <w:lastRenderedPageBreak/>
         <w:t>Problemática a resolver</w:t>
       </w:r>
     </w:p>
@@ -856,13 +1599,15 @@
         <w:spacing w:line="360" w:lineRule="auto"/>
         <w:rPr>
           <w:rFonts w:ascii="Arial" w:hAnsi="Arial" w:cs="Arial"/>
-          <w:sz w:val="24"/>
-          <w:szCs w:val="28"/>
-        </w:rPr>
-      </w:pPr>
-      <w:r>
-        <w:rPr>
-          <w:rFonts w:ascii="Arial" w:hAnsi="Arial" w:cs="Arial"/>
+          <w:b/>
+          <w:sz w:val="24"/>
+          <w:szCs w:val="28"/>
+        </w:rPr>
+      </w:pPr>
+      <w:r>
+        <w:rPr>
+          <w:rFonts w:ascii="Arial" w:hAnsi="Arial" w:cs="Arial"/>
+          <w:b/>
           <w:sz w:val="24"/>
           <w:szCs w:val="28"/>
         </w:rPr>
@@ -949,48 +1694,28 @@
     <w:p>
       <w:pPr>
         <w:pStyle w:val="Prrafodelista"/>
-        <w:numPr>
-          <w:ilvl w:val="0"/>
-          <w:numId w:val="14"/>
-        </w:numPr>
-        <w:spacing w:line="360" w:lineRule="auto"/>
-        <w:rPr>
-          <w:rFonts w:ascii="Arial" w:hAnsi="Arial" w:cs="Arial"/>
-          <w:sz w:val="24"/>
-          <w:szCs w:val="28"/>
-        </w:rPr>
-      </w:pPr>
-      <w:r>
-        <w:rPr>
-          <w:rFonts w:ascii="Arial" w:hAnsi="Arial" w:cs="Arial"/>
-          <w:sz w:val="24"/>
-          <w:szCs w:val="28"/>
-        </w:rPr>
-        <w:t xml:space="preserve">Datos: </w:t>
-      </w:r>
-    </w:p>
-    <w:p>
-      <w:pPr>
-        <w:spacing w:line="360" w:lineRule="auto"/>
-        <w:rPr>
-          <w:rFonts w:ascii="Arial" w:hAnsi="Arial" w:cs="Arial"/>
-          <w:sz w:val="24"/>
-          <w:szCs w:val="28"/>
-        </w:rPr>
-      </w:pPr>
-    </w:p>
-    <w:p>
-      <w:pPr>
-        <w:spacing w:line="360" w:lineRule="auto"/>
-        <w:rPr>
-          <w:rFonts w:ascii="Arial" w:hAnsi="Arial" w:cs="Arial"/>
-          <w:sz w:val="24"/>
-          <w:szCs w:val="28"/>
-        </w:rPr>
-      </w:pPr>
-      <w:r>
-        <w:rPr>
-          <w:rFonts w:ascii="Arial" w:hAnsi="Arial" w:cs="Arial"/>
+        <w:spacing w:line="360" w:lineRule="auto"/>
+        <w:rPr>
+          <w:rFonts w:ascii="Arial" w:hAnsi="Arial" w:cs="Arial"/>
+          <w:sz w:val="24"/>
+          <w:szCs w:val="28"/>
+        </w:rPr>
+      </w:pPr>
+    </w:p>
+    <w:p>
+      <w:pPr>
+        <w:spacing w:line="360" w:lineRule="auto"/>
+        <w:rPr>
+          <w:rFonts w:ascii="Arial" w:hAnsi="Arial" w:cs="Arial"/>
+          <w:b/>
+          <w:sz w:val="24"/>
+          <w:szCs w:val="28"/>
+        </w:rPr>
+      </w:pPr>
+      <w:r>
+        <w:rPr>
+          <w:rFonts w:ascii="Arial" w:hAnsi="Arial" w:cs="Arial"/>
+          <w:b/>
           <w:sz w:val="24"/>
           <w:szCs w:val="28"/>
         </w:rPr>
@@ -1045,6 +1770,29 @@
     </w:p>
     <w:p>
       <w:pPr>
+        <w:pStyle w:val="Prrafodelista"/>
+        <w:numPr>
+          <w:ilvl w:val="0"/>
+          <w:numId w:val="6"/>
+        </w:numPr>
+        <w:spacing w:line="360" w:lineRule="auto"/>
+        <w:rPr>
+          <w:rFonts w:ascii="Arial" w:hAnsi="Arial" w:cs="Arial"/>
+          <w:sz w:val="24"/>
+          <w:szCs w:val="28"/>
+        </w:rPr>
+      </w:pPr>
+      <w:r>
+        <w:rPr>
+          <w:rFonts w:ascii="Arial" w:hAnsi="Arial" w:cs="Arial"/>
+          <w:sz w:val="24"/>
+          <w:szCs w:val="28"/>
+        </w:rPr>
+        <w:t>El sistema permitirá consultar los hash generados y compararlos.</w:t>
+      </w:r>
+    </w:p>
+    <w:p>
+      <w:pPr>
         <w:spacing w:line="360" w:lineRule="auto"/>
         <w:ind w:left="360"/>
         <w:rPr>
@@ -1069,13 +1817,15 @@
         <w:spacing w:line="360" w:lineRule="auto"/>
         <w:rPr>
           <w:rFonts w:ascii="Arial" w:hAnsi="Arial" w:cs="Arial"/>
-          <w:sz w:val="24"/>
-          <w:szCs w:val="28"/>
-        </w:rPr>
-      </w:pPr>
-      <w:r>
-        <w:rPr>
-          <w:rFonts w:ascii="Arial" w:hAnsi="Arial" w:cs="Arial"/>
+          <w:b/>
+          <w:sz w:val="24"/>
+          <w:szCs w:val="28"/>
+        </w:rPr>
+      </w:pPr>
+      <w:r>
+        <w:rPr>
+          <w:rFonts w:ascii="Arial" w:hAnsi="Arial" w:cs="Arial"/>
+          <w:b/>
           <w:sz w:val="24"/>
           <w:szCs w:val="28"/>
         </w:rPr>
@@ -1270,7 +2020,6 @@
           <w:u w:val="single"/>
         </w:rPr>
       </w:pPr>
-      <w:bookmarkStart w:id="0" w:name="_GoBack"/>
       <w:r>
         <w:rPr>
           <w:rFonts w:ascii="Arial" w:hAnsi="Arial" w:cs="Arial"/>
@@ -1283,7 +2032,6 @@
         <w:t>Documentación de requerimientos</w:t>
       </w:r>
     </w:p>
-    <w:bookmarkEnd w:id="0"/>
     <w:p>
       <w:pPr>
         <w:spacing w:line="360" w:lineRule="auto"/>
@@ -1370,6 +2118,14 @@
         </w:rPr>
         <w:t>Las tablas en la base de datos y la explicación de cada campo</w:t>
       </w:r>
+      <w:r>
+        <w:rPr>
+          <w:rFonts w:ascii="Arial" w:hAnsi="Arial" w:cs="Arial"/>
+          <w:sz w:val="24"/>
+          <w:szCs w:val="28"/>
+        </w:rPr>
+        <w:t>.</w:t>
+      </w:r>
     </w:p>
     <w:p>
       <w:pPr>
@@ -1451,66 +2207,6 @@
       <w:pPr>
         <w:spacing w:line="360" w:lineRule="auto"/>
         <w:ind w:left="360"/>
-        <w:rPr>
-          <w:rFonts w:ascii="Arial" w:hAnsi="Arial" w:cs="Arial"/>
-          <w:sz w:val="24"/>
-          <w:szCs w:val="28"/>
-        </w:rPr>
-      </w:pPr>
-    </w:p>
-    <w:p>
-      <w:pPr>
-        <w:spacing w:line="360" w:lineRule="auto"/>
-        <w:rPr>
-          <w:rFonts w:ascii="Arial" w:hAnsi="Arial" w:cs="Arial"/>
-          <w:sz w:val="24"/>
-          <w:szCs w:val="28"/>
-        </w:rPr>
-      </w:pPr>
-    </w:p>
-    <w:p>
-      <w:pPr>
-        <w:spacing w:line="360" w:lineRule="auto"/>
-        <w:rPr>
-          <w:rFonts w:ascii="Arial" w:hAnsi="Arial" w:cs="Arial"/>
-          <w:sz w:val="24"/>
-          <w:szCs w:val="28"/>
-        </w:rPr>
-      </w:pPr>
-    </w:p>
-    <w:p>
-      <w:pPr>
-        <w:spacing w:line="360" w:lineRule="auto"/>
-        <w:rPr>
-          <w:rFonts w:ascii="Arial" w:hAnsi="Arial" w:cs="Arial"/>
-          <w:sz w:val="24"/>
-          <w:szCs w:val="28"/>
-        </w:rPr>
-      </w:pPr>
-    </w:p>
-    <w:p>
-      <w:pPr>
-        <w:spacing w:line="360" w:lineRule="auto"/>
-        <w:rPr>
-          <w:rFonts w:ascii="Arial" w:hAnsi="Arial" w:cs="Arial"/>
-          <w:sz w:val="24"/>
-          <w:szCs w:val="28"/>
-        </w:rPr>
-      </w:pPr>
-    </w:p>
-    <w:p>
-      <w:pPr>
-        <w:spacing w:line="360" w:lineRule="auto"/>
-        <w:rPr>
-          <w:rFonts w:ascii="Arial" w:hAnsi="Arial" w:cs="Arial"/>
-          <w:sz w:val="24"/>
-          <w:szCs w:val="28"/>
-        </w:rPr>
-      </w:pPr>
-    </w:p>
-    <w:p>
-      <w:pPr>
-        <w:spacing w:line="360" w:lineRule="auto"/>
         <w:rPr>
           <w:rFonts w:ascii="Arial" w:hAnsi="Arial" w:cs="Arial"/>
           <w:sz w:val="24"/>
@@ -1658,6 +2354,7 @@
           <w:sz w:val="24"/>
           <w:szCs w:val="28"/>
         </w:rPr>
+        <w:lastRenderedPageBreak/>
         <w:t>Etapa de iteración</w:t>
       </w:r>
     </w:p>
@@ -1972,6 +2669,7 @@
           <w:sz w:val="24"/>
           <w:szCs w:val="28"/>
         </w:rPr>
+        <w:lastRenderedPageBreak/>
         <w:t>Para llevar a cabo el proyecto, se hará uso del modelo incremental. Esto permitirá mostrar al cliente partes operativas del software mientras se avanza en su desarrollo.</w:t>
       </w:r>
     </w:p>
@@ -2010,7 +2708,7 @@
                     </pic:cNvPicPr>
                   </pic:nvPicPr>
                   <pic:blipFill>
-                    <a:blip r:embed="rId5">
+                    <a:blip r:embed="rId7">
                       <a:extLst>
                         <a:ext uri="{28A0092B-C50C-407E-A947-70E740481C1C}">
                           <a14:useLocalDpi xmlns:a14="http://schemas.microsoft.com/office/drawing/2010/main" val="0"/>
@@ -2205,6 +2903,7 @@
           <w:sz w:val="24"/>
           <w:szCs w:val="28"/>
         </w:rPr>
+        <w:lastRenderedPageBreak/>
         <w:t>Ámbito:</w:t>
       </w:r>
       <w:r>
@@ -2496,21 +3195,38 @@
         <w:spacing w:line="360" w:lineRule="auto"/>
         <w:rPr>
           <w:rFonts w:ascii="Arial" w:hAnsi="Arial" w:cs="Arial"/>
-          <w:sz w:val="24"/>
-          <w:szCs w:val="28"/>
-        </w:rPr>
-      </w:pPr>
-      <w:r>
-        <w:rPr>
-          <w:rFonts w:ascii="Arial" w:hAnsi="Arial" w:cs="Arial"/>
-          <w:sz w:val="24"/>
-          <w:szCs w:val="28"/>
-        </w:rPr>
+          <w:b/>
+          <w:sz w:val="32"/>
+          <w:szCs w:val="28"/>
+          <w:u w:val="single"/>
+        </w:rPr>
+      </w:pPr>
+      <w:r>
+        <w:rPr>
+          <w:rFonts w:ascii="Arial" w:hAnsi="Arial" w:cs="Arial"/>
+          <w:b/>
+          <w:sz w:val="32"/>
+          <w:szCs w:val="28"/>
+          <w:u w:val="single"/>
+        </w:rPr>
+        <w:lastRenderedPageBreak/>
         <w:t>Proceso de especificación de requerimientos</w:t>
       </w:r>
     </w:p>
     <w:p>
       <w:pPr>
+        <w:pStyle w:val="Prrafodelista"/>
+        <w:spacing w:line="360" w:lineRule="auto"/>
+        <w:ind w:left="360"/>
+        <w:rPr>
+          <w:rFonts w:ascii="Arial" w:hAnsi="Arial" w:cs="Arial"/>
+          <w:sz w:val="24"/>
+          <w:szCs w:val="28"/>
+        </w:rPr>
+      </w:pPr>
+    </w:p>
+    <w:p>
+      <w:pPr>
         <w:spacing w:line="360" w:lineRule="auto"/>
         <w:rPr>
           <w:rFonts w:ascii="Arial" w:hAnsi="Arial" w:cs="Arial"/>
@@ -2546,46 +3262,42 @@
           <w:szCs w:val="28"/>
         </w:rPr>
       </w:pPr>
-    </w:p>
-    <w:p>
-      <w:pPr>
-        <w:spacing w:line="360" w:lineRule="auto"/>
-        <w:rPr>
-          <w:rFonts w:ascii="Arial" w:hAnsi="Arial" w:cs="Arial"/>
-          <w:sz w:val="24"/>
-          <w:szCs w:val="28"/>
-        </w:rPr>
-      </w:pPr>
-    </w:p>
-    <w:p>
-      <w:pPr>
-        <w:spacing w:line="360" w:lineRule="auto"/>
-        <w:rPr>
-          <w:rFonts w:ascii="Arial" w:hAnsi="Arial" w:cs="Arial"/>
-          <w:sz w:val="24"/>
-          <w:szCs w:val="28"/>
-        </w:rPr>
-      </w:pPr>
-    </w:p>
-    <w:p>
-      <w:pPr>
-        <w:spacing w:line="360" w:lineRule="auto"/>
-        <w:rPr>
-          <w:rFonts w:ascii="Arial" w:hAnsi="Arial" w:cs="Arial"/>
-          <w:sz w:val="24"/>
-          <w:szCs w:val="28"/>
-        </w:rPr>
-      </w:pPr>
-    </w:p>
-    <w:p>
-      <w:pPr>
-        <w:spacing w:line="360" w:lineRule="auto"/>
-        <w:rPr>
-          <w:rFonts w:ascii="Arial" w:hAnsi="Arial" w:cs="Arial"/>
-          <w:sz w:val="24"/>
-          <w:szCs w:val="28"/>
-        </w:rPr>
-      </w:pPr>
+      <w:r>
+        <w:rPr>
+          <w:rFonts w:ascii="Arial" w:hAnsi="Arial" w:cs="Arial"/>
+          <w:sz w:val="24"/>
+          <w:szCs w:val="28"/>
+        </w:rPr>
+        <w:t>Se debe tener en cuenta que el módulo deberá desarrollarse con un lenguaje multiplataforma acorde a la plataforma actual.</w:t>
+      </w:r>
+    </w:p>
+    <w:p>
+      <w:pPr>
+        <w:spacing w:line="360" w:lineRule="auto"/>
+        <w:rPr>
+          <w:rFonts w:ascii="Arial" w:hAnsi="Arial" w:cs="Arial"/>
+          <w:sz w:val="24"/>
+          <w:szCs w:val="28"/>
+        </w:rPr>
+      </w:pPr>
+    </w:p>
+    <w:p>
+      <w:pPr>
+        <w:spacing w:line="360" w:lineRule="auto"/>
+        <w:rPr>
+          <w:rFonts w:ascii="Arial" w:hAnsi="Arial" w:cs="Arial"/>
+          <w:sz w:val="24"/>
+          <w:szCs w:val="28"/>
+        </w:rPr>
+      </w:pPr>
+      <w:r>
+        <w:rPr>
+          <w:rFonts w:ascii="Arial" w:hAnsi="Arial" w:cs="Arial"/>
+          <w:sz w:val="24"/>
+          <w:szCs w:val="28"/>
+        </w:rPr>
+        <w:br/>
+      </w:r>
     </w:p>
     <w:p>
       <w:pPr>
@@ -2747,16 +3459,21 @@
         <w:spacing w:line="360" w:lineRule="auto"/>
         <w:rPr>
           <w:rFonts w:ascii="Arial" w:hAnsi="Arial" w:cs="Arial"/>
-          <w:sz w:val="24"/>
-          <w:szCs w:val="28"/>
-        </w:rPr>
-      </w:pPr>
-      <w:r>
-        <w:rPr>
-          <w:rFonts w:ascii="Arial" w:hAnsi="Arial" w:cs="Arial"/>
-          <w:sz w:val="24"/>
-          <w:szCs w:val="28"/>
-        </w:rPr>
+          <w:b/>
+          <w:sz w:val="24"/>
+          <w:szCs w:val="28"/>
+          <w:u w:val="single"/>
+        </w:rPr>
+      </w:pPr>
+      <w:r>
+        <w:rPr>
+          <w:rFonts w:ascii="Arial" w:hAnsi="Arial" w:cs="Arial"/>
+          <w:b/>
+          <w:sz w:val="32"/>
+          <w:szCs w:val="28"/>
+          <w:u w:val="single"/>
+        </w:rPr>
+        <w:lastRenderedPageBreak/>
         <w:t>Instrumentos para lo recolección de requerimientos</w:t>
       </w:r>
     </w:p>
@@ -2769,487 +3486,214 @@
           <w:szCs w:val="28"/>
         </w:rPr>
       </w:pPr>
-    </w:p>
-    <w:p>
-      <w:pPr>
-        <w:spacing w:line="360" w:lineRule="auto"/>
-        <w:rPr>
-          <w:rFonts w:ascii="Arial" w:hAnsi="Arial" w:cs="Arial"/>
-          <w:sz w:val="24"/>
-          <w:szCs w:val="28"/>
-        </w:rPr>
-      </w:pPr>
-    </w:p>
-    <w:p>
-      <w:pPr>
-        <w:spacing w:line="360" w:lineRule="auto"/>
-        <w:rPr>
-          <w:rFonts w:ascii="Arial" w:hAnsi="Arial" w:cs="Arial"/>
-          <w:sz w:val="24"/>
-          <w:szCs w:val="28"/>
-        </w:rPr>
-      </w:pPr>
-    </w:p>
-    <w:p>
-      <w:pPr>
-        <w:spacing w:line="360" w:lineRule="auto"/>
-        <w:rPr>
-          <w:rFonts w:ascii="Arial" w:hAnsi="Arial" w:cs="Arial"/>
-          <w:sz w:val="24"/>
-          <w:szCs w:val="28"/>
-        </w:rPr>
-      </w:pPr>
-    </w:p>
-    <w:p>
-      <w:pPr>
-        <w:spacing w:line="360" w:lineRule="auto"/>
-        <w:rPr>
-          <w:rFonts w:ascii="Arial" w:hAnsi="Arial" w:cs="Arial"/>
-          <w:sz w:val="24"/>
-          <w:szCs w:val="28"/>
-        </w:rPr>
-      </w:pPr>
-    </w:p>
-    <w:p>
-      <w:pPr>
-        <w:spacing w:line="360" w:lineRule="auto"/>
-        <w:rPr>
-          <w:rFonts w:ascii="Arial" w:hAnsi="Arial" w:cs="Arial"/>
-          <w:sz w:val="24"/>
-          <w:szCs w:val="28"/>
-        </w:rPr>
-      </w:pPr>
-    </w:p>
-    <w:p>
-      <w:pPr>
-        <w:spacing w:line="360" w:lineRule="auto"/>
-        <w:rPr>
-          <w:rFonts w:ascii="Arial" w:hAnsi="Arial" w:cs="Arial"/>
-          <w:sz w:val="24"/>
-          <w:szCs w:val="28"/>
-        </w:rPr>
-      </w:pPr>
-    </w:p>
-    <w:p>
-      <w:pPr>
-        <w:spacing w:line="360" w:lineRule="auto"/>
-        <w:rPr>
-          <w:rFonts w:ascii="Arial" w:hAnsi="Arial" w:cs="Arial"/>
-          <w:sz w:val="24"/>
-          <w:szCs w:val="28"/>
-        </w:rPr>
-      </w:pPr>
-    </w:p>
-    <w:p>
-      <w:pPr>
-        <w:spacing w:line="360" w:lineRule="auto"/>
-        <w:rPr>
-          <w:rFonts w:ascii="Arial" w:hAnsi="Arial" w:cs="Arial"/>
-          <w:sz w:val="24"/>
-          <w:szCs w:val="28"/>
-        </w:rPr>
-      </w:pPr>
-    </w:p>
-    <w:p>
-      <w:pPr>
-        <w:spacing w:line="360" w:lineRule="auto"/>
-        <w:rPr>
-          <w:rFonts w:ascii="Arial" w:hAnsi="Arial" w:cs="Arial"/>
-          <w:sz w:val="24"/>
-          <w:szCs w:val="28"/>
-        </w:rPr>
-      </w:pPr>
-    </w:p>
-    <w:p>
-      <w:pPr>
-        <w:spacing w:line="360" w:lineRule="auto"/>
-        <w:rPr>
-          <w:rFonts w:ascii="Arial" w:hAnsi="Arial" w:cs="Arial"/>
-          <w:sz w:val="24"/>
-          <w:szCs w:val="28"/>
-        </w:rPr>
-      </w:pPr>
-    </w:p>
-    <w:p>
-      <w:pPr>
-        <w:spacing w:line="360" w:lineRule="auto"/>
-        <w:rPr>
-          <w:rFonts w:ascii="Arial" w:hAnsi="Arial" w:cs="Arial"/>
-          <w:sz w:val="24"/>
-          <w:szCs w:val="28"/>
-        </w:rPr>
-      </w:pPr>
-    </w:p>
-    <w:p>
-      <w:pPr>
-        <w:spacing w:line="360" w:lineRule="auto"/>
-        <w:rPr>
-          <w:rFonts w:ascii="Arial" w:hAnsi="Arial" w:cs="Arial"/>
-          <w:sz w:val="24"/>
-          <w:szCs w:val="28"/>
-        </w:rPr>
-      </w:pPr>
-    </w:p>
-    <w:p>
-      <w:pPr>
-        <w:spacing w:line="360" w:lineRule="auto"/>
-        <w:rPr>
-          <w:rFonts w:ascii="Arial" w:hAnsi="Arial" w:cs="Arial"/>
-          <w:sz w:val="24"/>
-          <w:szCs w:val="28"/>
-        </w:rPr>
-      </w:pPr>
-    </w:p>
-    <w:p>
-      <w:pPr>
-        <w:spacing w:line="360" w:lineRule="auto"/>
-        <w:rPr>
-          <w:rFonts w:ascii="Arial" w:hAnsi="Arial" w:cs="Arial"/>
-          <w:sz w:val="24"/>
-          <w:szCs w:val="28"/>
-        </w:rPr>
-      </w:pPr>
-    </w:p>
-    <w:p>
-      <w:pPr>
-        <w:spacing w:line="360" w:lineRule="auto"/>
-        <w:rPr>
-          <w:rFonts w:ascii="Arial" w:hAnsi="Arial" w:cs="Arial"/>
-          <w:sz w:val="24"/>
-          <w:szCs w:val="28"/>
-        </w:rPr>
-      </w:pPr>
-    </w:p>
-    <w:p>
-      <w:pPr>
-        <w:spacing w:line="360" w:lineRule="auto"/>
-        <w:rPr>
-          <w:rFonts w:ascii="Arial" w:hAnsi="Arial" w:cs="Arial"/>
-          <w:sz w:val="24"/>
-          <w:szCs w:val="28"/>
-        </w:rPr>
-      </w:pPr>
-    </w:p>
-    <w:p>
-      <w:pPr>
-        <w:spacing w:line="360" w:lineRule="auto"/>
-        <w:rPr>
-          <w:rFonts w:ascii="Arial" w:hAnsi="Arial" w:cs="Arial"/>
-          <w:sz w:val="24"/>
-          <w:szCs w:val="28"/>
-        </w:rPr>
-      </w:pPr>
-    </w:p>
-    <w:p>
-      <w:pPr>
-        <w:spacing w:line="360" w:lineRule="auto"/>
-        <w:rPr>
-          <w:rFonts w:ascii="Arial" w:hAnsi="Arial" w:cs="Arial"/>
-          <w:sz w:val="24"/>
-          <w:szCs w:val="28"/>
-        </w:rPr>
-      </w:pPr>
-    </w:p>
-    <w:p>
-      <w:pPr>
-        <w:spacing w:line="360" w:lineRule="auto"/>
-        <w:rPr>
-          <w:rFonts w:ascii="Arial" w:hAnsi="Arial" w:cs="Arial"/>
-          <w:sz w:val="24"/>
-          <w:szCs w:val="28"/>
-        </w:rPr>
-      </w:pPr>
-    </w:p>
-    <w:p>
-      <w:pPr>
-        <w:spacing w:line="360" w:lineRule="auto"/>
-        <w:rPr>
-          <w:rFonts w:ascii="Arial" w:hAnsi="Arial" w:cs="Arial"/>
-          <w:sz w:val="24"/>
-          <w:szCs w:val="28"/>
-        </w:rPr>
-      </w:pPr>
-    </w:p>
-    <w:p>
-      <w:pPr>
-        <w:spacing w:line="360" w:lineRule="auto"/>
-        <w:rPr>
-          <w:rFonts w:ascii="Arial" w:hAnsi="Arial" w:cs="Arial"/>
-          <w:sz w:val="24"/>
-          <w:szCs w:val="28"/>
-        </w:rPr>
-      </w:pPr>
-    </w:p>
-    <w:p>
-      <w:pPr>
-        <w:pStyle w:val="Prrafodelista"/>
-        <w:numPr>
-          <w:ilvl w:val="0"/>
-          <w:numId w:val="4"/>
-        </w:numPr>
-        <w:spacing w:line="360" w:lineRule="auto"/>
-        <w:rPr>
-          <w:rFonts w:ascii="Arial" w:hAnsi="Arial" w:cs="Arial"/>
-          <w:sz w:val="24"/>
-          <w:szCs w:val="28"/>
-        </w:rPr>
-      </w:pPr>
-      <w:r>
-        <w:rPr>
-          <w:rFonts w:ascii="Arial" w:hAnsi="Arial" w:cs="Arial"/>
-          <w:sz w:val="24"/>
-          <w:szCs w:val="28"/>
-        </w:rPr>
-        <w:t>Análisis de requerimientos y proceso de análisis de requerimientos</w:t>
-      </w:r>
-    </w:p>
-    <w:p>
-      <w:pPr>
-        <w:spacing w:line="360" w:lineRule="auto"/>
-        <w:rPr>
-          <w:rFonts w:ascii="Arial" w:hAnsi="Arial" w:cs="Arial"/>
-          <w:sz w:val="24"/>
-          <w:szCs w:val="28"/>
-        </w:rPr>
-      </w:pPr>
-    </w:p>
-    <w:p>
-      <w:pPr>
-        <w:spacing w:line="360" w:lineRule="auto"/>
-        <w:rPr>
-          <w:rFonts w:ascii="Arial" w:hAnsi="Arial" w:cs="Arial"/>
-          <w:sz w:val="24"/>
-          <w:szCs w:val="28"/>
-        </w:rPr>
-      </w:pPr>
-    </w:p>
-    <w:p>
-      <w:pPr>
-        <w:spacing w:line="360" w:lineRule="auto"/>
-        <w:rPr>
-          <w:rFonts w:ascii="Arial" w:hAnsi="Arial" w:cs="Arial"/>
-          <w:sz w:val="24"/>
-          <w:szCs w:val="28"/>
-        </w:rPr>
-      </w:pPr>
-    </w:p>
-    <w:p>
-      <w:pPr>
-        <w:spacing w:line="360" w:lineRule="auto"/>
-        <w:rPr>
-          <w:rFonts w:ascii="Arial" w:hAnsi="Arial" w:cs="Arial"/>
-          <w:sz w:val="24"/>
-          <w:szCs w:val="28"/>
-        </w:rPr>
-      </w:pPr>
-    </w:p>
-    <w:p>
-      <w:pPr>
-        <w:spacing w:line="360" w:lineRule="auto"/>
-        <w:rPr>
-          <w:rFonts w:ascii="Arial" w:hAnsi="Arial" w:cs="Arial"/>
-          <w:sz w:val="24"/>
-          <w:szCs w:val="28"/>
-        </w:rPr>
-      </w:pPr>
-    </w:p>
-    <w:p>
-      <w:pPr>
-        <w:spacing w:line="360" w:lineRule="auto"/>
-        <w:rPr>
-          <w:rFonts w:ascii="Arial" w:hAnsi="Arial" w:cs="Arial"/>
-          <w:sz w:val="24"/>
-          <w:szCs w:val="28"/>
-        </w:rPr>
-      </w:pPr>
-    </w:p>
-    <w:p>
-      <w:pPr>
-        <w:spacing w:line="360" w:lineRule="auto"/>
-        <w:rPr>
-          <w:rFonts w:ascii="Arial" w:hAnsi="Arial" w:cs="Arial"/>
-          <w:sz w:val="24"/>
-          <w:szCs w:val="28"/>
-        </w:rPr>
-      </w:pPr>
-    </w:p>
-    <w:p>
-      <w:pPr>
-        <w:spacing w:line="360" w:lineRule="auto"/>
-        <w:rPr>
-          <w:rFonts w:ascii="Arial" w:hAnsi="Arial" w:cs="Arial"/>
-          <w:sz w:val="24"/>
-          <w:szCs w:val="28"/>
-        </w:rPr>
-      </w:pPr>
-    </w:p>
-    <w:p>
-      <w:pPr>
-        <w:spacing w:line="360" w:lineRule="auto"/>
-        <w:rPr>
-          <w:rFonts w:ascii="Arial" w:hAnsi="Arial" w:cs="Arial"/>
-          <w:sz w:val="24"/>
-          <w:szCs w:val="28"/>
-        </w:rPr>
-      </w:pPr>
-    </w:p>
-    <w:p>
-      <w:pPr>
-        <w:spacing w:line="360" w:lineRule="auto"/>
-        <w:rPr>
-          <w:rFonts w:ascii="Arial" w:hAnsi="Arial" w:cs="Arial"/>
-          <w:sz w:val="24"/>
-          <w:szCs w:val="28"/>
-        </w:rPr>
-      </w:pPr>
-    </w:p>
-    <w:p>
-      <w:pPr>
-        <w:spacing w:line="360" w:lineRule="auto"/>
-        <w:rPr>
-          <w:rFonts w:ascii="Arial" w:hAnsi="Arial" w:cs="Arial"/>
-          <w:sz w:val="24"/>
-          <w:szCs w:val="28"/>
-        </w:rPr>
-      </w:pPr>
-    </w:p>
-    <w:p>
-      <w:pPr>
-        <w:spacing w:line="360" w:lineRule="auto"/>
-        <w:rPr>
-          <w:rFonts w:ascii="Arial" w:hAnsi="Arial" w:cs="Arial"/>
-          <w:sz w:val="24"/>
-          <w:szCs w:val="28"/>
-        </w:rPr>
-      </w:pPr>
-    </w:p>
-    <w:p>
-      <w:pPr>
-        <w:spacing w:line="360" w:lineRule="auto"/>
-        <w:rPr>
-          <w:rFonts w:ascii="Arial" w:hAnsi="Arial" w:cs="Arial"/>
-          <w:sz w:val="24"/>
-          <w:szCs w:val="28"/>
-        </w:rPr>
-      </w:pPr>
-    </w:p>
-    <w:p>
-      <w:pPr>
-        <w:spacing w:line="360" w:lineRule="auto"/>
-        <w:rPr>
-          <w:rFonts w:ascii="Arial" w:hAnsi="Arial" w:cs="Arial"/>
-          <w:sz w:val="24"/>
-          <w:szCs w:val="28"/>
-        </w:rPr>
-      </w:pPr>
-    </w:p>
-    <w:p>
-      <w:pPr>
-        <w:spacing w:line="360" w:lineRule="auto"/>
-        <w:rPr>
-          <w:rFonts w:ascii="Arial" w:hAnsi="Arial" w:cs="Arial"/>
-          <w:sz w:val="24"/>
-          <w:szCs w:val="28"/>
-        </w:rPr>
-      </w:pPr>
-    </w:p>
-    <w:p>
-      <w:pPr>
-        <w:spacing w:line="360" w:lineRule="auto"/>
-        <w:rPr>
-          <w:rFonts w:ascii="Arial" w:hAnsi="Arial" w:cs="Arial"/>
-          <w:sz w:val="24"/>
-          <w:szCs w:val="28"/>
-        </w:rPr>
-      </w:pPr>
-    </w:p>
-    <w:p>
-      <w:pPr>
-        <w:spacing w:line="360" w:lineRule="auto"/>
-        <w:rPr>
-          <w:rFonts w:ascii="Arial" w:hAnsi="Arial" w:cs="Arial"/>
-          <w:sz w:val="24"/>
-          <w:szCs w:val="28"/>
-        </w:rPr>
-      </w:pPr>
-    </w:p>
-    <w:p>
-      <w:pPr>
-        <w:spacing w:line="360" w:lineRule="auto"/>
-        <w:rPr>
-          <w:rFonts w:ascii="Arial" w:hAnsi="Arial" w:cs="Arial"/>
-          <w:sz w:val="24"/>
-          <w:szCs w:val="28"/>
-        </w:rPr>
-      </w:pPr>
-    </w:p>
-    <w:p>
-      <w:pPr>
-        <w:spacing w:line="360" w:lineRule="auto"/>
-        <w:rPr>
-          <w:rFonts w:ascii="Arial" w:hAnsi="Arial" w:cs="Arial"/>
-          <w:sz w:val="24"/>
-          <w:szCs w:val="28"/>
-        </w:rPr>
-      </w:pPr>
-    </w:p>
-    <w:p>
-      <w:pPr>
-        <w:spacing w:line="360" w:lineRule="auto"/>
-        <w:rPr>
-          <w:rFonts w:ascii="Arial" w:hAnsi="Arial" w:cs="Arial"/>
-          <w:sz w:val="24"/>
-          <w:szCs w:val="28"/>
-        </w:rPr>
-      </w:pPr>
-    </w:p>
-    <w:p>
-      <w:pPr>
-        <w:spacing w:line="360" w:lineRule="auto"/>
-        <w:rPr>
-          <w:rFonts w:ascii="Arial" w:hAnsi="Arial" w:cs="Arial"/>
-          <w:sz w:val="24"/>
-          <w:szCs w:val="28"/>
-        </w:rPr>
-      </w:pPr>
-    </w:p>
-    <w:p>
-      <w:pPr>
-        <w:spacing w:line="360" w:lineRule="auto"/>
-        <w:rPr>
-          <w:rFonts w:ascii="Arial" w:hAnsi="Arial" w:cs="Arial"/>
-          <w:sz w:val="24"/>
-          <w:szCs w:val="28"/>
-        </w:rPr>
-      </w:pPr>
-    </w:p>
-    <w:p>
-      <w:pPr>
-        <w:pStyle w:val="Prrafodelista"/>
-        <w:numPr>
-          <w:ilvl w:val="0"/>
-          <w:numId w:val="4"/>
-        </w:numPr>
-        <w:spacing w:line="360" w:lineRule="auto"/>
-        <w:rPr>
-          <w:rFonts w:ascii="Arial" w:hAnsi="Arial" w:cs="Arial"/>
-          <w:sz w:val="24"/>
-          <w:szCs w:val="28"/>
-        </w:rPr>
-      </w:pPr>
-      <w:r>
-        <w:rPr>
-          <w:rFonts w:ascii="Arial" w:hAnsi="Arial" w:cs="Arial"/>
-          <w:sz w:val="24"/>
-          <w:szCs w:val="28"/>
-        </w:rPr>
-        <w:t>Modelo de análisis</w:t>
-      </w:r>
-    </w:p>
-    <w:p>
-      <w:pPr>
-        <w:spacing w:line="360" w:lineRule="auto"/>
-        <w:ind w:left="360"/>
+      <w:r>
+        <w:rPr>
+          <w:rFonts w:ascii="Arial" w:hAnsi="Arial" w:cs="Arial"/>
+          <w:sz w:val="24"/>
+          <w:szCs w:val="28"/>
+        </w:rPr>
+        <w:t>Se utilizarán los siguientes instrumentos:</w:t>
+      </w:r>
+    </w:p>
+    <w:p>
+      <w:pPr>
+        <w:spacing w:line="360" w:lineRule="auto"/>
+        <w:rPr>
+          <w:rFonts w:ascii="Arial" w:hAnsi="Arial" w:cs="Arial"/>
+          <w:b/>
+          <w:sz w:val="24"/>
+          <w:szCs w:val="28"/>
+        </w:rPr>
+      </w:pPr>
+      <w:r>
+        <w:rPr>
+          <w:rFonts w:ascii="Arial" w:hAnsi="Arial" w:cs="Arial"/>
+          <w:b/>
+          <w:sz w:val="24"/>
+          <w:szCs w:val="28"/>
+        </w:rPr>
+        <w:t>Casos de uso</w:t>
+      </w:r>
+    </w:p>
+    <w:p>
+      <w:pPr>
+        <w:spacing w:line="360" w:lineRule="auto"/>
+        <w:rPr>
+          <w:rFonts w:ascii="Arial" w:hAnsi="Arial" w:cs="Arial"/>
+          <w:sz w:val="24"/>
+          <w:szCs w:val="28"/>
+        </w:rPr>
+      </w:pPr>
+      <w:r>
+        <w:rPr>
+          <w:rFonts w:ascii="Arial" w:hAnsi="Arial" w:cs="Arial"/>
+          <w:sz w:val="24"/>
+          <w:szCs w:val="28"/>
+        </w:rPr>
+        <w:t>Para el proyecto en cuestión es prudente utilizar casos de uso para demostrar:</w:t>
+      </w:r>
+      <w:r>
+        <w:rPr>
+          <w:rFonts w:ascii="Arial" w:hAnsi="Arial" w:cs="Arial"/>
+          <w:sz w:val="24"/>
+          <w:szCs w:val="28"/>
+        </w:rPr>
+        <w:br/>
+        <w:t>- Consultas a la base de datos por parte de usuarios.</w:t>
+      </w:r>
+      <w:r>
+        <w:rPr>
+          <w:rFonts w:ascii="Arial" w:hAnsi="Arial" w:cs="Arial"/>
+          <w:sz w:val="24"/>
+          <w:szCs w:val="28"/>
+        </w:rPr>
+        <w:br/>
+        <w:t>- Generación de hash.</w:t>
+      </w:r>
+    </w:p>
+    <w:p>
+      <w:pPr>
+        <w:spacing w:line="360" w:lineRule="auto"/>
+        <w:rPr>
+          <w:rFonts w:ascii="Arial" w:hAnsi="Arial" w:cs="Arial"/>
+          <w:sz w:val="24"/>
+          <w:szCs w:val="28"/>
+        </w:rPr>
+      </w:pPr>
+    </w:p>
+    <w:p>
+      <w:pPr>
+        <w:spacing w:line="360" w:lineRule="auto"/>
+        <w:rPr>
+          <w:rFonts w:ascii="Arial" w:hAnsi="Arial" w:cs="Arial"/>
+          <w:sz w:val="24"/>
+          <w:szCs w:val="28"/>
+        </w:rPr>
+      </w:pPr>
+    </w:p>
+    <w:p>
+      <w:pPr>
+        <w:spacing w:line="360" w:lineRule="auto"/>
+        <w:rPr>
+          <w:rFonts w:ascii="Arial" w:hAnsi="Arial" w:cs="Arial"/>
+          <w:sz w:val="24"/>
+          <w:szCs w:val="28"/>
+        </w:rPr>
+      </w:pPr>
+    </w:p>
+    <w:p>
+      <w:pPr>
+        <w:spacing w:line="360" w:lineRule="auto"/>
+        <w:rPr>
+          <w:rFonts w:ascii="Arial" w:hAnsi="Arial" w:cs="Arial"/>
+          <w:sz w:val="24"/>
+          <w:szCs w:val="28"/>
+        </w:rPr>
+      </w:pPr>
+    </w:p>
+    <w:p>
+      <w:pPr>
+        <w:spacing w:line="360" w:lineRule="auto"/>
+        <w:rPr>
+          <w:rFonts w:ascii="Arial" w:hAnsi="Arial" w:cs="Arial"/>
+          <w:sz w:val="24"/>
+          <w:szCs w:val="28"/>
+        </w:rPr>
+      </w:pPr>
+    </w:p>
+    <w:p>
+      <w:pPr>
+        <w:spacing w:line="360" w:lineRule="auto"/>
+        <w:rPr>
+          <w:rFonts w:ascii="Arial" w:hAnsi="Arial" w:cs="Arial"/>
+          <w:sz w:val="24"/>
+          <w:szCs w:val="28"/>
+        </w:rPr>
+      </w:pPr>
+    </w:p>
+    <w:p>
+      <w:pPr>
+        <w:spacing w:line="360" w:lineRule="auto"/>
+        <w:rPr>
+          <w:rFonts w:ascii="Arial" w:hAnsi="Arial" w:cs="Arial"/>
+          <w:sz w:val="24"/>
+          <w:szCs w:val="28"/>
+        </w:rPr>
+      </w:pPr>
+    </w:p>
+    <w:p>
+      <w:pPr>
+        <w:spacing w:line="360" w:lineRule="auto"/>
+        <w:rPr>
+          <w:rFonts w:ascii="Arial" w:hAnsi="Arial" w:cs="Arial"/>
+          <w:sz w:val="24"/>
+          <w:szCs w:val="28"/>
+        </w:rPr>
+      </w:pPr>
+    </w:p>
+    <w:p>
+      <w:pPr>
+        <w:spacing w:line="360" w:lineRule="auto"/>
+        <w:rPr>
+          <w:rFonts w:ascii="Arial" w:hAnsi="Arial" w:cs="Arial"/>
+          <w:sz w:val="24"/>
+          <w:szCs w:val="28"/>
+        </w:rPr>
+      </w:pPr>
+    </w:p>
+    <w:p>
+      <w:pPr>
+        <w:spacing w:line="360" w:lineRule="auto"/>
+        <w:rPr>
+          <w:rFonts w:ascii="Arial" w:hAnsi="Arial" w:cs="Arial"/>
+          <w:sz w:val="24"/>
+          <w:szCs w:val="28"/>
+        </w:rPr>
+      </w:pPr>
+    </w:p>
+    <w:p>
+      <w:pPr>
+        <w:spacing w:line="360" w:lineRule="auto"/>
+        <w:rPr>
+          <w:rFonts w:ascii="Arial" w:hAnsi="Arial" w:cs="Arial"/>
+          <w:sz w:val="24"/>
+          <w:szCs w:val="28"/>
+        </w:rPr>
+      </w:pPr>
+    </w:p>
+    <w:p>
+      <w:pPr>
+        <w:spacing w:line="360" w:lineRule="auto"/>
+        <w:rPr>
+          <w:rFonts w:ascii="Arial" w:hAnsi="Arial" w:cs="Arial"/>
+          <w:sz w:val="24"/>
+          <w:szCs w:val="28"/>
+        </w:rPr>
+      </w:pPr>
+    </w:p>
+    <w:p>
+      <w:pPr>
+        <w:spacing w:line="360" w:lineRule="auto"/>
+        <w:rPr>
+          <w:rFonts w:ascii="Arial" w:hAnsi="Arial" w:cs="Arial"/>
+          <w:sz w:val="24"/>
+          <w:szCs w:val="28"/>
+        </w:rPr>
+      </w:pPr>
+    </w:p>
+    <w:p>
+      <w:pPr>
+        <w:spacing w:line="360" w:lineRule="auto"/>
+        <w:rPr>
+          <w:rFonts w:ascii="Arial" w:hAnsi="Arial" w:cs="Arial"/>
+          <w:sz w:val="24"/>
+          <w:szCs w:val="28"/>
+        </w:rPr>
+      </w:pPr>
+    </w:p>
+    <w:p>
+      <w:pPr>
+        <w:spacing w:line="360" w:lineRule="auto"/>
         <w:rPr>
           <w:rFonts w:ascii="Arial" w:hAnsi="Arial" w:cs="Arial"/>
           <w:sz w:val="24"/>
@@ -3258,6 +3702,7 @@
       </w:pPr>
     </w:p>
     <w:sectPr>
+      <w:headerReference w:type="default" r:id="rId8"/>
       <w:pgSz w:w="12240" w:h="15840"/>
       <w:pgMar w:top="1417" w:right="1701" w:bottom="1417" w:left="1701" w:header="708" w:footer="708" w:gutter="0"/>
       <w:cols w:space="708"/>
@@ -3265,6 +3710,102 @@
     </w:sectPr>
   </w:body>
 </w:document>
+</file>
+
+<file path=word/endnotes.xml><?xml version="1.0" encoding="utf-8"?>
+<w:endnotes xmlns:wpc="http://schemas.microsoft.com/office/word/2010/wordprocessingCanvas" xmlns:mc="http://schemas.openxmlformats.org/markup-compatibility/2006" xmlns:o="urn:schemas-microsoft-com:office:office" xmlns:r="http://schemas.openxmlformats.org/officeDocument/2006/relationships" xmlns:m="http://schemas.openxmlformats.org/officeDocument/2006/math" xmlns:v="urn:schemas-microsoft-com:vml" xmlns:wp14="http://schemas.microsoft.com/office/word/2010/wordprocessingDrawing" xmlns:wp="http://schemas.openxmlformats.org/drawingml/2006/wordprocessingDrawing" xmlns:w10="urn:schemas-microsoft-com:office:word" xmlns:w="http://schemas.openxmlformats.org/wordprocessingml/2006/main" xmlns:w14="http://schemas.microsoft.com/office/word/2010/wordml" xmlns:w15="http://schemas.microsoft.com/office/word/2012/wordml" xmlns:wpg="http://schemas.microsoft.com/office/word/2010/wordprocessingGroup" xmlns:wpi="http://schemas.microsoft.com/office/word/2010/wordprocessingInk" xmlns:wne="http://schemas.microsoft.com/office/word/2006/wordml" xmlns:wps="http://schemas.microsoft.com/office/word/2010/wordprocessingShape" mc:Ignorable="w14 w15 wp14">
+  <w:endnote w:type="separator" w:id="-1">
+    <w:p>
+      <w:pPr>
+        <w:spacing w:after="0" w:line="240" w:lineRule="auto"/>
+      </w:pPr>
+      <w:r>
+        <w:separator/>
+      </w:r>
+    </w:p>
+  </w:endnote>
+  <w:endnote w:type="continuationSeparator" w:id="0">
+    <w:p>
+      <w:pPr>
+        <w:spacing w:after="0" w:line="240" w:lineRule="auto"/>
+      </w:pPr>
+      <w:r>
+        <w:continuationSeparator/>
+      </w:r>
+    </w:p>
+  </w:endnote>
+</w:endnotes>
+</file>
+
+<file path=word/footnotes.xml><?xml version="1.0" encoding="utf-8"?>
+<w:footnotes xmlns:wpc="http://schemas.microsoft.com/office/word/2010/wordprocessingCanvas" xmlns:mc="http://schemas.openxmlformats.org/markup-compatibility/2006" xmlns:o="urn:schemas-microsoft-com:office:office" xmlns:r="http://schemas.openxmlformats.org/officeDocument/2006/relationships" xmlns:m="http://schemas.openxmlformats.org/officeDocument/2006/math" xmlns:v="urn:schemas-microsoft-com:vml" xmlns:wp14="http://schemas.microsoft.com/office/word/2010/wordprocessingDrawing" xmlns:wp="http://schemas.openxmlformats.org/drawingml/2006/wordprocessingDrawing" xmlns:w10="urn:schemas-microsoft-com:office:word" xmlns:w="http://schemas.openxmlformats.org/wordprocessingml/2006/main" xmlns:w14="http://schemas.microsoft.com/office/word/2010/wordml" xmlns:w15="http://schemas.microsoft.com/office/word/2012/wordml" xmlns:wpg="http://schemas.microsoft.com/office/word/2010/wordprocessingGroup" xmlns:wpi="http://schemas.microsoft.com/office/word/2010/wordprocessingInk" xmlns:wne="http://schemas.microsoft.com/office/word/2006/wordml" xmlns:wps="http://schemas.microsoft.com/office/word/2010/wordprocessingShape" mc:Ignorable="w14 w15 wp14">
+  <w:footnote w:type="separator" w:id="-1">
+    <w:p>
+      <w:pPr>
+        <w:spacing w:after="0" w:line="240" w:lineRule="auto"/>
+      </w:pPr>
+      <w:r>
+        <w:separator/>
+      </w:r>
+    </w:p>
+  </w:footnote>
+  <w:footnote w:type="continuationSeparator" w:id="0">
+    <w:p>
+      <w:pPr>
+        <w:spacing w:after="0" w:line="240" w:lineRule="auto"/>
+      </w:pPr>
+      <w:r>
+        <w:continuationSeparator/>
+      </w:r>
+    </w:p>
+  </w:footnote>
+</w:footnotes>
+</file>
+
+<file path=word/header1.xml><?xml version="1.0" encoding="utf-8"?>
+<w:hdr xmlns:wpc="http://schemas.microsoft.com/office/word/2010/wordprocessingCanvas" xmlns:mc="http://schemas.openxmlformats.org/markup-compatibility/2006" xmlns:o="urn:schemas-microsoft-com:office:office" xmlns:r="http://schemas.openxmlformats.org/officeDocument/2006/relationships" xmlns:m="http://schemas.openxmlformats.org/officeDocument/2006/math" xmlns:v="urn:schemas-microsoft-com:vml" xmlns:wp14="http://schemas.microsoft.com/office/word/2010/wordprocessingDrawing" xmlns:wp="http://schemas.openxmlformats.org/drawingml/2006/wordprocessingDrawing" xmlns:w10="urn:schemas-microsoft-com:office:word" xmlns:w="http://schemas.openxmlformats.org/wordprocessingml/2006/main" xmlns:w14="http://schemas.microsoft.com/office/word/2010/wordml" xmlns:w15="http://schemas.microsoft.com/office/word/2012/wordml" xmlns:wpg="http://schemas.microsoft.com/office/word/2010/wordprocessingGroup" xmlns:wpi="http://schemas.microsoft.com/office/word/2010/wordprocessingInk" xmlns:wne="http://schemas.microsoft.com/office/word/2006/wordml" xmlns:wps="http://schemas.microsoft.com/office/word/2010/wordprocessingShape" mc:Ignorable="w14 w15 wp14">
+  <w:sdt>
+    <w:sdtPr>
+      <w:id w:val="1400331261"/>
+      <w:docPartObj>
+        <w:docPartGallery w:val="Page Numbers (Top of Page)"/>
+        <w:docPartUnique/>
+      </w:docPartObj>
+    </w:sdtPr>
+    <w:sdtContent>
+      <w:p>
+        <w:pPr>
+          <w:pStyle w:val="Encabezado"/>
+          <w:jc w:val="right"/>
+        </w:pPr>
+        <w:r>
+          <w:fldChar w:fldCharType="begin"/>
+        </w:r>
+        <w:r>
+          <w:instrText>PAGE   \* MERGEFORMAT</w:instrText>
+        </w:r>
+        <w:r>
+          <w:fldChar w:fldCharType="separate"/>
+        </w:r>
+        <w:r>
+          <w:rPr>
+            <w:noProof/>
+            <w:lang w:val="es-ES"/>
+          </w:rPr>
+          <w:t>12</w:t>
+        </w:r>
+        <w:r>
+          <w:fldChar w:fldCharType="end"/>
+        </w:r>
+      </w:p>
+    </w:sdtContent>
+  </w:sdt>
+  <w:p>
+    <w:pPr>
+      <w:pStyle w:val="Encabezado"/>
+    </w:pPr>
+  </w:p>
+</w:hdr>
 </file>
 
 <file path=word/numbering.xml><?xml version="1.0" encoding="utf-8"?>
@@ -5416,6 +5957,50 @@
       <w:contextualSpacing/>
     </w:pPr>
   </w:style>
+  <w:style w:type="paragraph" w:styleId="Encabezado">
+    <w:name w:val="header"/>
+    <w:basedOn w:val="Normal"/>
+    <w:link w:val="EncabezadoCar"/>
+    <w:uiPriority w:val="99"/>
+    <w:unhideWhenUsed/>
+    <w:rsid w:val="0026561A"/>
+    <w:pPr>
+      <w:tabs>
+        <w:tab w:val="center" w:pos="4419"/>
+        <w:tab w:val="right" w:pos="8838"/>
+      </w:tabs>
+      <w:spacing w:after="0" w:line="240" w:lineRule="auto"/>
+    </w:pPr>
+  </w:style>
+  <w:style w:type="character" w:customStyle="1" w:styleId="EncabezadoCar">
+    <w:name w:val="Encabezado Car"/>
+    <w:basedOn w:val="Fuentedeprrafopredeter"/>
+    <w:link w:val="Encabezado"/>
+    <w:uiPriority w:val="99"/>
+    <w:rsid w:val="0026561A"/>
+  </w:style>
+  <w:style w:type="paragraph" w:styleId="Piedepgina">
+    <w:name w:val="footer"/>
+    <w:basedOn w:val="Normal"/>
+    <w:link w:val="PiedepginaCar"/>
+    <w:uiPriority w:val="99"/>
+    <w:unhideWhenUsed/>
+    <w:rsid w:val="0026561A"/>
+    <w:pPr>
+      <w:tabs>
+        <w:tab w:val="center" w:pos="4419"/>
+        <w:tab w:val="right" w:pos="8838"/>
+      </w:tabs>
+      <w:spacing w:after="0" w:line="240" w:lineRule="auto"/>
+    </w:pPr>
+  </w:style>
+  <w:style w:type="character" w:customStyle="1" w:styleId="PiedepginaCar">
+    <w:name w:val="Pie de página Car"/>
+    <w:basedOn w:val="Fuentedeprrafopredeter"/>
+    <w:link w:val="Piedepgina"/>
+    <w:uiPriority w:val="99"/>
+    <w:rsid w:val="0026561A"/>
+  </w:style>
 </w:styles>
 </file>
 

</xml_diff>